<commit_message>
Generated PDF version of the Final Report for Future Reference
</commit_message>
<xml_diff>
--- a/SentimentAnalysis/ML Assignment Report.docx
+++ b/SentimentAnalysis/ML Assignment Report.docx
@@ -1,21 +1,19 @@
 
 <file path=word/document.xml><?xml version="1.0" encoding="utf-8"?>
-<w:document xmlns:o="urn:schemas-microsoft-com:office:office" xmlns:r="http://schemas.openxmlformats.org/officeDocument/2006/relationships" xmlns:v="urn:schemas-microsoft-com:vml" xmlns:w="http://schemas.openxmlformats.org/wordprocessingml/2006/main" xmlns:w10="urn:schemas-microsoft-com:office:word" xmlns:wp="http://schemas.openxmlformats.org/drawingml/2006/wordprocessingDrawing" xmlns:wps="http://schemas.microsoft.com/office/word/2010/wordprocessingShape" xmlns:wpg="http://schemas.microsoft.com/office/word/2010/wordprocessingGroup" xmlns:mc="http://schemas.openxmlformats.org/markup-compatibility/2006" xmlns:wp14="http://schemas.microsoft.com/office/word/2010/wordprocessingDrawing" xmlns:w14="http://schemas.microsoft.com/office/word/2010/wordml" mc:Ignorable="w14 wp14">
+<w:document xmlns:wpc="http://schemas.microsoft.com/office/word/2010/wordprocessingCanvas" xmlns:cx="http://schemas.microsoft.com/office/drawing/2014/chartex" xmlns:cx1="http://schemas.microsoft.com/office/drawing/2015/9/8/chartex" xmlns:cx2="http://schemas.microsoft.com/office/drawing/2015/10/21/chartex" xmlns:cx3="http://schemas.microsoft.com/office/drawing/2016/5/9/chartex" xmlns:cx4="http://schemas.microsoft.com/office/drawing/2016/5/10/chartex" xmlns:cx5="http://schemas.microsoft.com/office/drawing/2016/5/11/chartex" xmlns:cx6="http://schemas.microsoft.com/office/drawing/2016/5/12/chartex" xmlns:cx7="http://schemas.microsoft.com/office/drawing/2016/5/13/chartex" xmlns:cx8="http://schemas.microsoft.com/office/drawing/2016/5/14/chartex" xmlns:mc="http://schemas.openxmlformats.org/markup-compatibility/2006" xmlns:aink="http://schemas.microsoft.com/office/drawing/2016/ink" xmlns:am3d="http://schemas.microsoft.com/office/drawing/2017/model3d" xmlns:o="urn:schemas-microsoft-com:office:office" xmlns:r="http://schemas.openxmlformats.org/officeDocument/2006/relationships" xmlns:m="http://schemas.openxmlformats.org/officeDocument/2006/math" xmlns:v="urn:schemas-microsoft-com:vml" xmlns:wp14="http://schemas.microsoft.com/office/word/2010/wordprocessingDrawing" xmlns:wp="http://schemas.openxmlformats.org/drawingml/2006/wordprocessingDrawing" xmlns:w10="urn:schemas-microsoft-com:office:word" xmlns:w="http://schemas.openxmlformats.org/wordprocessingml/2006/main" xmlns:w14="http://schemas.microsoft.com/office/word/2010/wordml" xmlns:w15="http://schemas.microsoft.com/office/word/2012/wordml" xmlns:w16cid="http://schemas.microsoft.com/office/word/2016/wordml/cid" xmlns:w16se="http://schemas.microsoft.com/office/word/2015/wordml/symex" xmlns:wpg="http://schemas.microsoft.com/office/word/2010/wordprocessingGroup" xmlns:wpi="http://schemas.microsoft.com/office/word/2010/wordprocessingInk" xmlns:wne="http://schemas.microsoft.com/office/word/2006/wordml" xmlns:wps="http://schemas.microsoft.com/office/word/2010/wordprocessingShape" mc:Ignorable="w14 w15 w16se w16cid wp14">
   <w:body>
     <w:p>
       <w:pPr>
-        <w:pStyle w:val="Normal"/>
         <w:jc w:val="center"/>
         <w:rPr>
           <w:rFonts w:ascii="Arial" w:hAnsi="Arial" w:cs="Arial"/>
-          <w:b/>
           <w:b/>
           <w:sz w:val="32"/>
         </w:rPr>
       </w:pPr>
       <w:r>
         <w:rPr>
-          <w:rFonts w:cs="Arial" w:ascii="Arial" w:hAnsi="Arial"/>
+          <w:rFonts w:ascii="Arial" w:hAnsi="Arial" w:cs="Arial"/>
           <w:b/>
           <w:sz w:val="32"/>
         </w:rPr>
@@ -24,22 +22,21 @@
     </w:p>
     <w:p>
       <w:pPr>
-        <w:pStyle w:val="Normal"/>
-        <w:rPr>
-          <w:rFonts w:ascii="Arial" w:hAnsi="Arial" w:cs="Arial"/>
-          <w:sz w:val="28"/>
-        </w:rPr>
-      </w:pPr>
-      <w:r>
-        <w:rPr>
-          <w:rFonts w:cs="Arial" w:ascii="Arial" w:hAnsi="Arial"/>
+        <w:rPr>
+          <w:rFonts w:ascii="Arial" w:hAnsi="Arial" w:cs="Arial"/>
+          <w:sz w:val="28"/>
+        </w:rPr>
+      </w:pPr>
+      <w:r>
+        <w:rPr>
+          <w:rFonts w:ascii="Arial" w:hAnsi="Arial" w:cs="Arial"/>
           <w:sz w:val="28"/>
         </w:rPr>
         <w:t xml:space="preserve">This assignment was an attempt to build a Classifier to perform Sentiment Analysis/ Opinion Mining (i.e. to determine whether a given review has a positive/negative tone) using a Naive Bayes Classifier with the </w:t>
       </w:r>
       <w:r>
         <w:rPr>
-          <w:rFonts w:cs="Arial" w:ascii="Arial" w:hAnsi="Arial"/>
+          <w:rFonts w:ascii="Arial" w:hAnsi="Arial" w:cs="Arial"/>
           <w:b/>
           <w:sz w:val="28"/>
         </w:rPr>
@@ -47,7 +44,7 @@
       </w:r>
       <w:r>
         <w:rPr>
-          <w:rFonts w:cs="Arial" w:ascii="Arial" w:hAnsi="Arial"/>
+          <w:rFonts w:ascii="Arial" w:hAnsi="Arial" w:cs="Arial"/>
           <w:sz w:val="28"/>
         </w:rPr>
         <w:t xml:space="preserve"> assumption being that “every pair of features are independent to each other” which is of course, an over simplified assumption, but is nonetheless faster than other more sophisticated methods.</w:t>
@@ -55,22 +52,28 @@
     </w:p>
     <w:p>
       <w:pPr>
-        <w:pStyle w:val="Normal"/>
-        <w:rPr>
-          <w:rFonts w:ascii="Arial" w:hAnsi="Arial" w:cs="Arial"/>
-          <w:sz w:val="28"/>
-        </w:rPr>
-      </w:pPr>
-      <w:r>
-        <w:rPr>
-          <w:rFonts w:cs="Arial" w:ascii="Arial" w:hAnsi="Arial"/>
-          <w:sz w:val="28"/>
-        </w:rPr>
-        <w:t xml:space="preserve">The dataset given was a corpus of movie reviews split into training and test set files respectively, in which the training test files were used only for the purposes of calculating all the required </w:t>
-      </w:r>
-      <w:r>
-        <w:rPr>
-          <w:rFonts w:cs="Arial" w:ascii="Arial" w:hAnsi="Arial"/>
+        <w:rPr>
+          <w:rFonts w:ascii="Arial" w:hAnsi="Arial" w:cs="Arial"/>
+          <w:sz w:val="28"/>
+        </w:rPr>
+      </w:pPr>
+      <w:r>
+        <w:rPr>
+          <w:rFonts w:ascii="Arial" w:hAnsi="Arial" w:cs="Arial"/>
+          <w:sz w:val="28"/>
+        </w:rPr>
+        <w:t>The dataset given was a corpus of movie reviews split into tra</w:t>
+      </w:r>
+      <w:r>
+        <w:rPr>
+          <w:rFonts w:ascii="Arial" w:hAnsi="Arial" w:cs="Arial"/>
+          <w:sz w:val="28"/>
+        </w:rPr>
+        <w:t xml:space="preserve">ining and test set files respectively, in which the training test files were used only for the purposes of calculating all the required </w:t>
+      </w:r>
+      <w:r>
+        <w:rPr>
+          <w:rFonts w:ascii="Arial" w:hAnsi="Arial" w:cs="Arial"/>
           <w:b/>
           <w:sz w:val="28"/>
         </w:rPr>
@@ -78,14 +81,14 @@
       </w:r>
       <w:r>
         <w:rPr>
-          <w:rFonts w:cs="Arial" w:ascii="Arial" w:hAnsi="Arial"/>
+          <w:rFonts w:ascii="Arial" w:hAnsi="Arial" w:cs="Arial"/>
           <w:sz w:val="28"/>
         </w:rPr>
         <w:t xml:space="preserve"> probabilities as well as the </w:t>
       </w:r>
       <w:r>
         <w:rPr>
-          <w:rFonts w:cs="Arial" w:ascii="Arial" w:hAnsi="Arial"/>
+          <w:rFonts w:ascii="Arial" w:hAnsi="Arial" w:cs="Arial"/>
           <w:b/>
           <w:sz w:val="28"/>
         </w:rPr>
@@ -93,21 +96,22 @@
       </w:r>
       <w:r>
         <w:rPr>
-          <w:rFonts w:cs="Arial" w:ascii="Arial" w:hAnsi="Arial"/>
+          <w:rFonts w:ascii="Arial" w:hAnsi="Arial" w:cs="Arial"/>
           <w:sz w:val="28"/>
         </w:rPr>
         <w:t xml:space="preserve"> functions (i.e. to pre-calculate </w:t>
       </w:r>
       <w:r>
         <w:rPr>
-          <w:rFonts w:cs="Arial" w:ascii="Arial" w:hAnsi="Arial"/>
+          <w:rFonts w:ascii="Arial" w:hAnsi="Arial" w:cs="Arial"/>
+          <w:noProof/>
           <w:sz w:val="28"/>
         </w:rPr>
         <w:drawing>
           <wp:inline distT="0" distB="0" distL="0" distR="1270">
             <wp:extent cx="647065" cy="250190"/>
             <wp:effectExtent l="0" t="0" r="0" b="0"/>
-            <wp:docPr id="1" name="Picture 10" descr=""/>
+            <wp:docPr id="1" name="Picture 10"/>
             <wp:cNvGraphicFramePr>
               <a:graphicFrameLocks xmlns:a="http://schemas.openxmlformats.org/drawingml/2006/main" noChangeAspect="1"/>
             </wp:cNvGraphicFramePr>
@@ -115,14 +119,14 @@
               <a:graphicData uri="http://schemas.openxmlformats.org/drawingml/2006/picture">
                 <pic:pic xmlns:pic="http://schemas.openxmlformats.org/drawingml/2006/picture">
                   <pic:nvPicPr>
-                    <pic:cNvPr id="1" name="Picture 10" descr=""/>
+                    <pic:cNvPr id="1" name="Picture 10"/>
                     <pic:cNvPicPr>
                       <a:picLocks noChangeAspect="1" noChangeArrowheads="1"/>
                     </pic:cNvPicPr>
                   </pic:nvPicPr>
                   <pic:blipFill>
-                    <a:blip r:embed="rId2"/>
-                    <a:srcRect l="0" t="0" r="18707" b="23631"/>
+                    <a:blip r:embed="rId5"/>
+                    <a:srcRect r="18707" b="23631"/>
                     <a:stretch>
                       <a:fillRect/>
                     </a:stretch>
@@ -144,21 +148,29 @@
       </w:r>
       <w:r>
         <w:rPr>
-          <w:rFonts w:cs="Arial" w:ascii="Arial" w:hAnsi="Arial"/>
-          <w:sz w:val="28"/>
-        </w:rPr>
-        <w:t xml:space="preserve">), since the Bayesian approach to classifying the new instance aims to assign the most probable target value, </w:t>
-      </w:r>
-      <w:r>
-        <w:rPr>
-          <w:rFonts w:cs="Arial" w:ascii="Arial" w:hAnsi="Arial"/>
+          <w:rFonts w:ascii="Arial" w:hAnsi="Arial" w:cs="Arial"/>
+          <w:sz w:val="28"/>
+        </w:rPr>
+        <w:t>), since the Bayesian approach to classi</w:t>
+      </w:r>
+      <w:r>
+        <w:rPr>
+          <w:rFonts w:ascii="Arial" w:hAnsi="Arial" w:cs="Arial"/>
+          <w:sz w:val="28"/>
+        </w:rPr>
+        <w:t xml:space="preserve">fying the new instance aims to assign the most probable target value, </w:t>
+      </w:r>
+      <w:r>
+        <w:rPr>
+          <w:rFonts w:ascii="Arial" w:hAnsi="Arial" w:cs="Arial"/>
+          <w:noProof/>
           <w:sz w:val="28"/>
         </w:rPr>
         <w:drawing>
           <wp:inline distT="0" distB="635" distL="0" distR="0">
             <wp:extent cx="370840" cy="94615"/>
             <wp:effectExtent l="0" t="0" r="0" b="0"/>
-            <wp:docPr id="2" name="Picture 3" descr=""/>
+            <wp:docPr id="2" name="Picture 3"/>
             <wp:cNvGraphicFramePr>
               <a:graphicFrameLocks xmlns:a="http://schemas.openxmlformats.org/drawingml/2006/main" noChangeAspect="1"/>
             </wp:cNvGraphicFramePr>
@@ -166,13 +178,13 @@
               <a:graphicData uri="http://schemas.openxmlformats.org/drawingml/2006/picture">
                 <pic:pic xmlns:pic="http://schemas.openxmlformats.org/drawingml/2006/picture">
                   <pic:nvPicPr>
-                    <pic:cNvPr id="2" name="Picture 3" descr=""/>
+                    <pic:cNvPr id="2" name="Picture 3"/>
                     <pic:cNvPicPr>
                       <a:picLocks noChangeAspect="1" noChangeArrowheads="1"/>
                     </pic:cNvPicPr>
                   </pic:nvPicPr>
                   <pic:blipFill>
-                    <a:blip r:embed="rId3"/>
+                    <a:blip r:embed="rId6"/>
                     <a:stretch>
                       <a:fillRect/>
                     </a:stretch>
@@ -194,7 +206,7 @@
       </w:r>
       <w:r>
         <w:rPr>
-          <w:rFonts w:cs="Arial" w:ascii="Arial" w:hAnsi="Arial"/>
+          <w:rFonts w:ascii="Arial" w:hAnsi="Arial" w:cs="Arial"/>
           <w:sz w:val="28"/>
         </w:rPr>
         <w:t>.</w:t>
@@ -202,7 +214,6 @@
     </w:p>
     <w:p>
       <w:pPr>
-        <w:pStyle w:val="Normal"/>
         <w:jc w:val="center"/>
         <w:rPr>
           <w:rFonts w:ascii="Arial" w:hAnsi="Arial" w:cs="Arial"/>
@@ -210,12 +221,14 @@
         </w:rPr>
       </w:pPr>
       <w:r>
-        <w:rPr/>
+        <w:rPr>
+          <w:noProof/>
+        </w:rPr>
         <w:drawing>
           <wp:inline distT="0" distB="3175" distL="0" distR="6350">
             <wp:extent cx="2165350" cy="301625"/>
             <wp:effectExtent l="0" t="0" r="0" b="0"/>
-            <wp:docPr id="3" name="Picture 4" descr=""/>
+            <wp:docPr id="3" name="Picture 4"/>
             <wp:cNvGraphicFramePr>
               <a:graphicFrameLocks xmlns:a="http://schemas.openxmlformats.org/drawingml/2006/main" noChangeAspect="1"/>
             </wp:cNvGraphicFramePr>
@@ -223,13 +236,13 @@
               <a:graphicData uri="http://schemas.openxmlformats.org/drawingml/2006/picture">
                 <pic:pic xmlns:pic="http://schemas.openxmlformats.org/drawingml/2006/picture">
                   <pic:nvPicPr>
-                    <pic:cNvPr id="3" name="Picture 4" descr=""/>
+                    <pic:cNvPr id="3" name="Picture 4"/>
                     <pic:cNvPicPr>
                       <a:picLocks noChangeAspect="1" noChangeArrowheads="1"/>
                     </pic:cNvPicPr>
                   </pic:nvPicPr>
                   <pic:blipFill>
-                    <a:blip r:embed="rId4"/>
+                    <a:blip r:embed="rId7"/>
                     <a:stretch>
                       <a:fillRect/>
                     </a:stretch>
@@ -252,15 +265,14 @@
     </w:p>
     <w:p>
       <w:pPr>
-        <w:pStyle w:val="Normal"/>
-        <w:rPr>
-          <w:rFonts w:ascii="Arial" w:hAnsi="Arial" w:cs="Arial"/>
-          <w:sz w:val="28"/>
-        </w:rPr>
-      </w:pPr>
-      <w:r>
-        <w:rPr>
-          <w:rFonts w:cs="Arial" w:ascii="Arial" w:hAnsi="Arial"/>
+        <w:rPr>
+          <w:rFonts w:ascii="Arial" w:hAnsi="Arial" w:cs="Arial"/>
+          <w:sz w:val="28"/>
+        </w:rPr>
+      </w:pPr>
+      <w:r>
+        <w:rPr>
+          <w:rFonts w:ascii="Arial" w:hAnsi="Arial" w:cs="Arial"/>
           <w:sz w:val="28"/>
         </w:rPr>
         <w:t>Using Bayes Theorem, we get</w:t>
@@ -268,7 +280,6 @@
     </w:p>
     <w:p>
       <w:pPr>
-        <w:pStyle w:val="Normal"/>
         <w:jc w:val="center"/>
         <w:rPr>
           <w:rFonts w:ascii="Arial" w:hAnsi="Arial" w:cs="Arial"/>
@@ -276,12 +287,14 @@
         </w:rPr>
       </w:pPr>
       <w:r>
-        <w:rPr/>
+        <w:rPr>
+          <w:noProof/>
+        </w:rPr>
         <w:drawing>
           <wp:inline distT="0" distB="0" distL="0" distR="0">
             <wp:extent cx="2846705" cy="784860"/>
             <wp:effectExtent l="0" t="0" r="0" b="0"/>
-            <wp:docPr id="4" name="Picture 5" descr=""/>
+            <wp:docPr id="4" name="Picture 5"/>
             <wp:cNvGraphicFramePr>
               <a:graphicFrameLocks xmlns:a="http://schemas.openxmlformats.org/drawingml/2006/main" noChangeAspect="1"/>
             </wp:cNvGraphicFramePr>
@@ -289,13 +302,13 @@
               <a:graphicData uri="http://schemas.openxmlformats.org/drawingml/2006/picture">
                 <pic:pic xmlns:pic="http://schemas.openxmlformats.org/drawingml/2006/picture">
                   <pic:nvPicPr>
-                    <pic:cNvPr id="4" name="Picture 5" descr=""/>
+                    <pic:cNvPr id="4" name="Picture 5"/>
                     <pic:cNvPicPr>
                       <a:picLocks noChangeAspect="1" noChangeArrowheads="1"/>
                     </pic:cNvPicPr>
                   </pic:nvPicPr>
                   <pic:blipFill>
-                    <a:blip r:embed="rId5"/>
+                    <a:blip r:embed="rId8"/>
                     <a:stretch>
                       <a:fillRect/>
                     </a:stretch>
@@ -318,29 +331,29 @@
     </w:p>
     <w:p>
       <w:pPr>
-        <w:pStyle w:val="Normal"/>
-        <w:rPr>
-          <w:rFonts w:ascii="Arial" w:hAnsi="Arial" w:cs="Arial"/>
-          <w:sz w:val="28"/>
-        </w:rPr>
-      </w:pPr>
-      <w:r>
-        <w:rPr>
-          <w:rFonts w:cs="Arial" w:ascii="Arial" w:hAnsi="Arial"/>
+        <w:rPr>
+          <w:rFonts w:ascii="Arial" w:hAnsi="Arial" w:cs="Arial"/>
+          <w:sz w:val="28"/>
+        </w:rPr>
+      </w:pPr>
+      <w:r>
+        <w:rPr>
+          <w:rFonts w:ascii="Arial" w:hAnsi="Arial" w:cs="Arial"/>
           <w:sz w:val="28"/>
         </w:rPr>
         <w:t xml:space="preserve">Now since  </w:t>
       </w:r>
       <w:r>
         <w:rPr>
-          <w:rFonts w:cs="Arial" w:ascii="Arial" w:hAnsi="Arial"/>
+          <w:rFonts w:ascii="Arial" w:hAnsi="Arial" w:cs="Arial"/>
+          <w:noProof/>
           <w:sz w:val="28"/>
         </w:rPr>
         <w:drawing>
           <wp:inline distT="0" distB="0" distL="0" distR="0">
             <wp:extent cx="2122170" cy="172720"/>
             <wp:effectExtent l="0" t="0" r="0" b="0"/>
-            <wp:docPr id="5" name="Picture 9" descr=""/>
+            <wp:docPr id="5" name="Picture 9"/>
             <wp:cNvGraphicFramePr>
               <a:graphicFrameLocks xmlns:a="http://schemas.openxmlformats.org/drawingml/2006/main" noChangeAspect="1"/>
             </wp:cNvGraphicFramePr>
@@ -348,13 +361,13 @@
               <a:graphicData uri="http://schemas.openxmlformats.org/drawingml/2006/picture">
                 <pic:pic xmlns:pic="http://schemas.openxmlformats.org/drawingml/2006/picture">
                   <pic:nvPicPr>
-                    <pic:cNvPr id="5" name="Picture 9" descr=""/>
+                    <pic:cNvPr id="5" name="Picture 9"/>
                     <pic:cNvPicPr>
                       <a:picLocks noChangeAspect="1" noChangeArrowheads="1"/>
                     </pic:cNvPicPr>
                   </pic:nvPicPr>
                   <pic:blipFill>
-                    <a:blip r:embed="rId6"/>
+                    <a:blip r:embed="rId9"/>
                     <a:stretch>
                       <a:fillRect/>
                     </a:stretch>
@@ -376,7 +389,7 @@
       </w:r>
       <w:r>
         <w:rPr>
-          <w:rFonts w:cs="Arial" w:ascii="Arial" w:hAnsi="Arial"/>
+          <w:rFonts w:ascii="Arial" w:hAnsi="Arial" w:cs="Arial"/>
           <w:sz w:val="28"/>
         </w:rPr>
         <w:t xml:space="preserve"> due to the naive assumption, </w:t>
@@ -384,15 +397,14 @@
     </w:p>
     <w:p>
       <w:pPr>
-        <w:pStyle w:val="Normal"/>
-        <w:rPr>
-          <w:rFonts w:ascii="Arial" w:hAnsi="Arial" w:cs="Arial"/>
-          <w:sz w:val="28"/>
-        </w:rPr>
-      </w:pPr>
-      <w:r>
-        <w:rPr>
-          <w:rFonts w:cs="Arial" w:ascii="Arial" w:hAnsi="Arial"/>
+        <w:rPr>
+          <w:rFonts w:ascii="Arial" w:hAnsi="Arial" w:cs="Arial"/>
+          <w:sz w:val="28"/>
+        </w:rPr>
+      </w:pPr>
+      <w:r>
+        <w:rPr>
+          <w:rFonts w:ascii="Arial" w:hAnsi="Arial" w:cs="Arial"/>
           <w:sz w:val="28"/>
         </w:rPr>
         <w:t xml:space="preserve">the Naive Bayes Classifier outputs </w:t>
@@ -400,22 +412,22 @@
     </w:p>
     <w:p>
       <w:pPr>
-        <w:pStyle w:val="Normal"/>
         <w:jc w:val="center"/>
         <w:rPr>
           <w:rFonts w:ascii="Arial" w:hAnsi="Arial" w:cs="Arial"/>
           <w:b/>
-          <w:b/>
-          <w:sz w:val="28"/>
-        </w:rPr>
-      </w:pPr>
-      <w:r>
-        <w:rPr/>
+          <w:sz w:val="28"/>
+        </w:rPr>
+      </w:pPr>
+      <w:r>
+        <w:rPr>
+          <w:noProof/>
+        </w:rPr>
         <w:drawing>
           <wp:inline distT="0" distB="0" distL="0" distR="0">
             <wp:extent cx="3073400" cy="483235"/>
             <wp:effectExtent l="0" t="0" r="0" b="0"/>
-            <wp:docPr id="6" name="Picture 2" descr=""/>
+            <wp:docPr id="6" name="Picture 2"/>
             <wp:cNvGraphicFramePr>
               <a:graphicFrameLocks xmlns:a="http://schemas.openxmlformats.org/drawingml/2006/main" noChangeAspect="1"/>
             </wp:cNvGraphicFramePr>
@@ -423,13 +435,13 @@
               <a:graphicData uri="http://schemas.openxmlformats.org/drawingml/2006/picture">
                 <pic:pic xmlns:pic="http://schemas.openxmlformats.org/drawingml/2006/picture">
                   <pic:nvPicPr>
-                    <pic:cNvPr id="6" name="Picture 2" descr=""/>
+                    <pic:cNvPr id="6" name="Picture 2"/>
                     <pic:cNvPicPr>
                       <a:picLocks noChangeAspect="1" noChangeArrowheads="1"/>
                     </pic:cNvPicPr>
                   </pic:nvPicPr>
                   <pic:blipFill>
-                    <a:blip r:embed="rId7"/>
+                    <a:blip r:embed="rId10"/>
                     <a:stretch>
                       <a:fillRect/>
                     </a:stretch>
@@ -452,22 +464,21 @@
     </w:p>
     <w:p>
       <w:pPr>
-        <w:pStyle w:val="Normal"/>
-        <w:rPr>
-          <w:rFonts w:ascii="Arial" w:hAnsi="Arial" w:cs="Arial"/>
-          <w:sz w:val="28"/>
-        </w:rPr>
-      </w:pPr>
-      <w:r>
-        <w:rPr>
-          <w:rFonts w:cs="Arial" w:ascii="Arial" w:hAnsi="Arial"/>
+        <w:rPr>
+          <w:rFonts w:ascii="Arial" w:hAnsi="Arial" w:cs="Arial"/>
+          <w:sz w:val="28"/>
+        </w:rPr>
+      </w:pPr>
+      <w:r>
+        <w:rPr>
+          <w:rFonts w:ascii="Arial" w:hAnsi="Arial" w:cs="Arial"/>
           <w:sz w:val="28"/>
         </w:rPr>
         <w:t>wherein there are only two v</w:t>
       </w:r>
       <w:r>
         <w:rPr>
-          <w:rFonts w:cs="Arial" w:ascii="Arial" w:hAnsi="Arial"/>
+          <w:rFonts w:ascii="Arial" w:hAnsi="Arial" w:cs="Arial"/>
           <w:sz w:val="28"/>
           <w:vertAlign w:val="subscript"/>
         </w:rPr>
@@ -475,7 +486,7 @@
       </w:r>
       <w:r>
         <w:rPr>
-          <w:rFonts w:cs="Arial" w:ascii="Arial" w:hAnsi="Arial"/>
+          <w:rFonts w:ascii="Arial" w:hAnsi="Arial" w:cs="Arial"/>
           <w:sz w:val="28"/>
         </w:rPr>
         <w:t xml:space="preserve"> (true or false).</w:t>
@@ -483,22 +494,28 @@
     </w:p>
     <w:p>
       <w:pPr>
-        <w:pStyle w:val="Normal"/>
-        <w:rPr>
-          <w:rFonts w:ascii="Arial" w:hAnsi="Arial" w:cs="Arial"/>
-          <w:sz w:val="28"/>
-        </w:rPr>
-      </w:pPr>
-      <w:r>
-        <w:rPr>
-          <w:rFonts w:cs="Arial" w:ascii="Arial" w:hAnsi="Arial"/>
-          <w:sz w:val="28"/>
-        </w:rPr>
-        <w:t xml:space="preserve">In this case, a small optimization can be made by considering each word in the corpus to have simply occurred or not occurred (i.e. we </w:t>
-      </w:r>
-      <w:r>
-        <w:rPr>
-          <w:rFonts w:cs="Arial" w:ascii="Arial" w:hAnsi="Arial"/>
+        <w:rPr>
+          <w:rFonts w:ascii="Arial" w:hAnsi="Arial" w:cs="Arial"/>
+          <w:sz w:val="28"/>
+        </w:rPr>
+      </w:pPr>
+      <w:r>
+        <w:rPr>
+          <w:rFonts w:ascii="Arial" w:hAnsi="Arial" w:cs="Arial"/>
+          <w:sz w:val="28"/>
+        </w:rPr>
+        <w:t>In this case, a small o</w:t>
+      </w:r>
+      <w:r>
+        <w:rPr>
+          <w:rFonts w:ascii="Arial" w:hAnsi="Arial" w:cs="Arial"/>
+          <w:sz w:val="28"/>
+        </w:rPr>
+        <w:t xml:space="preserve">ptimization can be made by considering each word in the corpus to have simply occurred or not occurred (i.e. we </w:t>
+      </w:r>
+      <w:r>
+        <w:rPr>
+          <w:rFonts w:ascii="Arial" w:hAnsi="Arial" w:cs="Arial"/>
           <w:b/>
           <w:sz w:val="28"/>
         </w:rPr>
@@ -506,35 +523,46 @@
       </w:r>
       <w:r>
         <w:rPr>
-          <w:rFonts w:cs="Arial" w:ascii="Arial" w:hAnsi="Arial"/>
-          <w:sz w:val="28"/>
-        </w:rPr>
-        <w:t xml:space="preserve"> the occurrences of the words as occurred/not occurred) since we only need to predict whether there is a positive sentiment or not and this was how the Binary Naive Bayes was implemented.</w:t>
+          <w:rFonts w:ascii="Arial" w:hAnsi="Arial" w:cs="Arial"/>
+          <w:sz w:val="28"/>
+        </w:rPr>
+        <w:t xml:space="preserve"> the occurrences of the words as occurred/not occurred) since we only need to predict whether there is a positive sentiment or not and</w:t>
+      </w:r>
+      <w:r>
+        <w:rPr>
+          <w:rFonts w:ascii="Arial" w:hAnsi="Arial" w:cs="Arial"/>
+          <w:sz w:val="28"/>
+        </w:rPr>
+        <w:t xml:space="preserve"> this was how the Binary Naive Bayes was implemented.</w:t>
       </w:r>
     </w:p>
     <w:p>
-      <w:pPr>
-        <w:pStyle w:val="Normal"/>
-        <w:rPr/>
-      </w:pPr>
-      <w:r>
-        <w:rPr>
-          <w:rFonts w:cs="Arial" w:ascii="Arial" w:hAnsi="Arial"/>
+      <w:r>
+        <w:rPr>
+          <w:rFonts w:ascii="Arial" w:hAnsi="Arial" w:cs="Arial"/>
           <w:sz w:val="28"/>
         </w:rPr>
         <w:t xml:space="preserve">Also, there were some words with high frequency which appeared in almost all documents (movie reviews) which doesn’t help much in predicting the overall sentiment of a review, these are called </w:t>
       </w:r>
       <w:r>
         <w:rPr>
-          <w:rFonts w:cs="Arial" w:ascii="Arial" w:hAnsi="Arial"/>
+          <w:rFonts w:ascii="Arial" w:hAnsi="Arial" w:cs="Arial"/>
           <w:b/>
           <w:sz w:val="28"/>
         </w:rPr>
-        <w:t xml:space="preserve">stopwords </w:t>
-      </w:r>
-      <w:r>
-        <w:rPr>
-          <w:rFonts w:cs="Arial" w:ascii="Arial" w:hAnsi="Arial"/>
+        <w:t>stopwords</w:t>
+      </w:r>
+      <w:r>
+        <w:rPr>
+          <w:rFonts w:ascii="Arial" w:hAnsi="Arial" w:cs="Arial"/>
+          <w:b/>
+          <w:sz w:val="28"/>
+        </w:rPr>
+        <w:t xml:space="preserve"> </w:t>
+      </w:r>
+      <w:r>
+        <w:rPr>
+          <w:rFonts w:ascii="Arial" w:hAnsi="Arial" w:cs="Arial"/>
           <w:sz w:val="28"/>
         </w:rPr>
         <w:t>and removing them before processing led to slightly better results.</w:t>
@@ -542,33 +570,30 @@
     </w:p>
     <w:p>
       <w:pPr>
-        <w:pStyle w:val="Normal"/>
         <w:jc w:val="center"/>
-        <w:rPr/>
-      </w:pPr>
-      <w:r>
-        <w:rPr>
-          <w:rFonts w:cs="Arial" w:ascii="Arial" w:hAnsi="Arial"/>
+      </w:pPr>
+      <w:r>
+        <w:rPr>
+          <w:rFonts w:ascii="Arial" w:hAnsi="Arial" w:cs="Arial"/>
           <w:b/>
           <w:sz w:val="32"/>
         </w:rPr>
+        <w:lastRenderedPageBreak/>
         <w:t>RESULTS</w:t>
       </w:r>
     </w:p>
     <w:p>
       <w:pPr>
-        <w:pStyle w:val="Normal"/>
         <w:jc w:val="center"/>
         <w:rPr>
           <w:rFonts w:ascii="Arial" w:hAnsi="Arial" w:cs="Arial"/>
-          <w:b/>
           <w:b/>
           <w:sz w:val="32"/>
         </w:rPr>
       </w:pPr>
       <w:r>
         <w:rPr>
-          <w:rFonts w:cs="Arial" w:ascii="Arial" w:hAnsi="Arial"/>
+          <w:rFonts w:ascii="Arial" w:hAnsi="Arial" w:cs="Arial"/>
           <w:b/>
           <w:sz w:val="32"/>
         </w:rPr>
@@ -578,82 +603,54 @@
     <w:tbl>
       <w:tblPr>
         <w:tblW w:w="9072" w:type="dxa"/>
-        <w:jc w:val="left"/>
         <w:tblInd w:w="-567" w:type="dxa"/>
-        <w:tblBorders/>
-        <w:tblCellMar>
-          <w:top w:w="0" w:type="dxa"/>
-          <w:left w:w="108" w:type="dxa"/>
-          <w:bottom w:w="0" w:type="dxa"/>
-          <w:right w:w="108" w:type="dxa"/>
-        </w:tblCellMar>
-        <w:tblLook w:val="04a0" w:noVBand="1" w:noHBand="0" w:lastColumn="0" w:firstColumn="1" w:lastRow="0" w:firstRow="1"/>
+        <w:tblLook w:val="04A0" w:firstRow="1" w:lastRow="0" w:firstColumn="1" w:lastColumn="0" w:noHBand="0" w:noVBand="1"/>
       </w:tblPr>
       <w:tblGrid>
-        <w:gridCol w:w="2348"/>
-        <w:gridCol w:w="1468"/>
-        <w:gridCol w:w="1752"/>
-        <w:gridCol w:w="1752"/>
-        <w:gridCol w:w="1752"/>
+        <w:gridCol w:w="2073"/>
+        <w:gridCol w:w="1529"/>
+        <w:gridCol w:w="1820"/>
+        <w:gridCol w:w="1825"/>
+        <w:gridCol w:w="1825"/>
       </w:tblGrid>
       <w:tr>
         <w:trPr>
-          <w:trHeight w:val="300" w:hRule="atLeast"/>
+          <w:trHeight w:val="300"/>
         </w:trPr>
         <w:tc>
           <w:tcPr>
             <w:tcW w:w="2348" w:type="dxa"/>
-            <w:tcBorders/>
-            <w:shd w:color="auto" w:fill="auto" w:val="clear"/>
-            <w:vAlign w:val="bottom"/>
-          </w:tcPr>
-          <w:p>
-            <w:pPr>
-              <w:pStyle w:val="Normal"/>
-              <w:spacing w:lineRule="auto" w:line="240" w:before="0" w:after="0"/>
-              <w:rPr>
-                <w:rFonts w:ascii="Times New Roman" w:hAnsi="Times New Roman" w:eastAsia="Times New Roman" w:cs="Times New Roman"/>
+            <w:shd w:val="clear" w:color="auto" w:fill="auto"/>
+            <w:vAlign w:val="bottom"/>
+          </w:tcPr>
+          <w:p>
+            <w:pPr>
+              <w:spacing w:after="0" w:line="240" w:lineRule="auto"/>
+              <w:rPr>
+                <w:rFonts w:ascii="Times New Roman" w:eastAsia="Times New Roman" w:hAnsi="Times New Roman" w:cs="Times New Roman"/>
                 <w:sz w:val="40"/>
                 <w:szCs w:val="24"/>
                 <w:lang w:eastAsia="en-IN"/>
               </w:rPr>
             </w:pPr>
-            <w:r>
-              <w:rPr>
-                <w:rFonts w:eastAsia="Times New Roman" w:cs="Times New Roman" w:ascii="Times New Roman" w:hAnsi="Times New Roman"/>
-                <w:sz w:val="40"/>
-                <w:szCs w:val="24"/>
-                <w:lang w:eastAsia="en-IN"/>
-              </w:rPr>
-            </w:r>
           </w:p>
         </w:tc>
         <w:tc>
           <w:tcPr>
             <w:tcW w:w="1468" w:type="dxa"/>
-            <w:tcBorders/>
-            <w:shd w:color="auto" w:fill="auto" w:val="clear"/>
-            <w:vAlign w:val="bottom"/>
-          </w:tcPr>
-          <w:p>
-            <w:pPr>
-              <w:pStyle w:val="Normal"/>
-              <w:spacing w:lineRule="auto" w:line="240" w:before="0" w:after="0"/>
-              <w:rPr>
-                <w:rFonts w:ascii="Times New Roman" w:hAnsi="Times New Roman" w:eastAsia="Times New Roman" w:cs="Times New Roman"/>
+            <w:shd w:val="clear" w:color="auto" w:fill="auto"/>
+            <w:vAlign w:val="bottom"/>
+          </w:tcPr>
+          <w:p>
+            <w:pPr>
+              <w:spacing w:after="0" w:line="240" w:lineRule="auto"/>
+              <w:rPr>
+                <w:rFonts w:ascii="Times New Roman" w:eastAsia="Times New Roman" w:hAnsi="Times New Roman" w:cs="Times New Roman"/>
                 <w:sz w:val="32"/>
                 <w:szCs w:val="20"/>
                 <w:lang w:eastAsia="en-IN"/>
               </w:rPr>
             </w:pPr>
-            <w:r>
-              <w:rPr>
-                <w:rFonts w:eastAsia="Times New Roman" w:cs="Times New Roman" w:ascii="Times New Roman" w:hAnsi="Times New Roman"/>
-                <w:sz w:val="32"/>
-                <w:szCs w:val="20"/>
-                <w:lang w:eastAsia="en-IN"/>
-              </w:rPr>
-            </w:r>
           </w:p>
         </w:tc>
         <w:tc>
@@ -664,10 +661,8 @@
               <w:left w:val="single" w:sz="4" w:space="0" w:color="00000A"/>
               <w:bottom w:val="single" w:sz="4" w:space="0" w:color="00000A"/>
               <w:right w:val="single" w:sz="4" w:space="0" w:color="00000A"/>
-              <w:insideH w:val="single" w:sz="4" w:space="0" w:color="00000A"/>
-              <w:insideV w:val="single" w:sz="4" w:space="0" w:color="00000A"/>
-            </w:tcBorders>
-            <w:shd w:color="000000" w:fill="ACB9CA" w:val="clear"/>
+            </w:tcBorders>
+            <w:shd w:val="clear" w:color="000000" w:fill="ACB9CA"/>
             <w:tcMar>
               <w:left w:w="103" w:type="dxa"/>
             </w:tcMar>
@@ -675,11 +670,9 @@
           </w:tcPr>
           <w:p>
             <w:pPr>
-              <w:pStyle w:val="Normal"/>
-              <w:spacing w:lineRule="auto" w:line="240" w:before="0" w:after="0"/>
-              <w:rPr>
-                <w:rFonts w:ascii="Calibri" w:hAnsi="Calibri" w:eastAsia="Times New Roman" w:cs="Calibri"/>
-                <w:b/>
+              <w:spacing w:after="0" w:line="240" w:lineRule="auto"/>
+              <w:rPr>
+                <w:rFonts w:ascii="Calibri" w:eastAsia="Times New Roman" w:hAnsi="Calibri" w:cs="Calibri"/>
                 <w:b/>
                 <w:bCs/>
                 <w:color w:val="000000"/>
@@ -707,19 +700,15 @@
               <w:top w:val="single" w:sz="4" w:space="0" w:color="00000A"/>
               <w:bottom w:val="single" w:sz="4" w:space="0" w:color="00000A"/>
               <w:right w:val="single" w:sz="4" w:space="0" w:color="00000A"/>
-              <w:insideH w:val="single" w:sz="4" w:space="0" w:color="00000A"/>
-              <w:insideV w:val="single" w:sz="4" w:space="0" w:color="00000A"/>
-            </w:tcBorders>
-            <w:shd w:color="000000" w:fill="ACB9CA" w:val="clear"/>
-            <w:vAlign w:val="bottom"/>
-          </w:tcPr>
-          <w:p>
-            <w:pPr>
-              <w:pStyle w:val="Normal"/>
-              <w:spacing w:lineRule="auto" w:line="240" w:before="0" w:after="0"/>
-              <w:rPr>
-                <w:rFonts w:ascii="Calibri" w:hAnsi="Calibri" w:eastAsia="Times New Roman" w:cs="Calibri"/>
-                <w:b/>
+            </w:tcBorders>
+            <w:shd w:val="clear" w:color="000000" w:fill="ACB9CA"/>
+            <w:vAlign w:val="bottom"/>
+          </w:tcPr>
+          <w:p>
+            <w:pPr>
+              <w:spacing w:after="0" w:line="240" w:lineRule="auto"/>
+              <w:rPr>
+                <w:rFonts w:ascii="Calibri" w:eastAsia="Times New Roman" w:hAnsi="Calibri" w:cs="Calibri"/>
                 <w:b/>
                 <w:bCs/>
                 <w:color w:val="000000"/>
@@ -747,19 +736,15 @@
               <w:top w:val="single" w:sz="4" w:space="0" w:color="00000A"/>
               <w:bottom w:val="single" w:sz="4" w:space="0" w:color="00000A"/>
               <w:right w:val="single" w:sz="4" w:space="0" w:color="00000A"/>
-              <w:insideH w:val="single" w:sz="4" w:space="0" w:color="00000A"/>
-              <w:insideV w:val="single" w:sz="4" w:space="0" w:color="00000A"/>
-            </w:tcBorders>
-            <w:shd w:color="000000" w:fill="ACB9CA" w:val="clear"/>
-            <w:vAlign w:val="bottom"/>
-          </w:tcPr>
-          <w:p>
-            <w:pPr>
-              <w:pStyle w:val="Normal"/>
-              <w:spacing w:lineRule="auto" w:line="240" w:before="0" w:after="0"/>
-              <w:rPr>
-                <w:rFonts w:ascii="Calibri" w:hAnsi="Calibri" w:eastAsia="Times New Roman" w:cs="Calibri"/>
-                <w:b/>
+            </w:tcBorders>
+            <w:shd w:val="clear" w:color="000000" w:fill="ACB9CA"/>
+            <w:vAlign w:val="bottom"/>
+          </w:tcPr>
+          <w:p>
+            <w:pPr>
+              <w:spacing w:after="0" w:line="240" w:lineRule="auto"/>
+              <w:rPr>
+                <w:rFonts w:ascii="Calibri" w:eastAsia="Times New Roman" w:hAnsi="Calibri" w:cs="Calibri"/>
                 <w:b/>
                 <w:bCs/>
                 <w:color w:val="000000"/>
@@ -783,7 +768,7 @@
       </w:tr>
       <w:tr>
         <w:trPr>
-          <w:trHeight w:val="300" w:hRule="atLeast"/>
+          <w:trHeight w:val="300"/>
         </w:trPr>
         <w:tc>
           <w:tcPr>
@@ -794,10 +779,8 @@
               <w:left w:val="single" w:sz="4" w:space="0" w:color="000001"/>
               <w:bottom w:val="single" w:sz="4" w:space="0" w:color="000001"/>
               <w:right w:val="single" w:sz="4" w:space="0" w:color="000001"/>
-              <w:insideH w:val="single" w:sz="4" w:space="0" w:color="000001"/>
-              <w:insideV w:val="single" w:sz="4" w:space="0" w:color="000001"/>
-            </w:tcBorders>
-            <w:shd w:color="000000" w:fill="F4B084" w:val="clear"/>
+            </w:tcBorders>
+            <w:shd w:val="clear" w:color="000000" w:fill="F4B084"/>
             <w:tcMar>
               <w:left w:w="103" w:type="dxa"/>
             </w:tcMar>
@@ -805,12 +788,10 @@
           </w:tcPr>
           <w:p>
             <w:pPr>
-              <w:pStyle w:val="Normal"/>
-              <w:spacing w:lineRule="auto" w:line="240" w:before="0" w:after="0"/>
+              <w:spacing w:after="0" w:line="240" w:lineRule="auto"/>
               <w:jc w:val="center"/>
               <w:rPr>
-                <w:rFonts w:ascii="Calibri" w:hAnsi="Calibri" w:eastAsia="Times New Roman" w:cs="Calibri"/>
-                <w:b/>
+                <w:rFonts w:ascii="Calibri" w:eastAsia="Times New Roman" w:hAnsi="Calibri" w:cs="Calibri"/>
                 <w:b/>
                 <w:bCs/>
                 <w:color w:val="000000"/>
@@ -838,19 +819,15 @@
               <w:top w:val="single" w:sz="4" w:space="0" w:color="000001"/>
               <w:bottom w:val="single" w:sz="4" w:space="0" w:color="000001"/>
               <w:right w:val="single" w:sz="4" w:space="0" w:color="000001"/>
-              <w:insideH w:val="single" w:sz="4" w:space="0" w:color="000001"/>
-              <w:insideV w:val="single" w:sz="4" w:space="0" w:color="000001"/>
-            </w:tcBorders>
-            <w:shd w:color="000000" w:fill="D0CECE" w:val="clear"/>
-            <w:vAlign w:val="bottom"/>
-          </w:tcPr>
-          <w:p>
-            <w:pPr>
-              <w:pStyle w:val="Normal"/>
-              <w:spacing w:lineRule="auto" w:line="240" w:before="0" w:after="0"/>
-              <w:rPr>
-                <w:rFonts w:ascii="Calibri" w:hAnsi="Calibri" w:eastAsia="Times New Roman" w:cs="Calibri"/>
-                <w:i/>
+            </w:tcBorders>
+            <w:shd w:val="clear" w:color="000000" w:fill="D0CECE"/>
+            <w:vAlign w:val="bottom"/>
+          </w:tcPr>
+          <w:p>
+            <w:pPr>
+              <w:spacing w:after="0" w:line="240" w:lineRule="auto"/>
+              <w:rPr>
+                <w:rFonts w:ascii="Calibri" w:eastAsia="Times New Roman" w:hAnsi="Calibri" w:cs="Calibri"/>
                 <w:i/>
                 <w:iCs/>
                 <w:sz w:val="36"/>
@@ -875,19 +852,16 @@
             <w:tcBorders>
               <w:bottom w:val="single" w:sz="4" w:space="0" w:color="000001"/>
               <w:right w:val="single" w:sz="4" w:space="0" w:color="000001"/>
-              <w:insideH w:val="single" w:sz="4" w:space="0" w:color="000001"/>
-              <w:insideV w:val="single" w:sz="4" w:space="0" w:color="000001"/>
-            </w:tcBorders>
-            <w:shd w:color="000000" w:fill="C6E0B4" w:val="clear"/>
-            <w:vAlign w:val="bottom"/>
-          </w:tcPr>
-          <w:p>
-            <w:pPr>
-              <w:pStyle w:val="Normal"/>
-              <w:spacing w:lineRule="auto" w:line="240" w:before="0" w:after="0"/>
+            </w:tcBorders>
+            <w:shd w:val="clear" w:color="000000" w:fill="C6E0B4"/>
+            <w:vAlign w:val="bottom"/>
+          </w:tcPr>
+          <w:p>
+            <w:pPr>
+              <w:spacing w:after="0" w:line="240" w:lineRule="auto"/>
               <w:jc w:val="right"/>
               <w:rPr>
-                <w:rFonts w:ascii="Calibri" w:hAnsi="Calibri" w:eastAsia="Times New Roman" w:cs="Calibri"/>
+                <w:rFonts w:ascii="Calibri" w:eastAsia="Times New Roman" w:hAnsi="Calibri" w:cs="Calibri"/>
                 <w:color w:val="000000"/>
                 <w:sz w:val="36"/>
                 <w:lang w:eastAsia="en-IN"/>
@@ -910,19 +884,16 @@
             <w:tcBorders>
               <w:bottom w:val="single" w:sz="4" w:space="0" w:color="000001"/>
               <w:right w:val="single" w:sz="4" w:space="0" w:color="000001"/>
-              <w:insideH w:val="single" w:sz="4" w:space="0" w:color="000001"/>
-              <w:insideV w:val="single" w:sz="4" w:space="0" w:color="000001"/>
-            </w:tcBorders>
-            <w:shd w:color="000000" w:fill="C6E0B4" w:val="clear"/>
-            <w:vAlign w:val="bottom"/>
-          </w:tcPr>
-          <w:p>
-            <w:pPr>
-              <w:pStyle w:val="Normal"/>
-              <w:spacing w:lineRule="auto" w:line="240" w:before="0" w:after="0"/>
+            </w:tcBorders>
+            <w:shd w:val="clear" w:color="000000" w:fill="C6E0B4"/>
+            <w:vAlign w:val="bottom"/>
+          </w:tcPr>
+          <w:p>
+            <w:pPr>
+              <w:spacing w:after="0" w:line="240" w:lineRule="auto"/>
               <w:jc w:val="right"/>
               <w:rPr>
-                <w:rFonts w:ascii="Calibri" w:hAnsi="Calibri" w:eastAsia="Times New Roman" w:cs="Calibri"/>
+                <w:rFonts w:ascii="Calibri" w:eastAsia="Times New Roman" w:hAnsi="Calibri" w:cs="Calibri"/>
                 <w:color w:val="000000"/>
                 <w:sz w:val="36"/>
                 <w:lang w:eastAsia="en-IN"/>
@@ -945,19 +916,16 @@
             <w:tcBorders>
               <w:bottom w:val="single" w:sz="4" w:space="0" w:color="000001"/>
               <w:right w:val="single" w:sz="4" w:space="0" w:color="000001"/>
-              <w:insideH w:val="single" w:sz="4" w:space="0" w:color="000001"/>
-              <w:insideV w:val="single" w:sz="4" w:space="0" w:color="000001"/>
-            </w:tcBorders>
-            <w:shd w:color="000000" w:fill="C6E0B4" w:val="clear"/>
-            <w:vAlign w:val="bottom"/>
-          </w:tcPr>
-          <w:p>
-            <w:pPr>
-              <w:pStyle w:val="Normal"/>
-              <w:spacing w:lineRule="auto" w:line="240" w:before="0" w:after="0"/>
+            </w:tcBorders>
+            <w:shd w:val="clear" w:color="000000" w:fill="C6E0B4"/>
+            <w:vAlign w:val="bottom"/>
+          </w:tcPr>
+          <w:p>
+            <w:pPr>
+              <w:spacing w:after="0" w:line="240" w:lineRule="auto"/>
               <w:jc w:val="right"/>
               <w:rPr>
-                <w:rFonts w:ascii="Calibri" w:hAnsi="Calibri" w:eastAsia="Times New Roman" w:cs="Calibri"/>
+                <w:rFonts w:ascii="Calibri" w:eastAsia="Times New Roman" w:hAnsi="Calibri" w:cs="Calibri"/>
                 <w:color w:val="000000"/>
                 <w:sz w:val="36"/>
                 <w:lang w:eastAsia="en-IN"/>
@@ -977,21 +945,19 @@
       </w:tr>
       <w:tr>
         <w:trPr>
-          <w:trHeight w:val="300" w:hRule="atLeast"/>
+          <w:trHeight w:val="300"/>
         </w:trPr>
         <w:tc>
           <w:tcPr>
             <w:tcW w:w="2348" w:type="dxa"/>
-            <w:vMerge w:val="continue"/>
+            <w:vMerge/>
             <w:tcBorders>
               <w:top w:val="single" w:sz="4" w:space="0" w:color="000001"/>
               <w:left w:val="single" w:sz="4" w:space="0" w:color="000001"/>
               <w:bottom w:val="single" w:sz="4" w:space="0" w:color="000001"/>
               <w:right w:val="single" w:sz="4" w:space="0" w:color="000001"/>
-              <w:insideH w:val="single" w:sz="4" w:space="0" w:color="000001"/>
-              <w:insideV w:val="single" w:sz="4" w:space="0" w:color="000001"/>
-            </w:tcBorders>
-            <w:shd w:fill="auto" w:val="clear"/>
+            </w:tcBorders>
+            <w:shd w:val="clear" w:color="auto" w:fill="auto"/>
             <w:tcMar>
               <w:left w:w="103" w:type="dxa"/>
             </w:tcMar>
@@ -999,11 +965,9 @@
           </w:tcPr>
           <w:p>
             <w:pPr>
-              <w:pStyle w:val="Normal"/>
-              <w:spacing w:lineRule="auto" w:line="240" w:before="0" w:after="0"/>
-              <w:rPr>
-                <w:rFonts w:ascii="Calibri" w:hAnsi="Calibri" w:eastAsia="Times New Roman" w:cs="Calibri"/>
-                <w:b/>
+              <w:spacing w:after="0" w:line="240" w:lineRule="auto"/>
+              <w:rPr>
+                <w:rFonts w:ascii="Calibri" w:eastAsia="Times New Roman" w:hAnsi="Calibri" w:cs="Calibri"/>
                 <w:b/>
                 <w:bCs/>
                 <w:color w:val="000000"/>
@@ -1011,16 +975,6 @@
                 <w:lang w:eastAsia="en-IN"/>
               </w:rPr>
             </w:pPr>
-            <w:r>
-              <w:rPr>
-                <w:rFonts w:eastAsia="Times New Roman" w:cs="Calibri"/>
-                <w:b/>
-                <w:bCs/>
-                <w:color w:val="000000"/>
-                <w:sz w:val="36"/>
-                <w:lang w:eastAsia="en-IN"/>
-              </w:rPr>
-            </w:r>
           </w:p>
         </w:tc>
         <w:tc>
@@ -1029,19 +983,15 @@
             <w:tcBorders>
               <w:bottom w:val="single" w:sz="4" w:space="0" w:color="000001"/>
               <w:right w:val="single" w:sz="4" w:space="0" w:color="000001"/>
-              <w:insideH w:val="single" w:sz="4" w:space="0" w:color="000001"/>
-              <w:insideV w:val="single" w:sz="4" w:space="0" w:color="000001"/>
-            </w:tcBorders>
-            <w:shd w:color="000000" w:fill="D0CECE" w:val="clear"/>
-            <w:vAlign w:val="bottom"/>
-          </w:tcPr>
-          <w:p>
-            <w:pPr>
-              <w:pStyle w:val="Normal"/>
-              <w:spacing w:lineRule="auto" w:line="240" w:before="0" w:after="0"/>
-              <w:rPr>
-                <w:rFonts w:ascii="Calibri" w:hAnsi="Calibri" w:eastAsia="Times New Roman" w:cs="Calibri"/>
-                <w:i/>
+            </w:tcBorders>
+            <w:shd w:val="clear" w:color="000000" w:fill="D0CECE"/>
+            <w:vAlign w:val="bottom"/>
+          </w:tcPr>
+          <w:p>
+            <w:pPr>
+              <w:spacing w:after="0" w:line="240" w:lineRule="auto"/>
+              <w:rPr>
+                <w:rFonts w:ascii="Calibri" w:eastAsia="Times New Roman" w:hAnsi="Calibri" w:cs="Calibri"/>
                 <w:i/>
                 <w:iCs/>
                 <w:sz w:val="36"/>
@@ -1066,19 +1016,16 @@
             <w:tcBorders>
               <w:bottom w:val="single" w:sz="4" w:space="0" w:color="000001"/>
               <w:right w:val="single" w:sz="4" w:space="0" w:color="000001"/>
-              <w:insideH w:val="single" w:sz="4" w:space="0" w:color="000001"/>
-              <w:insideV w:val="single" w:sz="4" w:space="0" w:color="000001"/>
-            </w:tcBorders>
-            <w:shd w:color="000000" w:fill="C6E0B4" w:val="clear"/>
-            <w:vAlign w:val="bottom"/>
-          </w:tcPr>
-          <w:p>
-            <w:pPr>
-              <w:pStyle w:val="Normal"/>
-              <w:spacing w:lineRule="auto" w:line="240" w:before="0" w:after="0"/>
+            </w:tcBorders>
+            <w:shd w:val="clear" w:color="000000" w:fill="C6E0B4"/>
+            <w:vAlign w:val="bottom"/>
+          </w:tcPr>
+          <w:p>
+            <w:pPr>
+              <w:spacing w:after="0" w:line="240" w:lineRule="auto"/>
               <w:jc w:val="right"/>
               <w:rPr>
-                <w:rFonts w:ascii="Calibri" w:hAnsi="Calibri" w:eastAsia="Times New Roman" w:cs="Calibri"/>
+                <w:rFonts w:ascii="Calibri" w:eastAsia="Times New Roman" w:hAnsi="Calibri" w:cs="Calibri"/>
                 <w:color w:val="000000"/>
                 <w:sz w:val="36"/>
                 <w:lang w:eastAsia="en-IN"/>
@@ -1101,19 +1048,16 @@
             <w:tcBorders>
               <w:bottom w:val="single" w:sz="4" w:space="0" w:color="000001"/>
               <w:right w:val="single" w:sz="4" w:space="0" w:color="000001"/>
-              <w:insideH w:val="single" w:sz="4" w:space="0" w:color="000001"/>
-              <w:insideV w:val="single" w:sz="4" w:space="0" w:color="000001"/>
-            </w:tcBorders>
-            <w:shd w:color="000000" w:fill="C6E0B4" w:val="clear"/>
-            <w:vAlign w:val="bottom"/>
-          </w:tcPr>
-          <w:p>
-            <w:pPr>
-              <w:pStyle w:val="Normal"/>
-              <w:spacing w:lineRule="auto" w:line="240" w:before="0" w:after="0"/>
+            </w:tcBorders>
+            <w:shd w:val="clear" w:color="000000" w:fill="C6E0B4"/>
+            <w:vAlign w:val="bottom"/>
+          </w:tcPr>
+          <w:p>
+            <w:pPr>
+              <w:spacing w:after="0" w:line="240" w:lineRule="auto"/>
               <w:jc w:val="right"/>
               <w:rPr>
-                <w:rFonts w:ascii="Calibri" w:hAnsi="Calibri" w:eastAsia="Times New Roman" w:cs="Calibri"/>
+                <w:rFonts w:ascii="Calibri" w:eastAsia="Times New Roman" w:hAnsi="Calibri" w:cs="Calibri"/>
                 <w:color w:val="000000"/>
                 <w:sz w:val="36"/>
                 <w:lang w:eastAsia="en-IN"/>
@@ -1136,19 +1080,16 @@
             <w:tcBorders>
               <w:bottom w:val="single" w:sz="4" w:space="0" w:color="000001"/>
               <w:right w:val="single" w:sz="4" w:space="0" w:color="000001"/>
-              <w:insideH w:val="single" w:sz="4" w:space="0" w:color="000001"/>
-              <w:insideV w:val="single" w:sz="4" w:space="0" w:color="000001"/>
-            </w:tcBorders>
-            <w:shd w:color="000000" w:fill="C6E0B4" w:val="clear"/>
-            <w:vAlign w:val="bottom"/>
-          </w:tcPr>
-          <w:p>
-            <w:pPr>
-              <w:pStyle w:val="Normal"/>
-              <w:spacing w:lineRule="auto" w:line="240" w:before="0" w:after="0"/>
+            </w:tcBorders>
+            <w:shd w:val="clear" w:color="000000" w:fill="C6E0B4"/>
+            <w:vAlign w:val="bottom"/>
+          </w:tcPr>
+          <w:p>
+            <w:pPr>
+              <w:spacing w:after="0" w:line="240" w:lineRule="auto"/>
               <w:jc w:val="right"/>
               <w:rPr>
-                <w:rFonts w:ascii="Calibri" w:hAnsi="Calibri" w:eastAsia="Times New Roman" w:cs="Calibri"/>
+                <w:rFonts w:ascii="Calibri" w:eastAsia="Times New Roman" w:hAnsi="Calibri" w:cs="Calibri"/>
                 <w:color w:val="000000"/>
                 <w:sz w:val="36"/>
                 <w:lang w:eastAsia="en-IN"/>
@@ -1168,21 +1109,19 @@
       </w:tr>
       <w:tr>
         <w:trPr>
-          <w:trHeight w:val="300" w:hRule="atLeast"/>
+          <w:trHeight w:val="300"/>
         </w:trPr>
         <w:tc>
           <w:tcPr>
             <w:tcW w:w="2348" w:type="dxa"/>
-            <w:vMerge w:val="continue"/>
+            <w:vMerge/>
             <w:tcBorders>
               <w:top w:val="single" w:sz="4" w:space="0" w:color="000001"/>
               <w:left w:val="single" w:sz="4" w:space="0" w:color="000001"/>
               <w:bottom w:val="single" w:sz="4" w:space="0" w:color="000001"/>
               <w:right w:val="single" w:sz="4" w:space="0" w:color="000001"/>
-              <w:insideH w:val="single" w:sz="4" w:space="0" w:color="000001"/>
-              <w:insideV w:val="single" w:sz="4" w:space="0" w:color="000001"/>
-            </w:tcBorders>
-            <w:shd w:fill="auto" w:val="clear"/>
+            </w:tcBorders>
+            <w:shd w:val="clear" w:color="auto" w:fill="auto"/>
             <w:tcMar>
               <w:left w:w="103" w:type="dxa"/>
             </w:tcMar>
@@ -1190,11 +1129,9 @@
           </w:tcPr>
           <w:p>
             <w:pPr>
-              <w:pStyle w:val="Normal"/>
-              <w:spacing w:lineRule="auto" w:line="240" w:before="0" w:after="0"/>
-              <w:rPr>
-                <w:rFonts w:ascii="Calibri" w:hAnsi="Calibri" w:eastAsia="Times New Roman" w:cs="Calibri"/>
-                <w:b/>
+              <w:spacing w:after="0" w:line="240" w:lineRule="auto"/>
+              <w:rPr>
+                <w:rFonts w:ascii="Calibri" w:eastAsia="Times New Roman" w:hAnsi="Calibri" w:cs="Calibri"/>
                 <w:b/>
                 <w:bCs/>
                 <w:color w:val="000000"/>
@@ -1202,16 +1139,6 @@
                 <w:lang w:eastAsia="en-IN"/>
               </w:rPr>
             </w:pPr>
-            <w:r>
-              <w:rPr>
-                <w:rFonts w:eastAsia="Times New Roman" w:cs="Calibri"/>
-                <w:b/>
-                <w:bCs/>
-                <w:color w:val="000000"/>
-                <w:sz w:val="36"/>
-                <w:lang w:eastAsia="en-IN"/>
-              </w:rPr>
-            </w:r>
           </w:p>
         </w:tc>
         <w:tc>
@@ -1220,19 +1147,15 @@
             <w:tcBorders>
               <w:bottom w:val="single" w:sz="4" w:space="0" w:color="000001"/>
               <w:right w:val="single" w:sz="4" w:space="0" w:color="000001"/>
-              <w:insideH w:val="single" w:sz="4" w:space="0" w:color="000001"/>
-              <w:insideV w:val="single" w:sz="4" w:space="0" w:color="000001"/>
-            </w:tcBorders>
-            <w:shd w:color="000000" w:fill="D0CECE" w:val="clear"/>
-            <w:vAlign w:val="bottom"/>
-          </w:tcPr>
-          <w:p>
-            <w:pPr>
-              <w:pStyle w:val="Normal"/>
-              <w:spacing w:lineRule="auto" w:line="240" w:before="0" w:after="0"/>
-              <w:rPr>
-                <w:rFonts w:ascii="Calibri" w:hAnsi="Calibri" w:eastAsia="Times New Roman" w:cs="Calibri"/>
-                <w:i/>
+            </w:tcBorders>
+            <w:shd w:val="clear" w:color="000000" w:fill="D0CECE"/>
+            <w:vAlign w:val="bottom"/>
+          </w:tcPr>
+          <w:p>
+            <w:pPr>
+              <w:spacing w:after="0" w:line="240" w:lineRule="auto"/>
+              <w:rPr>
+                <w:rFonts w:ascii="Calibri" w:eastAsia="Times New Roman" w:hAnsi="Calibri" w:cs="Calibri"/>
                 <w:i/>
                 <w:iCs/>
                 <w:sz w:val="36"/>
@@ -1257,19 +1180,16 @@
             <w:tcBorders>
               <w:bottom w:val="single" w:sz="4" w:space="0" w:color="000001"/>
               <w:right w:val="single" w:sz="4" w:space="0" w:color="000001"/>
-              <w:insideH w:val="single" w:sz="4" w:space="0" w:color="000001"/>
-              <w:insideV w:val="single" w:sz="4" w:space="0" w:color="000001"/>
-            </w:tcBorders>
-            <w:shd w:color="000000" w:fill="C6E0B4" w:val="clear"/>
-            <w:vAlign w:val="bottom"/>
-          </w:tcPr>
-          <w:p>
-            <w:pPr>
-              <w:pStyle w:val="Normal"/>
-              <w:spacing w:lineRule="auto" w:line="240" w:before="0" w:after="0"/>
+            </w:tcBorders>
+            <w:shd w:val="clear" w:color="000000" w:fill="C6E0B4"/>
+            <w:vAlign w:val="bottom"/>
+          </w:tcPr>
+          <w:p>
+            <w:pPr>
+              <w:spacing w:after="0" w:line="240" w:lineRule="auto"/>
               <w:jc w:val="right"/>
               <w:rPr>
-                <w:rFonts w:ascii="Calibri" w:hAnsi="Calibri" w:eastAsia="Times New Roman" w:cs="Calibri"/>
+                <w:rFonts w:ascii="Calibri" w:eastAsia="Times New Roman" w:hAnsi="Calibri" w:cs="Calibri"/>
                 <w:color w:val="000000"/>
                 <w:sz w:val="36"/>
                 <w:lang w:eastAsia="en-IN"/>
@@ -1292,19 +1212,16 @@
             <w:tcBorders>
               <w:bottom w:val="single" w:sz="4" w:space="0" w:color="000001"/>
               <w:right w:val="single" w:sz="4" w:space="0" w:color="000001"/>
-              <w:insideH w:val="single" w:sz="4" w:space="0" w:color="000001"/>
-              <w:insideV w:val="single" w:sz="4" w:space="0" w:color="000001"/>
-            </w:tcBorders>
-            <w:shd w:color="000000" w:fill="C6E0B4" w:val="clear"/>
-            <w:vAlign w:val="bottom"/>
-          </w:tcPr>
-          <w:p>
-            <w:pPr>
-              <w:pStyle w:val="Normal"/>
-              <w:spacing w:lineRule="auto" w:line="240" w:before="0" w:after="0"/>
+            </w:tcBorders>
+            <w:shd w:val="clear" w:color="000000" w:fill="C6E0B4"/>
+            <w:vAlign w:val="bottom"/>
+          </w:tcPr>
+          <w:p>
+            <w:pPr>
+              <w:spacing w:after="0" w:line="240" w:lineRule="auto"/>
               <w:jc w:val="right"/>
               <w:rPr>
-                <w:rFonts w:ascii="Calibri" w:hAnsi="Calibri" w:eastAsia="Times New Roman" w:cs="Calibri"/>
+                <w:rFonts w:ascii="Calibri" w:eastAsia="Times New Roman" w:hAnsi="Calibri" w:cs="Calibri"/>
                 <w:color w:val="000000"/>
                 <w:sz w:val="36"/>
                 <w:lang w:eastAsia="en-IN"/>
@@ -1327,19 +1244,16 @@
             <w:tcBorders>
               <w:bottom w:val="single" w:sz="4" w:space="0" w:color="000001"/>
               <w:right w:val="single" w:sz="4" w:space="0" w:color="000001"/>
-              <w:insideH w:val="single" w:sz="4" w:space="0" w:color="000001"/>
-              <w:insideV w:val="single" w:sz="4" w:space="0" w:color="000001"/>
-            </w:tcBorders>
-            <w:shd w:color="000000" w:fill="C6E0B4" w:val="clear"/>
-            <w:vAlign w:val="bottom"/>
-          </w:tcPr>
-          <w:p>
-            <w:pPr>
-              <w:pStyle w:val="Normal"/>
-              <w:spacing w:lineRule="auto" w:line="240" w:before="0" w:after="0"/>
+            </w:tcBorders>
+            <w:shd w:val="clear" w:color="000000" w:fill="C6E0B4"/>
+            <w:vAlign w:val="bottom"/>
+          </w:tcPr>
+          <w:p>
+            <w:pPr>
+              <w:spacing w:after="0" w:line="240" w:lineRule="auto"/>
               <w:jc w:val="right"/>
               <w:rPr>
-                <w:rFonts w:ascii="Calibri" w:hAnsi="Calibri" w:eastAsia="Times New Roman" w:cs="Calibri"/>
+                <w:rFonts w:ascii="Calibri" w:eastAsia="Times New Roman" w:hAnsi="Calibri" w:cs="Calibri"/>
                 <w:color w:val="000000"/>
                 <w:sz w:val="36"/>
                 <w:lang w:eastAsia="en-IN"/>
@@ -1359,21 +1273,19 @@
       </w:tr>
       <w:tr>
         <w:trPr>
-          <w:trHeight w:val="300" w:hRule="atLeast"/>
+          <w:trHeight w:val="300"/>
         </w:trPr>
         <w:tc>
           <w:tcPr>
             <w:tcW w:w="2348" w:type="dxa"/>
-            <w:vMerge w:val="continue"/>
+            <w:vMerge/>
             <w:tcBorders>
               <w:top w:val="single" w:sz="4" w:space="0" w:color="000001"/>
               <w:left w:val="single" w:sz="4" w:space="0" w:color="000001"/>
               <w:bottom w:val="single" w:sz="4" w:space="0" w:color="000001"/>
               <w:right w:val="single" w:sz="4" w:space="0" w:color="000001"/>
-              <w:insideH w:val="single" w:sz="4" w:space="0" w:color="000001"/>
-              <w:insideV w:val="single" w:sz="4" w:space="0" w:color="000001"/>
-            </w:tcBorders>
-            <w:shd w:fill="auto" w:val="clear"/>
+            </w:tcBorders>
+            <w:shd w:val="clear" w:color="auto" w:fill="auto"/>
             <w:tcMar>
               <w:left w:w="103" w:type="dxa"/>
             </w:tcMar>
@@ -1381,11 +1293,9 @@
           </w:tcPr>
           <w:p>
             <w:pPr>
-              <w:pStyle w:val="Normal"/>
-              <w:spacing w:lineRule="auto" w:line="240" w:before="0" w:after="0"/>
-              <w:rPr>
-                <w:rFonts w:ascii="Calibri" w:hAnsi="Calibri" w:eastAsia="Times New Roman" w:cs="Calibri"/>
-                <w:b/>
+              <w:spacing w:after="0" w:line="240" w:lineRule="auto"/>
+              <w:rPr>
+                <w:rFonts w:ascii="Calibri" w:eastAsia="Times New Roman" w:hAnsi="Calibri" w:cs="Calibri"/>
                 <w:b/>
                 <w:bCs/>
                 <w:color w:val="000000"/>
@@ -1393,16 +1303,6 @@
                 <w:lang w:eastAsia="en-IN"/>
               </w:rPr>
             </w:pPr>
-            <w:r>
-              <w:rPr>
-                <w:rFonts w:eastAsia="Times New Roman" w:cs="Calibri"/>
-                <w:b/>
-                <w:bCs/>
-                <w:color w:val="000000"/>
-                <w:sz w:val="36"/>
-                <w:lang w:eastAsia="en-IN"/>
-              </w:rPr>
-            </w:r>
           </w:p>
         </w:tc>
         <w:tc>
@@ -1411,19 +1311,15 @@
             <w:tcBorders>
               <w:bottom w:val="single" w:sz="4" w:space="0" w:color="000001"/>
               <w:right w:val="single" w:sz="4" w:space="0" w:color="000001"/>
-              <w:insideH w:val="single" w:sz="4" w:space="0" w:color="000001"/>
-              <w:insideV w:val="single" w:sz="4" w:space="0" w:color="000001"/>
-            </w:tcBorders>
-            <w:shd w:color="000000" w:fill="D0CECE" w:val="clear"/>
-            <w:vAlign w:val="bottom"/>
-          </w:tcPr>
-          <w:p>
-            <w:pPr>
-              <w:pStyle w:val="Normal"/>
-              <w:spacing w:lineRule="auto" w:line="240" w:before="0" w:after="0"/>
-              <w:rPr>
-                <w:rFonts w:ascii="Calibri" w:hAnsi="Calibri" w:eastAsia="Times New Roman" w:cs="Calibri"/>
-                <w:i/>
+            </w:tcBorders>
+            <w:shd w:val="clear" w:color="000000" w:fill="D0CECE"/>
+            <w:vAlign w:val="bottom"/>
+          </w:tcPr>
+          <w:p>
+            <w:pPr>
+              <w:spacing w:after="0" w:line="240" w:lineRule="auto"/>
+              <w:rPr>
+                <w:rFonts w:ascii="Calibri" w:eastAsia="Times New Roman" w:hAnsi="Calibri" w:cs="Calibri"/>
                 <w:i/>
                 <w:iCs/>
                 <w:sz w:val="36"/>
@@ -1448,19 +1344,16 @@
             <w:tcBorders>
               <w:bottom w:val="single" w:sz="4" w:space="0" w:color="000001"/>
               <w:right w:val="single" w:sz="4" w:space="0" w:color="000001"/>
-              <w:insideH w:val="single" w:sz="4" w:space="0" w:color="000001"/>
-              <w:insideV w:val="single" w:sz="4" w:space="0" w:color="000001"/>
-            </w:tcBorders>
-            <w:shd w:color="000000" w:fill="C6E0B4" w:val="clear"/>
-            <w:vAlign w:val="bottom"/>
-          </w:tcPr>
-          <w:p>
-            <w:pPr>
-              <w:pStyle w:val="Normal"/>
-              <w:spacing w:lineRule="auto" w:line="240" w:before="0" w:after="0"/>
+            </w:tcBorders>
+            <w:shd w:val="clear" w:color="000000" w:fill="C6E0B4"/>
+            <w:vAlign w:val="bottom"/>
+          </w:tcPr>
+          <w:p>
+            <w:pPr>
+              <w:spacing w:after="0" w:line="240" w:lineRule="auto"/>
               <w:jc w:val="right"/>
               <w:rPr>
-                <w:rFonts w:ascii="Calibri" w:hAnsi="Calibri" w:eastAsia="Times New Roman" w:cs="Calibri"/>
+                <w:rFonts w:ascii="Calibri" w:eastAsia="Times New Roman" w:hAnsi="Calibri" w:cs="Calibri"/>
                 <w:color w:val="000000"/>
                 <w:sz w:val="36"/>
                 <w:lang w:eastAsia="en-IN"/>
@@ -1483,19 +1376,16 @@
             <w:tcBorders>
               <w:bottom w:val="single" w:sz="4" w:space="0" w:color="000001"/>
               <w:right w:val="single" w:sz="4" w:space="0" w:color="000001"/>
-              <w:insideH w:val="single" w:sz="4" w:space="0" w:color="000001"/>
-              <w:insideV w:val="single" w:sz="4" w:space="0" w:color="000001"/>
-            </w:tcBorders>
-            <w:shd w:color="000000" w:fill="C6E0B4" w:val="clear"/>
-            <w:vAlign w:val="bottom"/>
-          </w:tcPr>
-          <w:p>
-            <w:pPr>
-              <w:pStyle w:val="Normal"/>
-              <w:spacing w:lineRule="auto" w:line="240" w:before="0" w:after="0"/>
+            </w:tcBorders>
+            <w:shd w:val="clear" w:color="000000" w:fill="C6E0B4"/>
+            <w:vAlign w:val="bottom"/>
+          </w:tcPr>
+          <w:p>
+            <w:pPr>
+              <w:spacing w:after="0" w:line="240" w:lineRule="auto"/>
               <w:jc w:val="right"/>
               <w:rPr>
-                <w:rFonts w:ascii="Calibri" w:hAnsi="Calibri" w:eastAsia="Times New Roman" w:cs="Calibri"/>
+                <w:rFonts w:ascii="Calibri" w:eastAsia="Times New Roman" w:hAnsi="Calibri" w:cs="Calibri"/>
                 <w:color w:val="000000"/>
                 <w:sz w:val="36"/>
                 <w:lang w:eastAsia="en-IN"/>
@@ -1518,19 +1408,16 @@
             <w:tcBorders>
               <w:bottom w:val="single" w:sz="4" w:space="0" w:color="000001"/>
               <w:right w:val="single" w:sz="4" w:space="0" w:color="000001"/>
-              <w:insideH w:val="single" w:sz="4" w:space="0" w:color="000001"/>
-              <w:insideV w:val="single" w:sz="4" w:space="0" w:color="000001"/>
-            </w:tcBorders>
-            <w:shd w:color="000000" w:fill="C6E0B4" w:val="clear"/>
-            <w:vAlign w:val="bottom"/>
-          </w:tcPr>
-          <w:p>
-            <w:pPr>
-              <w:pStyle w:val="Normal"/>
-              <w:spacing w:lineRule="auto" w:line="240" w:before="0" w:after="0"/>
+            </w:tcBorders>
+            <w:shd w:val="clear" w:color="000000" w:fill="C6E0B4"/>
+            <w:vAlign w:val="bottom"/>
+          </w:tcPr>
+          <w:p>
+            <w:pPr>
+              <w:spacing w:after="0" w:line="240" w:lineRule="auto"/>
               <w:jc w:val="right"/>
               <w:rPr>
-                <w:rFonts w:ascii="Calibri" w:hAnsi="Calibri" w:eastAsia="Times New Roman" w:cs="Calibri"/>
+                <w:rFonts w:ascii="Calibri" w:eastAsia="Times New Roman" w:hAnsi="Calibri" w:cs="Calibri"/>
                 <w:color w:val="000000"/>
                 <w:sz w:val="36"/>
                 <w:lang w:eastAsia="en-IN"/>
@@ -1550,7 +1437,7 @@
       </w:tr>
       <w:tr>
         <w:trPr>
-          <w:trHeight w:val="300" w:hRule="atLeast"/>
+          <w:trHeight w:val="300"/>
         </w:trPr>
         <w:tc>
           <w:tcPr>
@@ -1560,10 +1447,8 @@
               <w:left w:val="single" w:sz="4" w:space="0" w:color="000001"/>
               <w:bottom w:val="single" w:sz="4" w:space="0" w:color="000001"/>
               <w:right w:val="single" w:sz="4" w:space="0" w:color="000001"/>
-              <w:insideH w:val="single" w:sz="4" w:space="0" w:color="000001"/>
-              <w:insideV w:val="single" w:sz="4" w:space="0" w:color="000001"/>
-            </w:tcBorders>
-            <w:shd w:color="000000" w:fill="9BC2E6" w:val="clear"/>
+            </w:tcBorders>
+            <w:shd w:val="clear" w:color="000000" w:fill="9BC2E6"/>
             <w:tcMar>
               <w:left w:w="103" w:type="dxa"/>
             </w:tcMar>
@@ -1571,12 +1456,10 @@
           </w:tcPr>
           <w:p>
             <w:pPr>
-              <w:pStyle w:val="Normal"/>
-              <w:spacing w:lineRule="auto" w:line="240" w:before="0" w:after="0"/>
+              <w:spacing w:after="0" w:line="240" w:lineRule="auto"/>
               <w:jc w:val="center"/>
               <w:rPr>
-                <w:rFonts w:ascii="Calibri" w:hAnsi="Calibri" w:eastAsia="Times New Roman" w:cs="Calibri"/>
-                <w:b/>
+                <w:rFonts w:ascii="Calibri" w:eastAsia="Times New Roman" w:hAnsi="Calibri" w:cs="Calibri"/>
                 <w:b/>
                 <w:bCs/>
                 <w:color w:val="000000"/>
@@ -1603,19 +1486,15 @@
             <w:tcBorders>
               <w:bottom w:val="single" w:sz="4" w:space="0" w:color="000001"/>
               <w:right w:val="single" w:sz="4" w:space="0" w:color="000001"/>
-              <w:insideH w:val="single" w:sz="4" w:space="0" w:color="000001"/>
-              <w:insideV w:val="single" w:sz="4" w:space="0" w:color="000001"/>
-            </w:tcBorders>
-            <w:shd w:color="000000" w:fill="D0CECE" w:val="clear"/>
-            <w:vAlign w:val="bottom"/>
-          </w:tcPr>
-          <w:p>
-            <w:pPr>
-              <w:pStyle w:val="Normal"/>
-              <w:spacing w:lineRule="auto" w:line="240" w:before="0" w:after="0"/>
-              <w:rPr>
-                <w:rFonts w:ascii="Calibri" w:hAnsi="Calibri" w:eastAsia="Times New Roman" w:cs="Calibri"/>
-                <w:i/>
+            </w:tcBorders>
+            <w:shd w:val="clear" w:color="000000" w:fill="D0CECE"/>
+            <w:vAlign w:val="bottom"/>
+          </w:tcPr>
+          <w:p>
+            <w:pPr>
+              <w:spacing w:after="0" w:line="240" w:lineRule="auto"/>
+              <w:rPr>
+                <w:rFonts w:ascii="Calibri" w:eastAsia="Times New Roman" w:hAnsi="Calibri" w:cs="Calibri"/>
                 <w:i/>
                 <w:iCs/>
                 <w:sz w:val="36"/>
@@ -1640,19 +1519,16 @@
             <w:tcBorders>
               <w:bottom w:val="single" w:sz="4" w:space="0" w:color="000001"/>
               <w:right w:val="single" w:sz="4" w:space="0" w:color="000001"/>
-              <w:insideH w:val="single" w:sz="4" w:space="0" w:color="000001"/>
-              <w:insideV w:val="single" w:sz="4" w:space="0" w:color="000001"/>
-            </w:tcBorders>
-            <w:shd w:color="000000" w:fill="C6E0B4" w:val="clear"/>
-            <w:vAlign w:val="bottom"/>
-          </w:tcPr>
-          <w:p>
-            <w:pPr>
-              <w:pStyle w:val="Normal"/>
-              <w:spacing w:lineRule="auto" w:line="240" w:before="0" w:after="0"/>
+            </w:tcBorders>
+            <w:shd w:val="clear" w:color="000000" w:fill="C6E0B4"/>
+            <w:vAlign w:val="bottom"/>
+          </w:tcPr>
+          <w:p>
+            <w:pPr>
+              <w:spacing w:after="0" w:line="240" w:lineRule="auto"/>
               <w:jc w:val="right"/>
               <w:rPr>
-                <w:rFonts w:ascii="Calibri" w:hAnsi="Calibri" w:eastAsia="Times New Roman" w:cs="Calibri"/>
+                <w:rFonts w:ascii="Calibri" w:eastAsia="Times New Roman" w:hAnsi="Calibri" w:cs="Calibri"/>
                 <w:color w:val="000000"/>
                 <w:sz w:val="36"/>
                 <w:lang w:eastAsia="en-IN"/>
@@ -1675,19 +1551,16 @@
             <w:tcBorders>
               <w:bottom w:val="single" w:sz="4" w:space="0" w:color="000001"/>
               <w:right w:val="single" w:sz="4" w:space="0" w:color="000001"/>
-              <w:insideH w:val="single" w:sz="4" w:space="0" w:color="000001"/>
-              <w:insideV w:val="single" w:sz="4" w:space="0" w:color="000001"/>
-            </w:tcBorders>
-            <w:shd w:color="000000" w:fill="C6E0B4" w:val="clear"/>
-            <w:vAlign w:val="bottom"/>
-          </w:tcPr>
-          <w:p>
-            <w:pPr>
-              <w:pStyle w:val="Normal"/>
-              <w:spacing w:lineRule="auto" w:line="240" w:before="0" w:after="0"/>
+            </w:tcBorders>
+            <w:shd w:val="clear" w:color="000000" w:fill="C6E0B4"/>
+            <w:vAlign w:val="bottom"/>
+          </w:tcPr>
+          <w:p>
+            <w:pPr>
+              <w:spacing w:after="0" w:line="240" w:lineRule="auto"/>
               <w:jc w:val="right"/>
               <w:rPr>
-                <w:rFonts w:ascii="Calibri" w:hAnsi="Calibri" w:eastAsia="Times New Roman" w:cs="Calibri"/>
+                <w:rFonts w:ascii="Calibri" w:eastAsia="Times New Roman" w:hAnsi="Calibri" w:cs="Calibri"/>
                 <w:color w:val="000000"/>
                 <w:sz w:val="36"/>
                 <w:lang w:eastAsia="en-IN"/>
@@ -1710,19 +1583,16 @@
             <w:tcBorders>
               <w:bottom w:val="single" w:sz="4" w:space="0" w:color="000001"/>
               <w:right w:val="single" w:sz="4" w:space="0" w:color="000001"/>
-              <w:insideH w:val="single" w:sz="4" w:space="0" w:color="000001"/>
-              <w:insideV w:val="single" w:sz="4" w:space="0" w:color="000001"/>
-            </w:tcBorders>
-            <w:shd w:color="000000" w:fill="C6E0B4" w:val="clear"/>
-            <w:vAlign w:val="bottom"/>
-          </w:tcPr>
-          <w:p>
-            <w:pPr>
-              <w:pStyle w:val="Normal"/>
-              <w:spacing w:lineRule="auto" w:line="240" w:before="0" w:after="0"/>
+            </w:tcBorders>
+            <w:shd w:val="clear" w:color="000000" w:fill="C6E0B4"/>
+            <w:vAlign w:val="bottom"/>
+          </w:tcPr>
+          <w:p>
+            <w:pPr>
+              <w:spacing w:after="0" w:line="240" w:lineRule="auto"/>
               <w:jc w:val="right"/>
               <w:rPr>
-                <w:rFonts w:ascii="Calibri" w:hAnsi="Calibri" w:eastAsia="Times New Roman" w:cs="Calibri"/>
+                <w:rFonts w:ascii="Calibri" w:eastAsia="Times New Roman" w:hAnsi="Calibri" w:cs="Calibri"/>
                 <w:color w:val="000000"/>
                 <w:sz w:val="36"/>
                 <w:lang w:eastAsia="en-IN"/>
@@ -1742,20 +1612,18 @@
       </w:tr>
       <w:tr>
         <w:trPr>
-          <w:trHeight w:val="300" w:hRule="atLeast"/>
+          <w:trHeight w:val="300"/>
         </w:trPr>
         <w:tc>
           <w:tcPr>
             <w:tcW w:w="2348" w:type="dxa"/>
-            <w:vMerge w:val="continue"/>
+            <w:vMerge/>
             <w:tcBorders>
               <w:left w:val="single" w:sz="4" w:space="0" w:color="000001"/>
               <w:bottom w:val="single" w:sz="4" w:space="0" w:color="000001"/>
               <w:right w:val="single" w:sz="4" w:space="0" w:color="000001"/>
-              <w:insideH w:val="single" w:sz="4" w:space="0" w:color="000001"/>
-              <w:insideV w:val="single" w:sz="4" w:space="0" w:color="000001"/>
-            </w:tcBorders>
-            <w:shd w:fill="auto" w:val="clear"/>
+            </w:tcBorders>
+            <w:shd w:val="clear" w:color="auto" w:fill="auto"/>
             <w:tcMar>
               <w:left w:w="103" w:type="dxa"/>
             </w:tcMar>
@@ -1763,11 +1631,9 @@
           </w:tcPr>
           <w:p>
             <w:pPr>
-              <w:pStyle w:val="Normal"/>
-              <w:spacing w:lineRule="auto" w:line="240" w:before="0" w:after="0"/>
-              <w:rPr>
-                <w:rFonts w:ascii="Calibri" w:hAnsi="Calibri" w:eastAsia="Times New Roman" w:cs="Calibri"/>
-                <w:b/>
+              <w:spacing w:after="0" w:line="240" w:lineRule="auto"/>
+              <w:rPr>
+                <w:rFonts w:ascii="Calibri" w:eastAsia="Times New Roman" w:hAnsi="Calibri" w:cs="Calibri"/>
                 <w:b/>
                 <w:bCs/>
                 <w:color w:val="000000"/>
@@ -1775,16 +1641,6 @@
                 <w:lang w:eastAsia="en-IN"/>
               </w:rPr>
             </w:pPr>
-            <w:r>
-              <w:rPr>
-                <w:rFonts w:eastAsia="Times New Roman" w:cs="Calibri"/>
-                <w:b/>
-                <w:bCs/>
-                <w:color w:val="000000"/>
-                <w:sz w:val="36"/>
-                <w:lang w:eastAsia="en-IN"/>
-              </w:rPr>
-            </w:r>
           </w:p>
         </w:tc>
         <w:tc>
@@ -1793,19 +1649,15 @@
             <w:tcBorders>
               <w:bottom w:val="single" w:sz="4" w:space="0" w:color="000001"/>
               <w:right w:val="single" w:sz="4" w:space="0" w:color="000001"/>
-              <w:insideH w:val="single" w:sz="4" w:space="0" w:color="000001"/>
-              <w:insideV w:val="single" w:sz="4" w:space="0" w:color="000001"/>
-            </w:tcBorders>
-            <w:shd w:color="000000" w:fill="D0CECE" w:val="clear"/>
-            <w:vAlign w:val="bottom"/>
-          </w:tcPr>
-          <w:p>
-            <w:pPr>
-              <w:pStyle w:val="Normal"/>
-              <w:spacing w:lineRule="auto" w:line="240" w:before="0" w:after="0"/>
-              <w:rPr>
-                <w:rFonts w:ascii="Calibri" w:hAnsi="Calibri" w:eastAsia="Times New Roman" w:cs="Calibri"/>
-                <w:i/>
+            </w:tcBorders>
+            <w:shd w:val="clear" w:color="000000" w:fill="D0CECE"/>
+            <w:vAlign w:val="bottom"/>
+          </w:tcPr>
+          <w:p>
+            <w:pPr>
+              <w:spacing w:after="0" w:line="240" w:lineRule="auto"/>
+              <w:rPr>
+                <w:rFonts w:ascii="Calibri" w:eastAsia="Times New Roman" w:hAnsi="Calibri" w:cs="Calibri"/>
                 <w:i/>
                 <w:iCs/>
                 <w:sz w:val="36"/>
@@ -1830,19 +1682,16 @@
             <w:tcBorders>
               <w:bottom w:val="single" w:sz="4" w:space="0" w:color="000001"/>
               <w:right w:val="single" w:sz="4" w:space="0" w:color="000001"/>
-              <w:insideH w:val="single" w:sz="4" w:space="0" w:color="000001"/>
-              <w:insideV w:val="single" w:sz="4" w:space="0" w:color="000001"/>
-            </w:tcBorders>
-            <w:shd w:color="000000" w:fill="C6E0B4" w:val="clear"/>
-            <w:vAlign w:val="bottom"/>
-          </w:tcPr>
-          <w:p>
-            <w:pPr>
-              <w:pStyle w:val="Normal"/>
-              <w:spacing w:lineRule="auto" w:line="240" w:before="0" w:after="0"/>
+            </w:tcBorders>
+            <w:shd w:val="clear" w:color="000000" w:fill="C6E0B4"/>
+            <w:vAlign w:val="bottom"/>
+          </w:tcPr>
+          <w:p>
+            <w:pPr>
+              <w:spacing w:after="0" w:line="240" w:lineRule="auto"/>
               <w:jc w:val="right"/>
               <w:rPr>
-                <w:rFonts w:ascii="Calibri" w:hAnsi="Calibri" w:eastAsia="Times New Roman" w:cs="Calibri"/>
+                <w:rFonts w:ascii="Calibri" w:eastAsia="Times New Roman" w:hAnsi="Calibri" w:cs="Calibri"/>
                 <w:color w:val="000000"/>
                 <w:sz w:val="36"/>
                 <w:lang w:eastAsia="en-IN"/>
@@ -1865,19 +1714,16 @@
             <w:tcBorders>
               <w:bottom w:val="single" w:sz="4" w:space="0" w:color="000001"/>
               <w:right w:val="single" w:sz="4" w:space="0" w:color="000001"/>
-              <w:insideH w:val="single" w:sz="4" w:space="0" w:color="000001"/>
-              <w:insideV w:val="single" w:sz="4" w:space="0" w:color="000001"/>
-            </w:tcBorders>
-            <w:shd w:color="000000" w:fill="C6E0B4" w:val="clear"/>
-            <w:vAlign w:val="bottom"/>
-          </w:tcPr>
-          <w:p>
-            <w:pPr>
-              <w:pStyle w:val="Normal"/>
-              <w:spacing w:lineRule="auto" w:line="240" w:before="0" w:after="0"/>
+            </w:tcBorders>
+            <w:shd w:val="clear" w:color="000000" w:fill="C6E0B4"/>
+            <w:vAlign w:val="bottom"/>
+          </w:tcPr>
+          <w:p>
+            <w:pPr>
+              <w:spacing w:after="0" w:line="240" w:lineRule="auto"/>
               <w:jc w:val="right"/>
               <w:rPr>
-                <w:rFonts w:ascii="Calibri" w:hAnsi="Calibri" w:eastAsia="Times New Roman" w:cs="Calibri"/>
+                <w:rFonts w:ascii="Calibri" w:eastAsia="Times New Roman" w:hAnsi="Calibri" w:cs="Calibri"/>
                 <w:color w:val="000000"/>
                 <w:sz w:val="36"/>
                 <w:lang w:eastAsia="en-IN"/>
@@ -1900,19 +1746,16 @@
             <w:tcBorders>
               <w:bottom w:val="single" w:sz="4" w:space="0" w:color="000001"/>
               <w:right w:val="single" w:sz="4" w:space="0" w:color="000001"/>
-              <w:insideH w:val="single" w:sz="4" w:space="0" w:color="000001"/>
-              <w:insideV w:val="single" w:sz="4" w:space="0" w:color="000001"/>
-            </w:tcBorders>
-            <w:shd w:color="000000" w:fill="C6E0B4" w:val="clear"/>
-            <w:vAlign w:val="bottom"/>
-          </w:tcPr>
-          <w:p>
-            <w:pPr>
-              <w:pStyle w:val="Normal"/>
-              <w:spacing w:lineRule="auto" w:line="240" w:before="0" w:after="0"/>
+            </w:tcBorders>
+            <w:shd w:val="clear" w:color="000000" w:fill="C6E0B4"/>
+            <w:vAlign w:val="bottom"/>
+          </w:tcPr>
+          <w:p>
+            <w:pPr>
+              <w:spacing w:after="0" w:line="240" w:lineRule="auto"/>
               <w:jc w:val="right"/>
               <w:rPr>
-                <w:rFonts w:ascii="Calibri" w:hAnsi="Calibri" w:eastAsia="Times New Roman" w:cs="Calibri"/>
+                <w:rFonts w:ascii="Calibri" w:eastAsia="Times New Roman" w:hAnsi="Calibri" w:cs="Calibri"/>
                 <w:color w:val="000000"/>
                 <w:sz w:val="36"/>
                 <w:lang w:eastAsia="en-IN"/>
@@ -1932,20 +1775,18 @@
       </w:tr>
       <w:tr>
         <w:trPr>
-          <w:trHeight w:val="300" w:hRule="atLeast"/>
+          <w:trHeight w:val="300"/>
         </w:trPr>
         <w:tc>
           <w:tcPr>
             <w:tcW w:w="2348" w:type="dxa"/>
-            <w:vMerge w:val="continue"/>
+            <w:vMerge/>
             <w:tcBorders>
               <w:left w:val="single" w:sz="4" w:space="0" w:color="000001"/>
               <w:bottom w:val="single" w:sz="4" w:space="0" w:color="000001"/>
               <w:right w:val="single" w:sz="4" w:space="0" w:color="000001"/>
-              <w:insideH w:val="single" w:sz="4" w:space="0" w:color="000001"/>
-              <w:insideV w:val="single" w:sz="4" w:space="0" w:color="000001"/>
-            </w:tcBorders>
-            <w:shd w:fill="auto" w:val="clear"/>
+            </w:tcBorders>
+            <w:shd w:val="clear" w:color="auto" w:fill="auto"/>
             <w:tcMar>
               <w:left w:w="103" w:type="dxa"/>
             </w:tcMar>
@@ -1953,11 +1794,9 @@
           </w:tcPr>
           <w:p>
             <w:pPr>
-              <w:pStyle w:val="Normal"/>
-              <w:spacing w:lineRule="auto" w:line="240" w:before="0" w:after="0"/>
-              <w:rPr>
-                <w:rFonts w:ascii="Calibri" w:hAnsi="Calibri" w:eastAsia="Times New Roman" w:cs="Calibri"/>
-                <w:b/>
+              <w:spacing w:after="0" w:line="240" w:lineRule="auto"/>
+              <w:rPr>
+                <w:rFonts w:ascii="Calibri" w:eastAsia="Times New Roman" w:hAnsi="Calibri" w:cs="Calibri"/>
                 <w:b/>
                 <w:bCs/>
                 <w:color w:val="000000"/>
@@ -1965,16 +1804,6 @@
                 <w:lang w:eastAsia="en-IN"/>
               </w:rPr>
             </w:pPr>
-            <w:r>
-              <w:rPr>
-                <w:rFonts w:eastAsia="Times New Roman" w:cs="Calibri"/>
-                <w:b/>
-                <w:bCs/>
-                <w:color w:val="000000"/>
-                <w:sz w:val="36"/>
-                <w:lang w:eastAsia="en-IN"/>
-              </w:rPr>
-            </w:r>
           </w:p>
         </w:tc>
         <w:tc>
@@ -1983,19 +1812,15 @@
             <w:tcBorders>
               <w:bottom w:val="single" w:sz="4" w:space="0" w:color="000001"/>
               <w:right w:val="single" w:sz="4" w:space="0" w:color="000001"/>
-              <w:insideH w:val="single" w:sz="4" w:space="0" w:color="000001"/>
-              <w:insideV w:val="single" w:sz="4" w:space="0" w:color="000001"/>
-            </w:tcBorders>
-            <w:shd w:color="000000" w:fill="D0CECE" w:val="clear"/>
-            <w:vAlign w:val="bottom"/>
-          </w:tcPr>
-          <w:p>
-            <w:pPr>
-              <w:pStyle w:val="Normal"/>
-              <w:spacing w:lineRule="auto" w:line="240" w:before="0" w:after="0"/>
-              <w:rPr>
-                <w:rFonts w:ascii="Calibri" w:hAnsi="Calibri" w:eastAsia="Times New Roman" w:cs="Calibri"/>
-                <w:i/>
+            </w:tcBorders>
+            <w:shd w:val="clear" w:color="000000" w:fill="D0CECE"/>
+            <w:vAlign w:val="bottom"/>
+          </w:tcPr>
+          <w:p>
+            <w:pPr>
+              <w:spacing w:after="0" w:line="240" w:lineRule="auto"/>
+              <w:rPr>
+                <w:rFonts w:ascii="Calibri" w:eastAsia="Times New Roman" w:hAnsi="Calibri" w:cs="Calibri"/>
                 <w:i/>
                 <w:iCs/>
                 <w:sz w:val="36"/>
@@ -2020,19 +1845,16 @@
             <w:tcBorders>
               <w:bottom w:val="single" w:sz="4" w:space="0" w:color="000001"/>
               <w:right w:val="single" w:sz="4" w:space="0" w:color="000001"/>
-              <w:insideH w:val="single" w:sz="4" w:space="0" w:color="000001"/>
-              <w:insideV w:val="single" w:sz="4" w:space="0" w:color="000001"/>
-            </w:tcBorders>
-            <w:shd w:color="000000" w:fill="C6E0B4" w:val="clear"/>
-            <w:vAlign w:val="bottom"/>
-          </w:tcPr>
-          <w:p>
-            <w:pPr>
-              <w:pStyle w:val="Normal"/>
-              <w:spacing w:lineRule="auto" w:line="240" w:before="0" w:after="0"/>
+            </w:tcBorders>
+            <w:shd w:val="clear" w:color="000000" w:fill="C6E0B4"/>
+            <w:vAlign w:val="bottom"/>
+          </w:tcPr>
+          <w:p>
+            <w:pPr>
+              <w:spacing w:after="0" w:line="240" w:lineRule="auto"/>
               <w:jc w:val="right"/>
               <w:rPr>
-                <w:rFonts w:ascii="Calibri" w:hAnsi="Calibri" w:eastAsia="Times New Roman" w:cs="Calibri"/>
+                <w:rFonts w:ascii="Calibri" w:eastAsia="Times New Roman" w:hAnsi="Calibri" w:cs="Calibri"/>
                 <w:color w:val="000000"/>
                 <w:sz w:val="36"/>
                 <w:lang w:eastAsia="en-IN"/>
@@ -2055,19 +1877,16 @@
             <w:tcBorders>
               <w:bottom w:val="single" w:sz="4" w:space="0" w:color="000001"/>
               <w:right w:val="single" w:sz="4" w:space="0" w:color="000001"/>
-              <w:insideH w:val="single" w:sz="4" w:space="0" w:color="000001"/>
-              <w:insideV w:val="single" w:sz="4" w:space="0" w:color="000001"/>
-            </w:tcBorders>
-            <w:shd w:color="000000" w:fill="C6E0B4" w:val="clear"/>
-            <w:vAlign w:val="bottom"/>
-          </w:tcPr>
-          <w:p>
-            <w:pPr>
-              <w:pStyle w:val="Normal"/>
-              <w:spacing w:lineRule="auto" w:line="240" w:before="0" w:after="0"/>
+            </w:tcBorders>
+            <w:shd w:val="clear" w:color="000000" w:fill="C6E0B4"/>
+            <w:vAlign w:val="bottom"/>
+          </w:tcPr>
+          <w:p>
+            <w:pPr>
+              <w:spacing w:after="0" w:line="240" w:lineRule="auto"/>
               <w:jc w:val="right"/>
               <w:rPr>
-                <w:rFonts w:ascii="Calibri" w:hAnsi="Calibri" w:eastAsia="Times New Roman" w:cs="Calibri"/>
+                <w:rFonts w:ascii="Calibri" w:eastAsia="Times New Roman" w:hAnsi="Calibri" w:cs="Calibri"/>
                 <w:color w:val="000000"/>
                 <w:sz w:val="36"/>
                 <w:lang w:eastAsia="en-IN"/>
@@ -2090,19 +1909,16 @@
             <w:tcBorders>
               <w:bottom w:val="single" w:sz="4" w:space="0" w:color="000001"/>
               <w:right w:val="single" w:sz="4" w:space="0" w:color="000001"/>
-              <w:insideH w:val="single" w:sz="4" w:space="0" w:color="000001"/>
-              <w:insideV w:val="single" w:sz="4" w:space="0" w:color="000001"/>
-            </w:tcBorders>
-            <w:shd w:color="000000" w:fill="C6E0B4" w:val="clear"/>
-            <w:vAlign w:val="bottom"/>
-          </w:tcPr>
-          <w:p>
-            <w:pPr>
-              <w:pStyle w:val="Normal"/>
-              <w:spacing w:lineRule="auto" w:line="240" w:before="0" w:after="0"/>
+            </w:tcBorders>
+            <w:shd w:val="clear" w:color="000000" w:fill="C6E0B4"/>
+            <w:vAlign w:val="bottom"/>
+          </w:tcPr>
+          <w:p>
+            <w:pPr>
+              <w:spacing w:after="0" w:line="240" w:lineRule="auto"/>
               <w:jc w:val="right"/>
               <w:rPr>
-                <w:rFonts w:ascii="Calibri" w:hAnsi="Calibri" w:eastAsia="Times New Roman" w:cs="Calibri"/>
+                <w:rFonts w:ascii="Calibri" w:eastAsia="Times New Roman" w:hAnsi="Calibri" w:cs="Calibri"/>
                 <w:color w:val="000000"/>
                 <w:sz w:val="36"/>
                 <w:lang w:eastAsia="en-IN"/>
@@ -2122,20 +1938,18 @@
       </w:tr>
       <w:tr>
         <w:trPr>
-          <w:trHeight w:val="300" w:hRule="atLeast"/>
+          <w:trHeight w:val="300"/>
         </w:trPr>
         <w:tc>
           <w:tcPr>
             <w:tcW w:w="2348" w:type="dxa"/>
-            <w:vMerge w:val="continue"/>
+            <w:vMerge/>
             <w:tcBorders>
               <w:left w:val="single" w:sz="4" w:space="0" w:color="000001"/>
               <w:bottom w:val="single" w:sz="4" w:space="0" w:color="000001"/>
               <w:right w:val="single" w:sz="4" w:space="0" w:color="000001"/>
-              <w:insideH w:val="single" w:sz="4" w:space="0" w:color="000001"/>
-              <w:insideV w:val="single" w:sz="4" w:space="0" w:color="000001"/>
-            </w:tcBorders>
-            <w:shd w:fill="auto" w:val="clear"/>
+            </w:tcBorders>
+            <w:shd w:val="clear" w:color="auto" w:fill="auto"/>
             <w:tcMar>
               <w:left w:w="103" w:type="dxa"/>
             </w:tcMar>
@@ -2143,11 +1957,9 @@
           </w:tcPr>
           <w:p>
             <w:pPr>
-              <w:pStyle w:val="Normal"/>
-              <w:spacing w:lineRule="auto" w:line="240" w:before="0" w:after="0"/>
-              <w:rPr>
-                <w:rFonts w:ascii="Calibri" w:hAnsi="Calibri" w:eastAsia="Times New Roman" w:cs="Calibri"/>
-                <w:b/>
+              <w:spacing w:after="0" w:line="240" w:lineRule="auto"/>
+              <w:rPr>
+                <w:rFonts w:ascii="Calibri" w:eastAsia="Times New Roman" w:hAnsi="Calibri" w:cs="Calibri"/>
                 <w:b/>
                 <w:bCs/>
                 <w:color w:val="000000"/>
@@ -2155,16 +1967,6 @@
                 <w:lang w:eastAsia="en-IN"/>
               </w:rPr>
             </w:pPr>
-            <w:r>
-              <w:rPr>
-                <w:rFonts w:eastAsia="Times New Roman" w:cs="Calibri"/>
-                <w:b/>
-                <w:bCs/>
-                <w:color w:val="000000"/>
-                <w:sz w:val="36"/>
-                <w:lang w:eastAsia="en-IN"/>
-              </w:rPr>
-            </w:r>
           </w:p>
         </w:tc>
         <w:tc>
@@ -2173,19 +1975,15 @@
             <w:tcBorders>
               <w:bottom w:val="single" w:sz="4" w:space="0" w:color="000001"/>
               <w:right w:val="single" w:sz="4" w:space="0" w:color="000001"/>
-              <w:insideH w:val="single" w:sz="4" w:space="0" w:color="000001"/>
-              <w:insideV w:val="single" w:sz="4" w:space="0" w:color="000001"/>
-            </w:tcBorders>
-            <w:shd w:color="000000" w:fill="D0CECE" w:val="clear"/>
-            <w:vAlign w:val="bottom"/>
-          </w:tcPr>
-          <w:p>
-            <w:pPr>
-              <w:pStyle w:val="Normal"/>
-              <w:spacing w:lineRule="auto" w:line="240" w:before="0" w:after="0"/>
-              <w:rPr>
-                <w:rFonts w:ascii="Calibri" w:hAnsi="Calibri" w:eastAsia="Times New Roman" w:cs="Calibri"/>
-                <w:i/>
+            </w:tcBorders>
+            <w:shd w:val="clear" w:color="000000" w:fill="D0CECE"/>
+            <w:vAlign w:val="bottom"/>
+          </w:tcPr>
+          <w:p>
+            <w:pPr>
+              <w:spacing w:after="0" w:line="240" w:lineRule="auto"/>
+              <w:rPr>
+                <w:rFonts w:ascii="Calibri" w:eastAsia="Times New Roman" w:hAnsi="Calibri" w:cs="Calibri"/>
                 <w:i/>
                 <w:iCs/>
                 <w:sz w:val="36"/>
@@ -2210,41 +2008,29 @@
             <w:tcBorders>
               <w:bottom w:val="single" w:sz="4" w:space="0" w:color="000001"/>
               <w:right w:val="single" w:sz="4" w:space="0" w:color="000001"/>
-              <w:insideH w:val="single" w:sz="4" w:space="0" w:color="000001"/>
-              <w:insideV w:val="single" w:sz="4" w:space="0" w:color="000001"/>
-            </w:tcBorders>
-            <w:shd w:color="000000" w:fill="C6E0B4" w:val="clear"/>
-            <w:vAlign w:val="bottom"/>
-          </w:tcPr>
-          <w:p>
-            <w:pPr>
-              <w:pStyle w:val="Normal"/>
-              <w:spacing w:lineRule="auto" w:line="240" w:before="0" w:after="0"/>
+            </w:tcBorders>
+            <w:shd w:val="clear" w:color="000000" w:fill="C6E0B4"/>
+            <w:vAlign w:val="bottom"/>
+          </w:tcPr>
+          <w:p>
+            <w:pPr>
+              <w:spacing w:after="0" w:line="240" w:lineRule="auto"/>
               <w:jc w:val="right"/>
               <w:rPr>
-                <w:rFonts w:ascii="Calibri" w:hAnsi="Calibri" w:eastAsia="Times New Roman" w:cs="Calibri"/>
-                <w:color w:val="000000"/>
-                <w:sz w:val="36"/>
-                <w:lang w:eastAsia="en-IN"/>
-              </w:rPr>
-            </w:pPr>
-            <w:r>
-              <w:rPr>
-                <w:rFonts w:eastAsia="Times New Roman" w:cs="Calibri"/>
-                <w:color w:val="000000"/>
-                <w:sz w:val="36"/>
-                <w:lang w:eastAsia="en-IN"/>
-              </w:rPr>
-              <w:t xml:space="preserve"> </w:t>
-            </w:r>
-            <w:r>
-              <w:rPr>
-                <w:rFonts w:eastAsia="Times New Roman" w:cs="Calibri"/>
-                <w:color w:val="000000"/>
-                <w:sz w:val="36"/>
-                <w:lang w:eastAsia="en-IN"/>
-              </w:rPr>
-              <w:t>81.97</w:t>
+                <w:rFonts w:ascii="Calibri" w:eastAsia="Times New Roman" w:hAnsi="Calibri" w:cs="Calibri"/>
+                <w:color w:val="000000"/>
+                <w:sz w:val="36"/>
+                <w:lang w:eastAsia="en-IN"/>
+              </w:rPr>
+            </w:pPr>
+            <w:r>
+              <w:rPr>
+                <w:rFonts w:eastAsia="Times New Roman" w:cs="Calibri"/>
+                <w:color w:val="000000"/>
+                <w:sz w:val="36"/>
+                <w:lang w:eastAsia="en-IN"/>
+              </w:rPr>
+              <w:t xml:space="preserve"> 81.97</w:t>
             </w:r>
           </w:p>
         </w:tc>
@@ -2254,19 +2040,16 @@
             <w:tcBorders>
               <w:bottom w:val="single" w:sz="4" w:space="0" w:color="000001"/>
               <w:right w:val="single" w:sz="4" w:space="0" w:color="000001"/>
-              <w:insideH w:val="single" w:sz="4" w:space="0" w:color="000001"/>
-              <w:insideV w:val="single" w:sz="4" w:space="0" w:color="000001"/>
-            </w:tcBorders>
-            <w:shd w:color="000000" w:fill="C6E0B4" w:val="clear"/>
-            <w:vAlign w:val="bottom"/>
-          </w:tcPr>
-          <w:p>
-            <w:pPr>
-              <w:pStyle w:val="Normal"/>
-              <w:spacing w:lineRule="auto" w:line="240" w:before="0" w:after="0"/>
+            </w:tcBorders>
+            <w:shd w:val="clear" w:color="000000" w:fill="C6E0B4"/>
+            <w:vAlign w:val="bottom"/>
+          </w:tcPr>
+          <w:p>
+            <w:pPr>
+              <w:spacing w:after="0" w:line="240" w:lineRule="auto"/>
               <w:jc w:val="right"/>
               <w:rPr>
-                <w:rFonts w:ascii="Calibri" w:hAnsi="Calibri" w:eastAsia="Times New Roman" w:cs="Calibri"/>
+                <w:rFonts w:ascii="Calibri" w:eastAsia="Times New Roman" w:hAnsi="Calibri" w:cs="Calibri"/>
                 <w:color w:val="000000"/>
                 <w:sz w:val="36"/>
                 <w:lang w:eastAsia="en-IN"/>
@@ -2289,19 +2072,16 @@
             <w:tcBorders>
               <w:bottom w:val="single" w:sz="4" w:space="0" w:color="000001"/>
               <w:right w:val="single" w:sz="4" w:space="0" w:color="000001"/>
-              <w:insideH w:val="single" w:sz="4" w:space="0" w:color="000001"/>
-              <w:insideV w:val="single" w:sz="4" w:space="0" w:color="000001"/>
-            </w:tcBorders>
-            <w:shd w:color="000000" w:fill="C6E0B4" w:val="clear"/>
-            <w:vAlign w:val="bottom"/>
-          </w:tcPr>
-          <w:p>
-            <w:pPr>
-              <w:pStyle w:val="Normal"/>
-              <w:spacing w:lineRule="auto" w:line="240" w:before="0" w:after="0"/>
+            </w:tcBorders>
+            <w:shd w:val="clear" w:color="000000" w:fill="C6E0B4"/>
+            <w:vAlign w:val="bottom"/>
+          </w:tcPr>
+          <w:p>
+            <w:pPr>
+              <w:spacing w:after="0" w:line="240" w:lineRule="auto"/>
               <w:jc w:val="right"/>
               <w:rPr>
-                <w:rFonts w:ascii="Calibri" w:hAnsi="Calibri" w:eastAsia="Times New Roman" w:cs="Calibri"/>
+                <w:rFonts w:ascii="Calibri" w:eastAsia="Times New Roman" w:hAnsi="Calibri" w:cs="Calibri"/>
                 <w:color w:val="000000"/>
                 <w:sz w:val="36"/>
                 <w:lang w:eastAsia="en-IN"/>
@@ -2322,36 +2102,25 @@
     </w:tbl>
     <w:p>
       <w:pPr>
-        <w:pStyle w:val="Normal"/>
-        <w:rPr>
-          <w:rFonts w:ascii="Arial" w:hAnsi="Arial" w:cs="Arial"/>
-          <w:b/>
+        <w:rPr>
+          <w:rFonts w:ascii="Arial" w:hAnsi="Arial" w:cs="Arial"/>
           <w:b/>
           <w:sz w:val="32"/>
         </w:rPr>
       </w:pPr>
-      <w:r>
-        <w:rPr>
-          <w:rFonts w:cs="Arial" w:ascii="Arial" w:hAnsi="Arial"/>
+    </w:p>
+    <w:p>
+      <w:pPr>
+        <w:jc w:val="center"/>
+        <w:rPr>
+          <w:rFonts w:ascii="Arial" w:hAnsi="Arial" w:cs="Arial"/>
           <w:b/>
           <w:sz w:val="32"/>
         </w:rPr>
-      </w:r>
-    </w:p>
-    <w:p>
-      <w:pPr>
-        <w:pStyle w:val="Normal"/>
-        <w:jc w:val="center"/>
-        <w:rPr>
-          <w:rFonts w:ascii="Arial" w:hAnsi="Arial" w:cs="Arial"/>
-          <w:b/>
-          <w:b/>
-          <w:sz w:val="32"/>
-        </w:rPr>
-      </w:pPr>
-      <w:r>
-        <w:rPr>
-          <w:rFonts w:cs="Arial" w:ascii="Arial" w:hAnsi="Arial"/>
+      </w:pPr>
+      <w:r>
+        <w:rPr>
+          <w:rFonts w:ascii="Arial" w:hAnsi="Arial" w:cs="Arial"/>
           <w:b/>
           <w:sz w:val="32"/>
         </w:rPr>
@@ -2361,82 +2130,54 @@
     <w:tbl>
       <w:tblPr>
         <w:tblW w:w="9072" w:type="dxa"/>
-        <w:jc w:val="left"/>
         <w:tblInd w:w="-567" w:type="dxa"/>
-        <w:tblBorders/>
-        <w:tblCellMar>
-          <w:top w:w="0" w:type="dxa"/>
-          <w:left w:w="108" w:type="dxa"/>
-          <w:bottom w:w="0" w:type="dxa"/>
-          <w:right w:w="108" w:type="dxa"/>
-        </w:tblCellMar>
-        <w:tblLook w:val="04a0" w:noVBand="1" w:noHBand="0" w:lastColumn="0" w:firstColumn="1" w:lastRow="0" w:firstRow="1"/>
+        <w:tblLook w:val="04A0" w:firstRow="1" w:lastRow="0" w:firstColumn="1" w:lastColumn="0" w:noHBand="0" w:noVBand="1"/>
       </w:tblPr>
       <w:tblGrid>
-        <w:gridCol w:w="2348"/>
-        <w:gridCol w:w="1468"/>
-        <w:gridCol w:w="1752"/>
-        <w:gridCol w:w="1752"/>
-        <w:gridCol w:w="1752"/>
+        <w:gridCol w:w="2073"/>
+        <w:gridCol w:w="1529"/>
+        <w:gridCol w:w="1820"/>
+        <w:gridCol w:w="1825"/>
+        <w:gridCol w:w="1825"/>
       </w:tblGrid>
       <w:tr>
         <w:trPr>
-          <w:trHeight w:val="300" w:hRule="atLeast"/>
+          <w:trHeight w:val="300"/>
         </w:trPr>
         <w:tc>
           <w:tcPr>
             <w:tcW w:w="2348" w:type="dxa"/>
-            <w:tcBorders/>
-            <w:shd w:color="auto" w:fill="auto" w:val="clear"/>
-            <w:vAlign w:val="bottom"/>
-          </w:tcPr>
-          <w:p>
-            <w:pPr>
-              <w:pStyle w:val="Normal"/>
-              <w:spacing w:lineRule="auto" w:line="240" w:before="0" w:after="0"/>
-              <w:rPr>
-                <w:rFonts w:ascii="Times New Roman" w:hAnsi="Times New Roman" w:eastAsia="Times New Roman" w:cs="Times New Roman"/>
+            <w:shd w:val="clear" w:color="auto" w:fill="auto"/>
+            <w:vAlign w:val="bottom"/>
+          </w:tcPr>
+          <w:p>
+            <w:pPr>
+              <w:spacing w:after="0" w:line="240" w:lineRule="auto"/>
+              <w:rPr>
+                <w:rFonts w:ascii="Times New Roman" w:eastAsia="Times New Roman" w:hAnsi="Times New Roman" w:cs="Times New Roman"/>
                 <w:sz w:val="40"/>
                 <w:szCs w:val="24"/>
                 <w:lang w:eastAsia="en-IN"/>
               </w:rPr>
             </w:pPr>
-            <w:r>
-              <w:rPr>
-                <w:rFonts w:eastAsia="Times New Roman" w:cs="Times New Roman" w:ascii="Times New Roman" w:hAnsi="Times New Roman"/>
-                <w:sz w:val="40"/>
-                <w:szCs w:val="24"/>
-                <w:lang w:eastAsia="en-IN"/>
-              </w:rPr>
-            </w:r>
           </w:p>
         </w:tc>
         <w:tc>
           <w:tcPr>
             <w:tcW w:w="1468" w:type="dxa"/>
-            <w:tcBorders/>
-            <w:shd w:color="auto" w:fill="auto" w:val="clear"/>
-            <w:vAlign w:val="bottom"/>
-          </w:tcPr>
-          <w:p>
-            <w:pPr>
-              <w:pStyle w:val="Normal"/>
-              <w:spacing w:lineRule="auto" w:line="240" w:before="0" w:after="0"/>
-              <w:rPr>
-                <w:rFonts w:ascii="Times New Roman" w:hAnsi="Times New Roman" w:eastAsia="Times New Roman" w:cs="Times New Roman"/>
+            <w:shd w:val="clear" w:color="auto" w:fill="auto"/>
+            <w:vAlign w:val="bottom"/>
+          </w:tcPr>
+          <w:p>
+            <w:pPr>
+              <w:spacing w:after="0" w:line="240" w:lineRule="auto"/>
+              <w:rPr>
+                <w:rFonts w:ascii="Times New Roman" w:eastAsia="Times New Roman" w:hAnsi="Times New Roman" w:cs="Times New Roman"/>
                 <w:sz w:val="32"/>
                 <w:szCs w:val="20"/>
                 <w:lang w:eastAsia="en-IN"/>
               </w:rPr>
             </w:pPr>
-            <w:r>
-              <w:rPr>
-                <w:rFonts w:eastAsia="Times New Roman" w:cs="Times New Roman" w:ascii="Times New Roman" w:hAnsi="Times New Roman"/>
-                <w:sz w:val="32"/>
-                <w:szCs w:val="20"/>
-                <w:lang w:eastAsia="en-IN"/>
-              </w:rPr>
-            </w:r>
           </w:p>
         </w:tc>
         <w:tc>
@@ -2447,10 +2188,8 @@
               <w:left w:val="single" w:sz="4" w:space="0" w:color="00000A"/>
               <w:bottom w:val="single" w:sz="4" w:space="0" w:color="00000A"/>
               <w:right w:val="single" w:sz="4" w:space="0" w:color="00000A"/>
-              <w:insideH w:val="single" w:sz="4" w:space="0" w:color="00000A"/>
-              <w:insideV w:val="single" w:sz="4" w:space="0" w:color="00000A"/>
-            </w:tcBorders>
-            <w:shd w:color="000000" w:fill="ACB9CA" w:val="clear"/>
+            </w:tcBorders>
+            <w:shd w:val="clear" w:color="000000" w:fill="ACB9CA"/>
             <w:tcMar>
               <w:left w:w="103" w:type="dxa"/>
             </w:tcMar>
@@ -2458,11 +2197,9 @@
           </w:tcPr>
           <w:p>
             <w:pPr>
-              <w:pStyle w:val="Normal"/>
-              <w:spacing w:lineRule="auto" w:line="240" w:before="0" w:after="0"/>
-              <w:rPr>
-                <w:rFonts w:ascii="Calibri" w:hAnsi="Calibri" w:eastAsia="Times New Roman" w:cs="Calibri"/>
-                <w:b/>
+              <w:spacing w:after="0" w:line="240" w:lineRule="auto"/>
+              <w:rPr>
+                <w:rFonts w:ascii="Calibri" w:eastAsia="Times New Roman" w:hAnsi="Calibri" w:cs="Calibri"/>
                 <w:b/>
                 <w:bCs/>
                 <w:color w:val="000000"/>
@@ -2490,19 +2227,15 @@
               <w:top w:val="single" w:sz="4" w:space="0" w:color="00000A"/>
               <w:bottom w:val="single" w:sz="4" w:space="0" w:color="00000A"/>
               <w:right w:val="single" w:sz="4" w:space="0" w:color="00000A"/>
-              <w:insideH w:val="single" w:sz="4" w:space="0" w:color="00000A"/>
-              <w:insideV w:val="single" w:sz="4" w:space="0" w:color="00000A"/>
-            </w:tcBorders>
-            <w:shd w:color="000000" w:fill="ACB9CA" w:val="clear"/>
-            <w:vAlign w:val="bottom"/>
-          </w:tcPr>
-          <w:p>
-            <w:pPr>
-              <w:pStyle w:val="Normal"/>
-              <w:spacing w:lineRule="auto" w:line="240" w:before="0" w:after="0"/>
-              <w:rPr>
-                <w:rFonts w:ascii="Calibri" w:hAnsi="Calibri" w:eastAsia="Times New Roman" w:cs="Calibri"/>
-                <w:b/>
+            </w:tcBorders>
+            <w:shd w:val="clear" w:color="000000" w:fill="ACB9CA"/>
+            <w:vAlign w:val="bottom"/>
+          </w:tcPr>
+          <w:p>
+            <w:pPr>
+              <w:spacing w:after="0" w:line="240" w:lineRule="auto"/>
+              <w:rPr>
+                <w:rFonts w:ascii="Calibri" w:eastAsia="Times New Roman" w:hAnsi="Calibri" w:cs="Calibri"/>
                 <w:b/>
                 <w:bCs/>
                 <w:color w:val="000000"/>
@@ -2530,19 +2263,15 @@
               <w:top w:val="single" w:sz="4" w:space="0" w:color="00000A"/>
               <w:bottom w:val="single" w:sz="4" w:space="0" w:color="00000A"/>
               <w:right w:val="single" w:sz="4" w:space="0" w:color="00000A"/>
-              <w:insideH w:val="single" w:sz="4" w:space="0" w:color="00000A"/>
-              <w:insideV w:val="single" w:sz="4" w:space="0" w:color="00000A"/>
-            </w:tcBorders>
-            <w:shd w:color="000000" w:fill="ACB9CA" w:val="clear"/>
-            <w:vAlign w:val="bottom"/>
-          </w:tcPr>
-          <w:p>
-            <w:pPr>
-              <w:pStyle w:val="Normal"/>
-              <w:spacing w:lineRule="auto" w:line="240" w:before="0" w:after="0"/>
-              <w:rPr>
-                <w:rFonts w:ascii="Calibri" w:hAnsi="Calibri" w:eastAsia="Times New Roman" w:cs="Calibri"/>
-                <w:b/>
+            </w:tcBorders>
+            <w:shd w:val="clear" w:color="000000" w:fill="ACB9CA"/>
+            <w:vAlign w:val="bottom"/>
+          </w:tcPr>
+          <w:p>
+            <w:pPr>
+              <w:spacing w:after="0" w:line="240" w:lineRule="auto"/>
+              <w:rPr>
+                <w:rFonts w:ascii="Calibri" w:eastAsia="Times New Roman" w:hAnsi="Calibri" w:cs="Calibri"/>
                 <w:b/>
                 <w:bCs/>
                 <w:color w:val="000000"/>
@@ -2566,7 +2295,7 @@
       </w:tr>
       <w:tr>
         <w:trPr>
-          <w:trHeight w:val="300" w:hRule="atLeast"/>
+          <w:trHeight w:val="300"/>
         </w:trPr>
         <w:tc>
           <w:tcPr>
@@ -2577,10 +2306,8 @@
               <w:left w:val="single" w:sz="4" w:space="0" w:color="000001"/>
               <w:bottom w:val="single" w:sz="4" w:space="0" w:color="000001"/>
               <w:right w:val="single" w:sz="4" w:space="0" w:color="000001"/>
-              <w:insideH w:val="single" w:sz="4" w:space="0" w:color="000001"/>
-              <w:insideV w:val="single" w:sz="4" w:space="0" w:color="000001"/>
-            </w:tcBorders>
-            <w:shd w:color="000000" w:fill="F4B084" w:val="clear"/>
+            </w:tcBorders>
+            <w:shd w:val="clear" w:color="000000" w:fill="F4B084"/>
             <w:tcMar>
               <w:left w:w="103" w:type="dxa"/>
             </w:tcMar>
@@ -2588,12 +2315,10 @@
           </w:tcPr>
           <w:p>
             <w:pPr>
-              <w:pStyle w:val="Normal"/>
-              <w:spacing w:lineRule="auto" w:line="240" w:before="0" w:after="0"/>
+              <w:spacing w:after="0" w:line="240" w:lineRule="auto"/>
               <w:jc w:val="center"/>
               <w:rPr>
-                <w:rFonts w:ascii="Calibri" w:hAnsi="Calibri" w:eastAsia="Times New Roman" w:cs="Calibri"/>
-                <w:b/>
+                <w:rFonts w:ascii="Calibri" w:eastAsia="Times New Roman" w:hAnsi="Calibri" w:cs="Calibri"/>
                 <w:b/>
                 <w:bCs/>
                 <w:color w:val="000000"/>
@@ -2621,19 +2346,15 @@
               <w:top w:val="single" w:sz="4" w:space="0" w:color="000001"/>
               <w:bottom w:val="single" w:sz="4" w:space="0" w:color="000001"/>
               <w:right w:val="single" w:sz="4" w:space="0" w:color="000001"/>
-              <w:insideH w:val="single" w:sz="4" w:space="0" w:color="000001"/>
-              <w:insideV w:val="single" w:sz="4" w:space="0" w:color="000001"/>
-            </w:tcBorders>
-            <w:shd w:color="000000" w:fill="D0CECE" w:val="clear"/>
-            <w:vAlign w:val="bottom"/>
-          </w:tcPr>
-          <w:p>
-            <w:pPr>
-              <w:pStyle w:val="Normal"/>
-              <w:spacing w:lineRule="auto" w:line="240" w:before="0" w:after="0"/>
-              <w:rPr>
-                <w:rFonts w:ascii="Calibri" w:hAnsi="Calibri" w:eastAsia="Times New Roman" w:cs="Calibri"/>
-                <w:i/>
+            </w:tcBorders>
+            <w:shd w:val="clear" w:color="000000" w:fill="D0CECE"/>
+            <w:vAlign w:val="bottom"/>
+          </w:tcPr>
+          <w:p>
+            <w:pPr>
+              <w:spacing w:after="0" w:line="240" w:lineRule="auto"/>
+              <w:rPr>
+                <w:rFonts w:ascii="Calibri" w:eastAsia="Times New Roman" w:hAnsi="Calibri" w:cs="Calibri"/>
                 <w:i/>
                 <w:iCs/>
                 <w:sz w:val="36"/>
@@ -2658,19 +2379,16 @@
             <w:tcBorders>
               <w:bottom w:val="single" w:sz="4" w:space="0" w:color="000001"/>
               <w:right w:val="single" w:sz="4" w:space="0" w:color="000001"/>
-              <w:insideH w:val="single" w:sz="4" w:space="0" w:color="000001"/>
-              <w:insideV w:val="single" w:sz="4" w:space="0" w:color="000001"/>
-            </w:tcBorders>
-            <w:shd w:color="000000" w:fill="C6E0B4" w:val="clear"/>
-            <w:vAlign w:val="bottom"/>
-          </w:tcPr>
-          <w:p>
-            <w:pPr>
-              <w:pStyle w:val="Normal"/>
-              <w:spacing w:lineRule="auto" w:line="240" w:before="0" w:after="0"/>
+            </w:tcBorders>
+            <w:shd w:val="clear" w:color="000000" w:fill="C6E0B4"/>
+            <w:vAlign w:val="bottom"/>
+          </w:tcPr>
+          <w:p>
+            <w:pPr>
+              <w:spacing w:after="0" w:line="240" w:lineRule="auto"/>
               <w:jc w:val="right"/>
               <w:rPr>
-                <w:rFonts w:ascii="Calibri" w:hAnsi="Calibri" w:eastAsia="Times New Roman" w:cs="Calibri"/>
+                <w:rFonts w:ascii="Calibri" w:eastAsia="Times New Roman" w:hAnsi="Calibri" w:cs="Calibri"/>
                 <w:color w:val="000000"/>
                 <w:sz w:val="36"/>
                 <w:lang w:eastAsia="en-IN"/>
@@ -2693,19 +2411,16 @@
             <w:tcBorders>
               <w:bottom w:val="single" w:sz="4" w:space="0" w:color="000001"/>
               <w:right w:val="single" w:sz="4" w:space="0" w:color="000001"/>
-              <w:insideH w:val="single" w:sz="4" w:space="0" w:color="000001"/>
-              <w:insideV w:val="single" w:sz="4" w:space="0" w:color="000001"/>
-            </w:tcBorders>
-            <w:shd w:color="000000" w:fill="C6E0B4" w:val="clear"/>
-            <w:vAlign w:val="bottom"/>
-          </w:tcPr>
-          <w:p>
-            <w:pPr>
-              <w:pStyle w:val="Normal"/>
-              <w:spacing w:lineRule="auto" w:line="240" w:before="0" w:after="0"/>
+            </w:tcBorders>
+            <w:shd w:val="clear" w:color="000000" w:fill="C6E0B4"/>
+            <w:vAlign w:val="bottom"/>
+          </w:tcPr>
+          <w:p>
+            <w:pPr>
+              <w:spacing w:after="0" w:line="240" w:lineRule="auto"/>
               <w:jc w:val="right"/>
               <w:rPr>
-                <w:rFonts w:ascii="Calibri" w:hAnsi="Calibri" w:eastAsia="Times New Roman" w:cs="Calibri"/>
+                <w:rFonts w:ascii="Calibri" w:eastAsia="Times New Roman" w:hAnsi="Calibri" w:cs="Calibri"/>
                 <w:color w:val="000000"/>
                 <w:sz w:val="36"/>
                 <w:lang w:eastAsia="en-IN"/>
@@ -2728,19 +2443,16 @@
             <w:tcBorders>
               <w:bottom w:val="single" w:sz="4" w:space="0" w:color="000001"/>
               <w:right w:val="single" w:sz="4" w:space="0" w:color="000001"/>
-              <w:insideH w:val="single" w:sz="4" w:space="0" w:color="000001"/>
-              <w:insideV w:val="single" w:sz="4" w:space="0" w:color="000001"/>
-            </w:tcBorders>
-            <w:shd w:color="000000" w:fill="C6E0B4" w:val="clear"/>
-            <w:vAlign w:val="bottom"/>
-          </w:tcPr>
-          <w:p>
-            <w:pPr>
-              <w:pStyle w:val="Normal"/>
-              <w:spacing w:lineRule="auto" w:line="240" w:before="0" w:after="0"/>
+            </w:tcBorders>
+            <w:shd w:val="clear" w:color="000000" w:fill="C6E0B4"/>
+            <w:vAlign w:val="bottom"/>
+          </w:tcPr>
+          <w:p>
+            <w:pPr>
+              <w:spacing w:after="0" w:line="240" w:lineRule="auto"/>
               <w:jc w:val="right"/>
               <w:rPr>
-                <w:rFonts w:ascii="Calibri" w:hAnsi="Calibri" w:eastAsia="Times New Roman" w:cs="Calibri"/>
+                <w:rFonts w:ascii="Calibri" w:eastAsia="Times New Roman" w:hAnsi="Calibri" w:cs="Calibri"/>
                 <w:color w:val="000000"/>
                 <w:sz w:val="36"/>
                 <w:lang w:eastAsia="en-IN"/>
@@ -2760,21 +2472,19 @@
       </w:tr>
       <w:tr>
         <w:trPr>
-          <w:trHeight w:val="300" w:hRule="atLeast"/>
+          <w:trHeight w:val="300"/>
         </w:trPr>
         <w:tc>
           <w:tcPr>
             <w:tcW w:w="2348" w:type="dxa"/>
-            <w:vMerge w:val="continue"/>
+            <w:vMerge/>
             <w:tcBorders>
               <w:top w:val="single" w:sz="4" w:space="0" w:color="000001"/>
               <w:left w:val="single" w:sz="4" w:space="0" w:color="000001"/>
               <w:bottom w:val="single" w:sz="4" w:space="0" w:color="000001"/>
               <w:right w:val="single" w:sz="4" w:space="0" w:color="000001"/>
-              <w:insideH w:val="single" w:sz="4" w:space="0" w:color="000001"/>
-              <w:insideV w:val="single" w:sz="4" w:space="0" w:color="000001"/>
-            </w:tcBorders>
-            <w:shd w:fill="auto" w:val="clear"/>
+            </w:tcBorders>
+            <w:shd w:val="clear" w:color="auto" w:fill="auto"/>
             <w:tcMar>
               <w:left w:w="103" w:type="dxa"/>
             </w:tcMar>
@@ -2782,11 +2492,9 @@
           </w:tcPr>
           <w:p>
             <w:pPr>
-              <w:pStyle w:val="Normal"/>
-              <w:spacing w:lineRule="auto" w:line="240" w:before="0" w:after="0"/>
-              <w:rPr>
-                <w:rFonts w:ascii="Calibri" w:hAnsi="Calibri" w:eastAsia="Times New Roman" w:cs="Calibri"/>
-                <w:b/>
+              <w:spacing w:after="0" w:line="240" w:lineRule="auto"/>
+              <w:rPr>
+                <w:rFonts w:ascii="Calibri" w:eastAsia="Times New Roman" w:hAnsi="Calibri" w:cs="Calibri"/>
                 <w:b/>
                 <w:bCs/>
                 <w:color w:val="000000"/>
@@ -2794,16 +2502,6 @@
                 <w:lang w:eastAsia="en-IN"/>
               </w:rPr>
             </w:pPr>
-            <w:r>
-              <w:rPr>
-                <w:rFonts w:eastAsia="Times New Roman" w:cs="Calibri"/>
-                <w:b/>
-                <w:bCs/>
-                <w:color w:val="000000"/>
-                <w:sz w:val="36"/>
-                <w:lang w:eastAsia="en-IN"/>
-              </w:rPr>
-            </w:r>
           </w:p>
         </w:tc>
         <w:tc>
@@ -2812,19 +2510,15 @@
             <w:tcBorders>
               <w:bottom w:val="single" w:sz="4" w:space="0" w:color="000001"/>
               <w:right w:val="single" w:sz="4" w:space="0" w:color="000001"/>
-              <w:insideH w:val="single" w:sz="4" w:space="0" w:color="000001"/>
-              <w:insideV w:val="single" w:sz="4" w:space="0" w:color="000001"/>
-            </w:tcBorders>
-            <w:shd w:color="000000" w:fill="D0CECE" w:val="clear"/>
-            <w:vAlign w:val="bottom"/>
-          </w:tcPr>
-          <w:p>
-            <w:pPr>
-              <w:pStyle w:val="Normal"/>
-              <w:spacing w:lineRule="auto" w:line="240" w:before="0" w:after="0"/>
-              <w:rPr>
-                <w:rFonts w:ascii="Calibri" w:hAnsi="Calibri" w:eastAsia="Times New Roman" w:cs="Calibri"/>
-                <w:i/>
+            </w:tcBorders>
+            <w:shd w:val="clear" w:color="000000" w:fill="D0CECE"/>
+            <w:vAlign w:val="bottom"/>
+          </w:tcPr>
+          <w:p>
+            <w:pPr>
+              <w:spacing w:after="0" w:line="240" w:lineRule="auto"/>
+              <w:rPr>
+                <w:rFonts w:ascii="Calibri" w:eastAsia="Times New Roman" w:hAnsi="Calibri" w:cs="Calibri"/>
                 <w:i/>
                 <w:iCs/>
                 <w:sz w:val="36"/>
@@ -2849,19 +2543,16 @@
             <w:tcBorders>
               <w:bottom w:val="single" w:sz="4" w:space="0" w:color="000001"/>
               <w:right w:val="single" w:sz="4" w:space="0" w:color="000001"/>
-              <w:insideH w:val="single" w:sz="4" w:space="0" w:color="000001"/>
-              <w:insideV w:val="single" w:sz="4" w:space="0" w:color="000001"/>
-            </w:tcBorders>
-            <w:shd w:color="000000" w:fill="C6E0B4" w:val="clear"/>
-            <w:vAlign w:val="bottom"/>
-          </w:tcPr>
-          <w:p>
-            <w:pPr>
-              <w:pStyle w:val="Normal"/>
-              <w:spacing w:lineRule="auto" w:line="240" w:before="0" w:after="0"/>
+            </w:tcBorders>
+            <w:shd w:val="clear" w:color="000000" w:fill="C6E0B4"/>
+            <w:vAlign w:val="bottom"/>
+          </w:tcPr>
+          <w:p>
+            <w:pPr>
+              <w:spacing w:after="0" w:line="240" w:lineRule="auto"/>
               <w:jc w:val="right"/>
               <w:rPr>
-                <w:rFonts w:ascii="Calibri" w:hAnsi="Calibri" w:eastAsia="Times New Roman" w:cs="Calibri"/>
+                <w:rFonts w:ascii="Calibri" w:eastAsia="Times New Roman" w:hAnsi="Calibri" w:cs="Calibri"/>
                 <w:color w:val="000000"/>
                 <w:sz w:val="36"/>
                 <w:lang w:eastAsia="en-IN"/>
@@ -2884,19 +2575,16 @@
             <w:tcBorders>
               <w:bottom w:val="single" w:sz="4" w:space="0" w:color="000001"/>
               <w:right w:val="single" w:sz="4" w:space="0" w:color="000001"/>
-              <w:insideH w:val="single" w:sz="4" w:space="0" w:color="000001"/>
-              <w:insideV w:val="single" w:sz="4" w:space="0" w:color="000001"/>
-            </w:tcBorders>
-            <w:shd w:color="000000" w:fill="C6E0B4" w:val="clear"/>
-            <w:vAlign w:val="bottom"/>
-          </w:tcPr>
-          <w:p>
-            <w:pPr>
-              <w:pStyle w:val="Normal"/>
-              <w:spacing w:lineRule="auto" w:line="240" w:before="0" w:after="0"/>
+            </w:tcBorders>
+            <w:shd w:val="clear" w:color="000000" w:fill="C6E0B4"/>
+            <w:vAlign w:val="bottom"/>
+          </w:tcPr>
+          <w:p>
+            <w:pPr>
+              <w:spacing w:after="0" w:line="240" w:lineRule="auto"/>
               <w:jc w:val="right"/>
               <w:rPr>
-                <w:rFonts w:ascii="Calibri" w:hAnsi="Calibri" w:eastAsia="Times New Roman" w:cs="Calibri"/>
+                <w:rFonts w:ascii="Calibri" w:eastAsia="Times New Roman" w:hAnsi="Calibri" w:cs="Calibri"/>
                 <w:color w:val="000000"/>
                 <w:sz w:val="36"/>
                 <w:lang w:eastAsia="en-IN"/>
@@ -2919,19 +2607,16 @@
             <w:tcBorders>
               <w:bottom w:val="single" w:sz="4" w:space="0" w:color="000001"/>
               <w:right w:val="single" w:sz="4" w:space="0" w:color="000001"/>
-              <w:insideH w:val="single" w:sz="4" w:space="0" w:color="000001"/>
-              <w:insideV w:val="single" w:sz="4" w:space="0" w:color="000001"/>
-            </w:tcBorders>
-            <w:shd w:color="000000" w:fill="C6E0B4" w:val="clear"/>
-            <w:vAlign w:val="bottom"/>
-          </w:tcPr>
-          <w:p>
-            <w:pPr>
-              <w:pStyle w:val="Normal"/>
-              <w:spacing w:lineRule="auto" w:line="240" w:before="0" w:after="0"/>
+            </w:tcBorders>
+            <w:shd w:val="clear" w:color="000000" w:fill="C6E0B4"/>
+            <w:vAlign w:val="bottom"/>
+          </w:tcPr>
+          <w:p>
+            <w:pPr>
+              <w:spacing w:after="0" w:line="240" w:lineRule="auto"/>
               <w:jc w:val="right"/>
               <w:rPr>
-                <w:rFonts w:ascii="Calibri" w:hAnsi="Calibri" w:eastAsia="Times New Roman" w:cs="Calibri"/>
+                <w:rFonts w:ascii="Calibri" w:eastAsia="Times New Roman" w:hAnsi="Calibri" w:cs="Calibri"/>
                 <w:color w:val="000000"/>
                 <w:sz w:val="36"/>
                 <w:lang w:eastAsia="en-IN"/>
@@ -2951,21 +2636,19 @@
       </w:tr>
       <w:tr>
         <w:trPr>
-          <w:trHeight w:val="300" w:hRule="atLeast"/>
+          <w:trHeight w:val="300"/>
         </w:trPr>
         <w:tc>
           <w:tcPr>
             <w:tcW w:w="2348" w:type="dxa"/>
-            <w:vMerge w:val="continue"/>
+            <w:vMerge/>
             <w:tcBorders>
               <w:top w:val="single" w:sz="4" w:space="0" w:color="000001"/>
               <w:left w:val="single" w:sz="4" w:space="0" w:color="000001"/>
               <w:bottom w:val="single" w:sz="4" w:space="0" w:color="000001"/>
               <w:right w:val="single" w:sz="4" w:space="0" w:color="000001"/>
-              <w:insideH w:val="single" w:sz="4" w:space="0" w:color="000001"/>
-              <w:insideV w:val="single" w:sz="4" w:space="0" w:color="000001"/>
-            </w:tcBorders>
-            <w:shd w:fill="auto" w:val="clear"/>
+            </w:tcBorders>
+            <w:shd w:val="clear" w:color="auto" w:fill="auto"/>
             <w:tcMar>
               <w:left w:w="103" w:type="dxa"/>
             </w:tcMar>
@@ -2973,11 +2656,9 @@
           </w:tcPr>
           <w:p>
             <w:pPr>
-              <w:pStyle w:val="Normal"/>
-              <w:spacing w:lineRule="auto" w:line="240" w:before="0" w:after="0"/>
-              <w:rPr>
-                <w:rFonts w:ascii="Calibri" w:hAnsi="Calibri" w:eastAsia="Times New Roman" w:cs="Calibri"/>
-                <w:b/>
+              <w:spacing w:after="0" w:line="240" w:lineRule="auto"/>
+              <w:rPr>
+                <w:rFonts w:ascii="Calibri" w:eastAsia="Times New Roman" w:hAnsi="Calibri" w:cs="Calibri"/>
                 <w:b/>
                 <w:bCs/>
                 <w:color w:val="000000"/>
@@ -2985,16 +2666,6 @@
                 <w:lang w:eastAsia="en-IN"/>
               </w:rPr>
             </w:pPr>
-            <w:r>
-              <w:rPr>
-                <w:rFonts w:eastAsia="Times New Roman" w:cs="Calibri"/>
-                <w:b/>
-                <w:bCs/>
-                <w:color w:val="000000"/>
-                <w:sz w:val="36"/>
-                <w:lang w:eastAsia="en-IN"/>
-              </w:rPr>
-            </w:r>
           </w:p>
         </w:tc>
         <w:tc>
@@ -3003,19 +2674,15 @@
             <w:tcBorders>
               <w:bottom w:val="single" w:sz="4" w:space="0" w:color="000001"/>
               <w:right w:val="single" w:sz="4" w:space="0" w:color="000001"/>
-              <w:insideH w:val="single" w:sz="4" w:space="0" w:color="000001"/>
-              <w:insideV w:val="single" w:sz="4" w:space="0" w:color="000001"/>
-            </w:tcBorders>
-            <w:shd w:color="000000" w:fill="D0CECE" w:val="clear"/>
-            <w:vAlign w:val="bottom"/>
-          </w:tcPr>
-          <w:p>
-            <w:pPr>
-              <w:pStyle w:val="Normal"/>
-              <w:spacing w:lineRule="auto" w:line="240" w:before="0" w:after="0"/>
-              <w:rPr>
-                <w:rFonts w:ascii="Calibri" w:hAnsi="Calibri" w:eastAsia="Times New Roman" w:cs="Calibri"/>
-                <w:i/>
+            </w:tcBorders>
+            <w:shd w:val="clear" w:color="000000" w:fill="D0CECE"/>
+            <w:vAlign w:val="bottom"/>
+          </w:tcPr>
+          <w:p>
+            <w:pPr>
+              <w:spacing w:after="0" w:line="240" w:lineRule="auto"/>
+              <w:rPr>
+                <w:rFonts w:ascii="Calibri" w:eastAsia="Times New Roman" w:hAnsi="Calibri" w:cs="Calibri"/>
                 <w:i/>
                 <w:iCs/>
                 <w:sz w:val="36"/>
@@ -3040,19 +2707,16 @@
             <w:tcBorders>
               <w:bottom w:val="single" w:sz="4" w:space="0" w:color="000001"/>
               <w:right w:val="single" w:sz="4" w:space="0" w:color="000001"/>
-              <w:insideH w:val="single" w:sz="4" w:space="0" w:color="000001"/>
-              <w:insideV w:val="single" w:sz="4" w:space="0" w:color="000001"/>
-            </w:tcBorders>
-            <w:shd w:color="000000" w:fill="C6E0B4" w:val="clear"/>
-            <w:vAlign w:val="bottom"/>
-          </w:tcPr>
-          <w:p>
-            <w:pPr>
-              <w:pStyle w:val="Normal"/>
-              <w:spacing w:lineRule="auto" w:line="240" w:before="0" w:after="0"/>
+            </w:tcBorders>
+            <w:shd w:val="clear" w:color="000000" w:fill="C6E0B4"/>
+            <w:vAlign w:val="bottom"/>
+          </w:tcPr>
+          <w:p>
+            <w:pPr>
+              <w:spacing w:after="0" w:line="240" w:lineRule="auto"/>
               <w:jc w:val="right"/>
               <w:rPr>
-                <w:rFonts w:ascii="Calibri" w:hAnsi="Calibri" w:eastAsia="Times New Roman" w:cs="Calibri"/>
+                <w:rFonts w:ascii="Calibri" w:eastAsia="Times New Roman" w:hAnsi="Calibri" w:cs="Calibri"/>
                 <w:color w:val="000000"/>
                 <w:sz w:val="36"/>
                 <w:lang w:eastAsia="en-IN"/>
@@ -3075,19 +2739,16 @@
             <w:tcBorders>
               <w:bottom w:val="single" w:sz="4" w:space="0" w:color="000001"/>
               <w:right w:val="single" w:sz="4" w:space="0" w:color="000001"/>
-              <w:insideH w:val="single" w:sz="4" w:space="0" w:color="000001"/>
-              <w:insideV w:val="single" w:sz="4" w:space="0" w:color="000001"/>
-            </w:tcBorders>
-            <w:shd w:color="000000" w:fill="C6E0B4" w:val="clear"/>
-            <w:vAlign w:val="bottom"/>
-          </w:tcPr>
-          <w:p>
-            <w:pPr>
-              <w:pStyle w:val="Normal"/>
-              <w:spacing w:lineRule="auto" w:line="240" w:before="0" w:after="0"/>
+            </w:tcBorders>
+            <w:shd w:val="clear" w:color="000000" w:fill="C6E0B4"/>
+            <w:vAlign w:val="bottom"/>
+          </w:tcPr>
+          <w:p>
+            <w:pPr>
+              <w:spacing w:after="0" w:line="240" w:lineRule="auto"/>
               <w:jc w:val="right"/>
               <w:rPr>
-                <w:rFonts w:ascii="Calibri" w:hAnsi="Calibri" w:eastAsia="Times New Roman" w:cs="Calibri"/>
+                <w:rFonts w:ascii="Calibri" w:eastAsia="Times New Roman" w:hAnsi="Calibri" w:cs="Calibri"/>
                 <w:color w:val="000000"/>
                 <w:sz w:val="36"/>
                 <w:lang w:eastAsia="en-IN"/>
@@ -3110,19 +2771,16 @@
             <w:tcBorders>
               <w:bottom w:val="single" w:sz="4" w:space="0" w:color="000001"/>
               <w:right w:val="single" w:sz="4" w:space="0" w:color="000001"/>
-              <w:insideH w:val="single" w:sz="4" w:space="0" w:color="000001"/>
-              <w:insideV w:val="single" w:sz="4" w:space="0" w:color="000001"/>
-            </w:tcBorders>
-            <w:shd w:color="000000" w:fill="C6E0B4" w:val="clear"/>
-            <w:vAlign w:val="bottom"/>
-          </w:tcPr>
-          <w:p>
-            <w:pPr>
-              <w:pStyle w:val="Normal"/>
-              <w:spacing w:lineRule="auto" w:line="240" w:before="0" w:after="0"/>
+            </w:tcBorders>
+            <w:shd w:val="clear" w:color="000000" w:fill="C6E0B4"/>
+            <w:vAlign w:val="bottom"/>
+          </w:tcPr>
+          <w:p>
+            <w:pPr>
+              <w:spacing w:after="0" w:line="240" w:lineRule="auto"/>
               <w:jc w:val="right"/>
               <w:rPr>
-                <w:rFonts w:ascii="Calibri" w:hAnsi="Calibri" w:eastAsia="Times New Roman" w:cs="Calibri"/>
+                <w:rFonts w:ascii="Calibri" w:eastAsia="Times New Roman" w:hAnsi="Calibri" w:cs="Calibri"/>
                 <w:color w:val="000000"/>
                 <w:sz w:val="36"/>
                 <w:lang w:eastAsia="en-IN"/>
@@ -3142,21 +2800,19 @@
       </w:tr>
       <w:tr>
         <w:trPr>
-          <w:trHeight w:val="300" w:hRule="atLeast"/>
+          <w:trHeight w:val="300"/>
         </w:trPr>
         <w:tc>
           <w:tcPr>
             <w:tcW w:w="2348" w:type="dxa"/>
-            <w:vMerge w:val="continue"/>
+            <w:vMerge/>
             <w:tcBorders>
               <w:top w:val="single" w:sz="4" w:space="0" w:color="000001"/>
               <w:left w:val="single" w:sz="4" w:space="0" w:color="000001"/>
               <w:bottom w:val="single" w:sz="4" w:space="0" w:color="000001"/>
               <w:right w:val="single" w:sz="4" w:space="0" w:color="000001"/>
-              <w:insideH w:val="single" w:sz="4" w:space="0" w:color="000001"/>
-              <w:insideV w:val="single" w:sz="4" w:space="0" w:color="000001"/>
-            </w:tcBorders>
-            <w:shd w:fill="auto" w:val="clear"/>
+            </w:tcBorders>
+            <w:shd w:val="clear" w:color="auto" w:fill="auto"/>
             <w:tcMar>
               <w:left w:w="103" w:type="dxa"/>
             </w:tcMar>
@@ -3164,11 +2820,9 @@
           </w:tcPr>
           <w:p>
             <w:pPr>
-              <w:pStyle w:val="Normal"/>
-              <w:spacing w:lineRule="auto" w:line="240" w:before="0" w:after="0"/>
-              <w:rPr>
-                <w:rFonts w:ascii="Calibri" w:hAnsi="Calibri" w:eastAsia="Times New Roman" w:cs="Calibri"/>
-                <w:b/>
+              <w:spacing w:after="0" w:line="240" w:lineRule="auto"/>
+              <w:rPr>
+                <w:rFonts w:ascii="Calibri" w:eastAsia="Times New Roman" w:hAnsi="Calibri" w:cs="Calibri"/>
                 <w:b/>
                 <w:bCs/>
                 <w:color w:val="000000"/>
@@ -3176,16 +2830,6 @@
                 <w:lang w:eastAsia="en-IN"/>
               </w:rPr>
             </w:pPr>
-            <w:r>
-              <w:rPr>
-                <w:rFonts w:eastAsia="Times New Roman" w:cs="Calibri"/>
-                <w:b/>
-                <w:bCs/>
-                <w:color w:val="000000"/>
-                <w:sz w:val="36"/>
-                <w:lang w:eastAsia="en-IN"/>
-              </w:rPr>
-            </w:r>
           </w:p>
         </w:tc>
         <w:tc>
@@ -3194,19 +2838,15 @@
             <w:tcBorders>
               <w:bottom w:val="single" w:sz="4" w:space="0" w:color="000001"/>
               <w:right w:val="single" w:sz="4" w:space="0" w:color="000001"/>
-              <w:insideH w:val="single" w:sz="4" w:space="0" w:color="000001"/>
-              <w:insideV w:val="single" w:sz="4" w:space="0" w:color="000001"/>
-            </w:tcBorders>
-            <w:shd w:color="000000" w:fill="D0CECE" w:val="clear"/>
-            <w:vAlign w:val="bottom"/>
-          </w:tcPr>
-          <w:p>
-            <w:pPr>
-              <w:pStyle w:val="Normal"/>
-              <w:spacing w:lineRule="auto" w:line="240" w:before="0" w:after="0"/>
-              <w:rPr>
-                <w:rFonts w:ascii="Calibri" w:hAnsi="Calibri" w:eastAsia="Times New Roman" w:cs="Calibri"/>
-                <w:i/>
+            </w:tcBorders>
+            <w:shd w:val="clear" w:color="000000" w:fill="D0CECE"/>
+            <w:vAlign w:val="bottom"/>
+          </w:tcPr>
+          <w:p>
+            <w:pPr>
+              <w:spacing w:after="0" w:line="240" w:lineRule="auto"/>
+              <w:rPr>
+                <w:rFonts w:ascii="Calibri" w:eastAsia="Times New Roman" w:hAnsi="Calibri" w:cs="Calibri"/>
                 <w:i/>
                 <w:iCs/>
                 <w:sz w:val="36"/>
@@ -3231,19 +2871,16 @@
             <w:tcBorders>
               <w:bottom w:val="single" w:sz="4" w:space="0" w:color="000001"/>
               <w:right w:val="single" w:sz="4" w:space="0" w:color="000001"/>
-              <w:insideH w:val="single" w:sz="4" w:space="0" w:color="000001"/>
-              <w:insideV w:val="single" w:sz="4" w:space="0" w:color="000001"/>
-            </w:tcBorders>
-            <w:shd w:color="000000" w:fill="C6E0B4" w:val="clear"/>
-            <w:vAlign w:val="bottom"/>
-          </w:tcPr>
-          <w:p>
-            <w:pPr>
-              <w:pStyle w:val="Normal"/>
-              <w:spacing w:lineRule="auto" w:line="240" w:before="0" w:after="0"/>
+            </w:tcBorders>
+            <w:shd w:val="clear" w:color="000000" w:fill="C6E0B4"/>
+            <w:vAlign w:val="bottom"/>
+          </w:tcPr>
+          <w:p>
+            <w:pPr>
+              <w:spacing w:after="0" w:line="240" w:lineRule="auto"/>
               <w:jc w:val="right"/>
               <w:rPr>
-                <w:rFonts w:ascii="Calibri" w:hAnsi="Calibri" w:eastAsia="Times New Roman" w:cs="Calibri"/>
+                <w:rFonts w:ascii="Calibri" w:eastAsia="Times New Roman" w:hAnsi="Calibri" w:cs="Calibri"/>
                 <w:color w:val="000000"/>
                 <w:sz w:val="36"/>
                 <w:lang w:eastAsia="en-IN"/>
@@ -3266,19 +2903,16 @@
             <w:tcBorders>
               <w:bottom w:val="single" w:sz="4" w:space="0" w:color="000001"/>
               <w:right w:val="single" w:sz="4" w:space="0" w:color="000001"/>
-              <w:insideH w:val="single" w:sz="4" w:space="0" w:color="000001"/>
-              <w:insideV w:val="single" w:sz="4" w:space="0" w:color="000001"/>
-            </w:tcBorders>
-            <w:shd w:color="000000" w:fill="C6E0B4" w:val="clear"/>
-            <w:vAlign w:val="bottom"/>
-          </w:tcPr>
-          <w:p>
-            <w:pPr>
-              <w:pStyle w:val="Normal"/>
-              <w:spacing w:lineRule="auto" w:line="240" w:before="0" w:after="0"/>
+            </w:tcBorders>
+            <w:shd w:val="clear" w:color="000000" w:fill="C6E0B4"/>
+            <w:vAlign w:val="bottom"/>
+          </w:tcPr>
+          <w:p>
+            <w:pPr>
+              <w:spacing w:after="0" w:line="240" w:lineRule="auto"/>
               <w:jc w:val="right"/>
               <w:rPr>
-                <w:rFonts w:ascii="Calibri" w:hAnsi="Calibri" w:eastAsia="Times New Roman" w:cs="Calibri"/>
+                <w:rFonts w:ascii="Calibri" w:eastAsia="Times New Roman" w:hAnsi="Calibri" w:cs="Calibri"/>
                 <w:color w:val="000000"/>
                 <w:sz w:val="36"/>
                 <w:lang w:eastAsia="en-IN"/>
@@ -3301,19 +2935,16 @@
             <w:tcBorders>
               <w:bottom w:val="single" w:sz="4" w:space="0" w:color="000001"/>
               <w:right w:val="single" w:sz="4" w:space="0" w:color="000001"/>
-              <w:insideH w:val="single" w:sz="4" w:space="0" w:color="000001"/>
-              <w:insideV w:val="single" w:sz="4" w:space="0" w:color="000001"/>
-            </w:tcBorders>
-            <w:shd w:color="000000" w:fill="C6E0B4" w:val="clear"/>
-            <w:vAlign w:val="bottom"/>
-          </w:tcPr>
-          <w:p>
-            <w:pPr>
-              <w:pStyle w:val="Normal"/>
-              <w:spacing w:lineRule="auto" w:line="240" w:before="0" w:after="0"/>
+            </w:tcBorders>
+            <w:shd w:val="clear" w:color="000000" w:fill="C6E0B4"/>
+            <w:vAlign w:val="bottom"/>
+          </w:tcPr>
+          <w:p>
+            <w:pPr>
+              <w:spacing w:after="0" w:line="240" w:lineRule="auto"/>
               <w:jc w:val="right"/>
               <w:rPr>
-                <w:rFonts w:ascii="Calibri" w:hAnsi="Calibri" w:eastAsia="Times New Roman" w:cs="Calibri"/>
+                <w:rFonts w:ascii="Calibri" w:eastAsia="Times New Roman" w:hAnsi="Calibri" w:cs="Calibri"/>
                 <w:color w:val="000000"/>
                 <w:sz w:val="36"/>
                 <w:lang w:eastAsia="en-IN"/>
@@ -3333,7 +2964,7 @@
       </w:tr>
       <w:tr>
         <w:trPr>
-          <w:trHeight w:val="300" w:hRule="atLeast"/>
+          <w:trHeight w:val="300"/>
         </w:trPr>
         <w:tc>
           <w:tcPr>
@@ -3343,10 +2974,8 @@
               <w:left w:val="single" w:sz="4" w:space="0" w:color="000001"/>
               <w:bottom w:val="single" w:sz="4" w:space="0" w:color="000001"/>
               <w:right w:val="single" w:sz="4" w:space="0" w:color="000001"/>
-              <w:insideH w:val="single" w:sz="4" w:space="0" w:color="000001"/>
-              <w:insideV w:val="single" w:sz="4" w:space="0" w:color="000001"/>
-            </w:tcBorders>
-            <w:shd w:color="000000" w:fill="9BC2E6" w:val="clear"/>
+            </w:tcBorders>
+            <w:shd w:val="clear" w:color="000000" w:fill="9BC2E6"/>
             <w:tcMar>
               <w:left w:w="103" w:type="dxa"/>
             </w:tcMar>
@@ -3354,12 +2983,10 @@
           </w:tcPr>
           <w:p>
             <w:pPr>
-              <w:pStyle w:val="Normal"/>
-              <w:spacing w:lineRule="auto" w:line="240" w:before="0" w:after="0"/>
+              <w:spacing w:after="0" w:line="240" w:lineRule="auto"/>
               <w:jc w:val="center"/>
               <w:rPr>
-                <w:rFonts w:ascii="Calibri" w:hAnsi="Calibri" w:eastAsia="Times New Roman" w:cs="Calibri"/>
-                <w:b/>
+                <w:rFonts w:ascii="Calibri" w:eastAsia="Times New Roman" w:hAnsi="Calibri" w:cs="Calibri"/>
                 <w:b/>
                 <w:bCs/>
                 <w:color w:val="000000"/>
@@ -3386,19 +3013,15 @@
             <w:tcBorders>
               <w:bottom w:val="single" w:sz="4" w:space="0" w:color="000001"/>
               <w:right w:val="single" w:sz="4" w:space="0" w:color="000001"/>
-              <w:insideH w:val="single" w:sz="4" w:space="0" w:color="000001"/>
-              <w:insideV w:val="single" w:sz="4" w:space="0" w:color="000001"/>
-            </w:tcBorders>
-            <w:shd w:color="000000" w:fill="D0CECE" w:val="clear"/>
-            <w:vAlign w:val="bottom"/>
-          </w:tcPr>
-          <w:p>
-            <w:pPr>
-              <w:pStyle w:val="Normal"/>
-              <w:spacing w:lineRule="auto" w:line="240" w:before="0" w:after="0"/>
-              <w:rPr>
-                <w:rFonts w:ascii="Calibri" w:hAnsi="Calibri" w:eastAsia="Times New Roman" w:cs="Calibri"/>
-                <w:i/>
+            </w:tcBorders>
+            <w:shd w:val="clear" w:color="000000" w:fill="D0CECE"/>
+            <w:vAlign w:val="bottom"/>
+          </w:tcPr>
+          <w:p>
+            <w:pPr>
+              <w:spacing w:after="0" w:line="240" w:lineRule="auto"/>
+              <w:rPr>
+                <w:rFonts w:ascii="Calibri" w:eastAsia="Times New Roman" w:hAnsi="Calibri" w:cs="Calibri"/>
                 <w:i/>
                 <w:iCs/>
                 <w:sz w:val="36"/>
@@ -3423,19 +3046,16 @@
             <w:tcBorders>
               <w:bottom w:val="single" w:sz="4" w:space="0" w:color="000001"/>
               <w:right w:val="single" w:sz="4" w:space="0" w:color="000001"/>
-              <w:insideH w:val="single" w:sz="4" w:space="0" w:color="000001"/>
-              <w:insideV w:val="single" w:sz="4" w:space="0" w:color="000001"/>
-            </w:tcBorders>
-            <w:shd w:color="000000" w:fill="C6E0B4" w:val="clear"/>
-            <w:vAlign w:val="bottom"/>
-          </w:tcPr>
-          <w:p>
-            <w:pPr>
-              <w:pStyle w:val="Normal"/>
-              <w:spacing w:lineRule="auto" w:line="240" w:before="0" w:after="0"/>
+            </w:tcBorders>
+            <w:shd w:val="clear" w:color="000000" w:fill="C6E0B4"/>
+            <w:vAlign w:val="bottom"/>
+          </w:tcPr>
+          <w:p>
+            <w:pPr>
+              <w:spacing w:after="0" w:line="240" w:lineRule="auto"/>
               <w:jc w:val="right"/>
               <w:rPr>
-                <w:rFonts w:ascii="Calibri" w:hAnsi="Calibri" w:eastAsia="Times New Roman" w:cs="Calibri"/>
+                <w:rFonts w:ascii="Calibri" w:eastAsia="Times New Roman" w:hAnsi="Calibri" w:cs="Calibri"/>
                 <w:color w:val="000000"/>
                 <w:sz w:val="36"/>
                 <w:lang w:eastAsia="en-IN"/>
@@ -3458,19 +3078,16 @@
             <w:tcBorders>
               <w:bottom w:val="single" w:sz="4" w:space="0" w:color="000001"/>
               <w:right w:val="single" w:sz="4" w:space="0" w:color="000001"/>
-              <w:insideH w:val="single" w:sz="4" w:space="0" w:color="000001"/>
-              <w:insideV w:val="single" w:sz="4" w:space="0" w:color="000001"/>
-            </w:tcBorders>
-            <w:shd w:color="000000" w:fill="C6E0B4" w:val="clear"/>
-            <w:vAlign w:val="bottom"/>
-          </w:tcPr>
-          <w:p>
-            <w:pPr>
-              <w:pStyle w:val="Normal"/>
-              <w:spacing w:lineRule="auto" w:line="240" w:before="0" w:after="0"/>
+            </w:tcBorders>
+            <w:shd w:val="clear" w:color="000000" w:fill="C6E0B4"/>
+            <w:vAlign w:val="bottom"/>
+          </w:tcPr>
+          <w:p>
+            <w:pPr>
+              <w:spacing w:after="0" w:line="240" w:lineRule="auto"/>
               <w:jc w:val="right"/>
               <w:rPr>
-                <w:rFonts w:ascii="Calibri" w:hAnsi="Calibri" w:eastAsia="Times New Roman" w:cs="Calibri"/>
+                <w:rFonts w:ascii="Calibri" w:eastAsia="Times New Roman" w:hAnsi="Calibri" w:cs="Calibri"/>
                 <w:color w:val="000000"/>
                 <w:sz w:val="36"/>
                 <w:lang w:eastAsia="en-IN"/>
@@ -3493,19 +3110,16 @@
             <w:tcBorders>
               <w:bottom w:val="single" w:sz="4" w:space="0" w:color="000001"/>
               <w:right w:val="single" w:sz="4" w:space="0" w:color="000001"/>
-              <w:insideH w:val="single" w:sz="4" w:space="0" w:color="000001"/>
-              <w:insideV w:val="single" w:sz="4" w:space="0" w:color="000001"/>
-            </w:tcBorders>
-            <w:shd w:color="000000" w:fill="C6E0B4" w:val="clear"/>
-            <w:vAlign w:val="bottom"/>
-          </w:tcPr>
-          <w:p>
-            <w:pPr>
-              <w:pStyle w:val="Normal"/>
-              <w:spacing w:lineRule="auto" w:line="240" w:before="0" w:after="0"/>
+            </w:tcBorders>
+            <w:shd w:val="clear" w:color="000000" w:fill="C6E0B4"/>
+            <w:vAlign w:val="bottom"/>
+          </w:tcPr>
+          <w:p>
+            <w:pPr>
+              <w:spacing w:after="0" w:line="240" w:lineRule="auto"/>
               <w:jc w:val="right"/>
               <w:rPr>
-                <w:rFonts w:ascii="Calibri" w:hAnsi="Calibri" w:eastAsia="Times New Roman" w:cs="Calibri"/>
+                <w:rFonts w:ascii="Calibri" w:eastAsia="Times New Roman" w:hAnsi="Calibri" w:cs="Calibri"/>
                 <w:color w:val="000000"/>
                 <w:sz w:val="36"/>
                 <w:lang w:eastAsia="en-IN"/>
@@ -3525,20 +3139,18 @@
       </w:tr>
       <w:tr>
         <w:trPr>
-          <w:trHeight w:val="300" w:hRule="atLeast"/>
+          <w:trHeight w:val="300"/>
         </w:trPr>
         <w:tc>
           <w:tcPr>
             <w:tcW w:w="2348" w:type="dxa"/>
-            <w:vMerge w:val="continue"/>
+            <w:vMerge/>
             <w:tcBorders>
               <w:left w:val="single" w:sz="4" w:space="0" w:color="000001"/>
               <w:bottom w:val="single" w:sz="4" w:space="0" w:color="000001"/>
               <w:right w:val="single" w:sz="4" w:space="0" w:color="000001"/>
-              <w:insideH w:val="single" w:sz="4" w:space="0" w:color="000001"/>
-              <w:insideV w:val="single" w:sz="4" w:space="0" w:color="000001"/>
-            </w:tcBorders>
-            <w:shd w:fill="auto" w:val="clear"/>
+            </w:tcBorders>
+            <w:shd w:val="clear" w:color="auto" w:fill="auto"/>
             <w:tcMar>
               <w:left w:w="103" w:type="dxa"/>
             </w:tcMar>
@@ -3546,11 +3158,9 @@
           </w:tcPr>
           <w:p>
             <w:pPr>
-              <w:pStyle w:val="Normal"/>
-              <w:spacing w:lineRule="auto" w:line="240" w:before="0" w:after="0"/>
-              <w:rPr>
-                <w:rFonts w:ascii="Calibri" w:hAnsi="Calibri" w:eastAsia="Times New Roman" w:cs="Calibri"/>
-                <w:b/>
+              <w:spacing w:after="0" w:line="240" w:lineRule="auto"/>
+              <w:rPr>
+                <w:rFonts w:ascii="Calibri" w:eastAsia="Times New Roman" w:hAnsi="Calibri" w:cs="Calibri"/>
                 <w:b/>
                 <w:bCs/>
                 <w:color w:val="000000"/>
@@ -3558,16 +3168,6 @@
                 <w:lang w:eastAsia="en-IN"/>
               </w:rPr>
             </w:pPr>
-            <w:r>
-              <w:rPr>
-                <w:rFonts w:eastAsia="Times New Roman" w:cs="Calibri"/>
-                <w:b/>
-                <w:bCs/>
-                <w:color w:val="000000"/>
-                <w:sz w:val="36"/>
-                <w:lang w:eastAsia="en-IN"/>
-              </w:rPr>
-            </w:r>
           </w:p>
         </w:tc>
         <w:tc>
@@ -3576,19 +3176,15 @@
             <w:tcBorders>
               <w:bottom w:val="single" w:sz="4" w:space="0" w:color="000001"/>
               <w:right w:val="single" w:sz="4" w:space="0" w:color="000001"/>
-              <w:insideH w:val="single" w:sz="4" w:space="0" w:color="000001"/>
-              <w:insideV w:val="single" w:sz="4" w:space="0" w:color="000001"/>
-            </w:tcBorders>
-            <w:shd w:color="000000" w:fill="D0CECE" w:val="clear"/>
-            <w:vAlign w:val="bottom"/>
-          </w:tcPr>
-          <w:p>
-            <w:pPr>
-              <w:pStyle w:val="Normal"/>
-              <w:spacing w:lineRule="auto" w:line="240" w:before="0" w:after="0"/>
-              <w:rPr>
-                <w:rFonts w:ascii="Calibri" w:hAnsi="Calibri" w:eastAsia="Times New Roman" w:cs="Calibri"/>
-                <w:i/>
+            </w:tcBorders>
+            <w:shd w:val="clear" w:color="000000" w:fill="D0CECE"/>
+            <w:vAlign w:val="bottom"/>
+          </w:tcPr>
+          <w:p>
+            <w:pPr>
+              <w:spacing w:after="0" w:line="240" w:lineRule="auto"/>
+              <w:rPr>
+                <w:rFonts w:ascii="Calibri" w:eastAsia="Times New Roman" w:hAnsi="Calibri" w:cs="Calibri"/>
                 <w:i/>
                 <w:iCs/>
                 <w:sz w:val="36"/>
@@ -3613,19 +3209,16 @@
             <w:tcBorders>
               <w:bottom w:val="single" w:sz="4" w:space="0" w:color="000001"/>
               <w:right w:val="single" w:sz="4" w:space="0" w:color="000001"/>
-              <w:insideH w:val="single" w:sz="4" w:space="0" w:color="000001"/>
-              <w:insideV w:val="single" w:sz="4" w:space="0" w:color="000001"/>
-            </w:tcBorders>
-            <w:shd w:color="000000" w:fill="C6E0B4" w:val="clear"/>
-            <w:vAlign w:val="bottom"/>
-          </w:tcPr>
-          <w:p>
-            <w:pPr>
-              <w:pStyle w:val="Normal"/>
-              <w:spacing w:lineRule="auto" w:line="240" w:before="0" w:after="0"/>
+            </w:tcBorders>
+            <w:shd w:val="clear" w:color="000000" w:fill="C6E0B4"/>
+            <w:vAlign w:val="bottom"/>
+          </w:tcPr>
+          <w:p>
+            <w:pPr>
+              <w:spacing w:after="0" w:line="240" w:lineRule="auto"/>
               <w:jc w:val="right"/>
               <w:rPr>
-                <w:rFonts w:ascii="Calibri" w:hAnsi="Calibri" w:eastAsia="Times New Roman" w:cs="Calibri"/>
+                <w:rFonts w:ascii="Calibri" w:eastAsia="Times New Roman" w:hAnsi="Calibri" w:cs="Calibri"/>
                 <w:color w:val="000000"/>
                 <w:sz w:val="36"/>
                 <w:lang w:eastAsia="en-IN"/>
@@ -3648,19 +3241,16 @@
             <w:tcBorders>
               <w:bottom w:val="single" w:sz="4" w:space="0" w:color="000001"/>
               <w:right w:val="single" w:sz="4" w:space="0" w:color="000001"/>
-              <w:insideH w:val="single" w:sz="4" w:space="0" w:color="000001"/>
-              <w:insideV w:val="single" w:sz="4" w:space="0" w:color="000001"/>
-            </w:tcBorders>
-            <w:shd w:color="000000" w:fill="C6E0B4" w:val="clear"/>
-            <w:vAlign w:val="bottom"/>
-          </w:tcPr>
-          <w:p>
-            <w:pPr>
-              <w:pStyle w:val="Normal"/>
-              <w:spacing w:lineRule="auto" w:line="240" w:before="0" w:after="0"/>
+            </w:tcBorders>
+            <w:shd w:val="clear" w:color="000000" w:fill="C6E0B4"/>
+            <w:vAlign w:val="bottom"/>
+          </w:tcPr>
+          <w:p>
+            <w:pPr>
+              <w:spacing w:after="0" w:line="240" w:lineRule="auto"/>
               <w:jc w:val="right"/>
               <w:rPr>
-                <w:rFonts w:ascii="Calibri" w:hAnsi="Calibri" w:eastAsia="Times New Roman" w:cs="Calibri"/>
+                <w:rFonts w:ascii="Calibri" w:eastAsia="Times New Roman" w:hAnsi="Calibri" w:cs="Calibri"/>
                 <w:color w:val="000000"/>
                 <w:sz w:val="36"/>
                 <w:lang w:eastAsia="en-IN"/>
@@ -3683,19 +3273,16 @@
             <w:tcBorders>
               <w:bottom w:val="single" w:sz="4" w:space="0" w:color="000001"/>
               <w:right w:val="single" w:sz="4" w:space="0" w:color="000001"/>
-              <w:insideH w:val="single" w:sz="4" w:space="0" w:color="000001"/>
-              <w:insideV w:val="single" w:sz="4" w:space="0" w:color="000001"/>
-            </w:tcBorders>
-            <w:shd w:color="000000" w:fill="C6E0B4" w:val="clear"/>
-            <w:vAlign w:val="bottom"/>
-          </w:tcPr>
-          <w:p>
-            <w:pPr>
-              <w:pStyle w:val="Normal"/>
-              <w:spacing w:lineRule="auto" w:line="240" w:before="0" w:after="0"/>
+            </w:tcBorders>
+            <w:shd w:val="clear" w:color="000000" w:fill="C6E0B4"/>
+            <w:vAlign w:val="bottom"/>
+          </w:tcPr>
+          <w:p>
+            <w:pPr>
+              <w:spacing w:after="0" w:line="240" w:lineRule="auto"/>
               <w:jc w:val="right"/>
               <w:rPr>
-                <w:rFonts w:ascii="Calibri" w:hAnsi="Calibri" w:eastAsia="Times New Roman" w:cs="Calibri"/>
+                <w:rFonts w:ascii="Calibri" w:eastAsia="Times New Roman" w:hAnsi="Calibri" w:cs="Calibri"/>
                 <w:color w:val="000000"/>
                 <w:sz w:val="36"/>
                 <w:lang w:eastAsia="en-IN"/>
@@ -3715,20 +3302,18 @@
       </w:tr>
       <w:tr>
         <w:trPr>
-          <w:trHeight w:val="300" w:hRule="atLeast"/>
+          <w:trHeight w:val="300"/>
         </w:trPr>
         <w:tc>
           <w:tcPr>
             <w:tcW w:w="2348" w:type="dxa"/>
-            <w:vMerge w:val="continue"/>
+            <w:vMerge/>
             <w:tcBorders>
               <w:left w:val="single" w:sz="4" w:space="0" w:color="000001"/>
               <w:bottom w:val="single" w:sz="4" w:space="0" w:color="000001"/>
               <w:right w:val="single" w:sz="4" w:space="0" w:color="000001"/>
-              <w:insideH w:val="single" w:sz="4" w:space="0" w:color="000001"/>
-              <w:insideV w:val="single" w:sz="4" w:space="0" w:color="000001"/>
-            </w:tcBorders>
-            <w:shd w:fill="auto" w:val="clear"/>
+            </w:tcBorders>
+            <w:shd w:val="clear" w:color="auto" w:fill="auto"/>
             <w:tcMar>
               <w:left w:w="103" w:type="dxa"/>
             </w:tcMar>
@@ -3736,11 +3321,9 @@
           </w:tcPr>
           <w:p>
             <w:pPr>
-              <w:pStyle w:val="Normal"/>
-              <w:spacing w:lineRule="auto" w:line="240" w:before="0" w:after="0"/>
-              <w:rPr>
-                <w:rFonts w:ascii="Calibri" w:hAnsi="Calibri" w:eastAsia="Times New Roman" w:cs="Calibri"/>
-                <w:b/>
+              <w:spacing w:after="0" w:line="240" w:lineRule="auto"/>
+              <w:rPr>
+                <w:rFonts w:ascii="Calibri" w:eastAsia="Times New Roman" w:hAnsi="Calibri" w:cs="Calibri"/>
                 <w:b/>
                 <w:bCs/>
                 <w:color w:val="000000"/>
@@ -3748,16 +3331,6 @@
                 <w:lang w:eastAsia="en-IN"/>
               </w:rPr>
             </w:pPr>
-            <w:r>
-              <w:rPr>
-                <w:rFonts w:eastAsia="Times New Roman" w:cs="Calibri"/>
-                <w:b/>
-                <w:bCs/>
-                <w:color w:val="000000"/>
-                <w:sz w:val="36"/>
-                <w:lang w:eastAsia="en-IN"/>
-              </w:rPr>
-            </w:r>
           </w:p>
         </w:tc>
         <w:tc>
@@ -3766,19 +3339,15 @@
             <w:tcBorders>
               <w:bottom w:val="single" w:sz="4" w:space="0" w:color="000001"/>
               <w:right w:val="single" w:sz="4" w:space="0" w:color="000001"/>
-              <w:insideH w:val="single" w:sz="4" w:space="0" w:color="000001"/>
-              <w:insideV w:val="single" w:sz="4" w:space="0" w:color="000001"/>
-            </w:tcBorders>
-            <w:shd w:color="000000" w:fill="D0CECE" w:val="clear"/>
-            <w:vAlign w:val="bottom"/>
-          </w:tcPr>
-          <w:p>
-            <w:pPr>
-              <w:pStyle w:val="Normal"/>
-              <w:spacing w:lineRule="auto" w:line="240" w:before="0" w:after="0"/>
-              <w:rPr>
-                <w:rFonts w:ascii="Calibri" w:hAnsi="Calibri" w:eastAsia="Times New Roman" w:cs="Calibri"/>
-                <w:i/>
+            </w:tcBorders>
+            <w:shd w:val="clear" w:color="000000" w:fill="D0CECE"/>
+            <w:vAlign w:val="bottom"/>
+          </w:tcPr>
+          <w:p>
+            <w:pPr>
+              <w:spacing w:after="0" w:line="240" w:lineRule="auto"/>
+              <w:rPr>
+                <w:rFonts w:ascii="Calibri" w:eastAsia="Times New Roman" w:hAnsi="Calibri" w:cs="Calibri"/>
                 <w:i/>
                 <w:iCs/>
                 <w:sz w:val="36"/>
@@ -3803,19 +3372,16 @@
             <w:tcBorders>
               <w:bottom w:val="single" w:sz="4" w:space="0" w:color="000001"/>
               <w:right w:val="single" w:sz="4" w:space="0" w:color="000001"/>
-              <w:insideH w:val="single" w:sz="4" w:space="0" w:color="000001"/>
-              <w:insideV w:val="single" w:sz="4" w:space="0" w:color="000001"/>
-            </w:tcBorders>
-            <w:shd w:color="000000" w:fill="C6E0B4" w:val="clear"/>
-            <w:vAlign w:val="bottom"/>
-          </w:tcPr>
-          <w:p>
-            <w:pPr>
-              <w:pStyle w:val="Normal"/>
-              <w:spacing w:lineRule="auto" w:line="240" w:before="0" w:after="0"/>
+            </w:tcBorders>
+            <w:shd w:val="clear" w:color="000000" w:fill="C6E0B4"/>
+            <w:vAlign w:val="bottom"/>
+          </w:tcPr>
+          <w:p>
+            <w:pPr>
+              <w:spacing w:after="0" w:line="240" w:lineRule="auto"/>
               <w:jc w:val="right"/>
               <w:rPr>
-                <w:rFonts w:ascii="Calibri" w:hAnsi="Calibri" w:eastAsia="Times New Roman" w:cs="Calibri"/>
+                <w:rFonts w:ascii="Calibri" w:eastAsia="Times New Roman" w:hAnsi="Calibri" w:cs="Calibri"/>
                 <w:color w:val="000000"/>
                 <w:sz w:val="36"/>
                 <w:lang w:eastAsia="en-IN"/>
@@ -3838,19 +3404,16 @@
             <w:tcBorders>
               <w:bottom w:val="single" w:sz="4" w:space="0" w:color="000001"/>
               <w:right w:val="single" w:sz="4" w:space="0" w:color="000001"/>
-              <w:insideH w:val="single" w:sz="4" w:space="0" w:color="000001"/>
-              <w:insideV w:val="single" w:sz="4" w:space="0" w:color="000001"/>
-            </w:tcBorders>
-            <w:shd w:color="000000" w:fill="C6E0B4" w:val="clear"/>
-            <w:vAlign w:val="bottom"/>
-          </w:tcPr>
-          <w:p>
-            <w:pPr>
-              <w:pStyle w:val="Normal"/>
-              <w:spacing w:lineRule="auto" w:line="240" w:before="0" w:after="0"/>
+            </w:tcBorders>
+            <w:shd w:val="clear" w:color="000000" w:fill="C6E0B4"/>
+            <w:vAlign w:val="bottom"/>
+          </w:tcPr>
+          <w:p>
+            <w:pPr>
+              <w:spacing w:after="0" w:line="240" w:lineRule="auto"/>
               <w:jc w:val="right"/>
               <w:rPr>
-                <w:rFonts w:ascii="Calibri" w:hAnsi="Calibri" w:eastAsia="Times New Roman" w:cs="Calibri"/>
+                <w:rFonts w:ascii="Calibri" w:eastAsia="Times New Roman" w:hAnsi="Calibri" w:cs="Calibri"/>
                 <w:color w:val="000000"/>
                 <w:sz w:val="36"/>
                 <w:lang w:eastAsia="en-IN"/>
@@ -3873,19 +3436,16 @@
             <w:tcBorders>
               <w:bottom w:val="single" w:sz="4" w:space="0" w:color="000001"/>
               <w:right w:val="single" w:sz="4" w:space="0" w:color="000001"/>
-              <w:insideH w:val="single" w:sz="4" w:space="0" w:color="000001"/>
-              <w:insideV w:val="single" w:sz="4" w:space="0" w:color="000001"/>
-            </w:tcBorders>
-            <w:shd w:color="000000" w:fill="C6E0B4" w:val="clear"/>
-            <w:vAlign w:val="bottom"/>
-          </w:tcPr>
-          <w:p>
-            <w:pPr>
-              <w:pStyle w:val="Normal"/>
-              <w:spacing w:lineRule="auto" w:line="240" w:before="0" w:after="0"/>
+            </w:tcBorders>
+            <w:shd w:val="clear" w:color="000000" w:fill="C6E0B4"/>
+            <w:vAlign w:val="bottom"/>
+          </w:tcPr>
+          <w:p>
+            <w:pPr>
+              <w:spacing w:after="0" w:line="240" w:lineRule="auto"/>
               <w:jc w:val="right"/>
               <w:rPr>
-                <w:rFonts w:ascii="Calibri" w:hAnsi="Calibri" w:eastAsia="Times New Roman" w:cs="Calibri"/>
+                <w:rFonts w:ascii="Calibri" w:eastAsia="Times New Roman" w:hAnsi="Calibri" w:cs="Calibri"/>
                 <w:color w:val="000000"/>
                 <w:sz w:val="36"/>
                 <w:lang w:eastAsia="en-IN"/>
@@ -3905,20 +3465,18 @@
       </w:tr>
       <w:tr>
         <w:trPr>
-          <w:trHeight w:val="300" w:hRule="atLeast"/>
+          <w:trHeight w:val="300"/>
         </w:trPr>
         <w:tc>
           <w:tcPr>
             <w:tcW w:w="2348" w:type="dxa"/>
-            <w:vMerge w:val="continue"/>
+            <w:vMerge/>
             <w:tcBorders>
               <w:left w:val="single" w:sz="4" w:space="0" w:color="000001"/>
               <w:bottom w:val="single" w:sz="4" w:space="0" w:color="000001"/>
               <w:right w:val="single" w:sz="4" w:space="0" w:color="000001"/>
-              <w:insideH w:val="single" w:sz="4" w:space="0" w:color="000001"/>
-              <w:insideV w:val="single" w:sz="4" w:space="0" w:color="000001"/>
-            </w:tcBorders>
-            <w:shd w:fill="auto" w:val="clear"/>
+            </w:tcBorders>
+            <w:shd w:val="clear" w:color="auto" w:fill="auto"/>
             <w:tcMar>
               <w:left w:w="103" w:type="dxa"/>
             </w:tcMar>
@@ -3926,11 +3484,9 @@
           </w:tcPr>
           <w:p>
             <w:pPr>
-              <w:pStyle w:val="Normal"/>
-              <w:spacing w:lineRule="auto" w:line="240" w:before="0" w:after="0"/>
-              <w:rPr>
-                <w:rFonts w:ascii="Calibri" w:hAnsi="Calibri" w:eastAsia="Times New Roman" w:cs="Calibri"/>
-                <w:b/>
+              <w:spacing w:after="0" w:line="240" w:lineRule="auto"/>
+              <w:rPr>
+                <w:rFonts w:ascii="Calibri" w:eastAsia="Times New Roman" w:hAnsi="Calibri" w:cs="Calibri"/>
                 <w:b/>
                 <w:bCs/>
                 <w:color w:val="000000"/>
@@ -3938,16 +3494,6 @@
                 <w:lang w:eastAsia="en-IN"/>
               </w:rPr>
             </w:pPr>
-            <w:r>
-              <w:rPr>
-                <w:rFonts w:eastAsia="Times New Roman" w:cs="Calibri"/>
-                <w:b/>
-                <w:bCs/>
-                <w:color w:val="000000"/>
-                <w:sz w:val="36"/>
-                <w:lang w:eastAsia="en-IN"/>
-              </w:rPr>
-            </w:r>
           </w:p>
         </w:tc>
         <w:tc>
@@ -3956,19 +3502,15 @@
             <w:tcBorders>
               <w:bottom w:val="single" w:sz="4" w:space="0" w:color="000001"/>
               <w:right w:val="single" w:sz="4" w:space="0" w:color="000001"/>
-              <w:insideH w:val="single" w:sz="4" w:space="0" w:color="000001"/>
-              <w:insideV w:val="single" w:sz="4" w:space="0" w:color="000001"/>
-            </w:tcBorders>
-            <w:shd w:color="000000" w:fill="D0CECE" w:val="clear"/>
-            <w:vAlign w:val="bottom"/>
-          </w:tcPr>
-          <w:p>
-            <w:pPr>
-              <w:pStyle w:val="Normal"/>
-              <w:spacing w:lineRule="auto" w:line="240" w:before="0" w:after="0"/>
-              <w:rPr>
-                <w:rFonts w:ascii="Calibri" w:hAnsi="Calibri" w:eastAsia="Times New Roman" w:cs="Calibri"/>
-                <w:i/>
+            </w:tcBorders>
+            <w:shd w:val="clear" w:color="000000" w:fill="D0CECE"/>
+            <w:vAlign w:val="bottom"/>
+          </w:tcPr>
+          <w:p>
+            <w:pPr>
+              <w:spacing w:after="0" w:line="240" w:lineRule="auto"/>
+              <w:rPr>
+                <w:rFonts w:ascii="Calibri" w:eastAsia="Times New Roman" w:hAnsi="Calibri" w:cs="Calibri"/>
                 <w:i/>
                 <w:iCs/>
                 <w:sz w:val="36"/>
@@ -3993,41 +3535,29 @@
             <w:tcBorders>
               <w:bottom w:val="single" w:sz="4" w:space="0" w:color="000001"/>
               <w:right w:val="single" w:sz="4" w:space="0" w:color="000001"/>
-              <w:insideH w:val="single" w:sz="4" w:space="0" w:color="000001"/>
-              <w:insideV w:val="single" w:sz="4" w:space="0" w:color="000001"/>
-            </w:tcBorders>
-            <w:shd w:color="000000" w:fill="C6E0B4" w:val="clear"/>
-            <w:vAlign w:val="bottom"/>
-          </w:tcPr>
-          <w:p>
-            <w:pPr>
-              <w:pStyle w:val="Normal"/>
-              <w:spacing w:lineRule="auto" w:line="240" w:before="0" w:after="0"/>
+            </w:tcBorders>
+            <w:shd w:val="clear" w:color="000000" w:fill="C6E0B4"/>
+            <w:vAlign w:val="bottom"/>
+          </w:tcPr>
+          <w:p>
+            <w:pPr>
+              <w:spacing w:after="0" w:line="240" w:lineRule="auto"/>
               <w:jc w:val="right"/>
               <w:rPr>
-                <w:rFonts w:ascii="Calibri" w:hAnsi="Calibri" w:eastAsia="Times New Roman" w:cs="Calibri"/>
-                <w:color w:val="000000"/>
-                <w:sz w:val="36"/>
-                <w:lang w:eastAsia="en-IN"/>
-              </w:rPr>
-            </w:pPr>
-            <w:r>
-              <w:rPr>
-                <w:rFonts w:eastAsia="Times New Roman" w:cs="Calibri"/>
-                <w:color w:val="000000"/>
-                <w:sz w:val="36"/>
-                <w:lang w:eastAsia="en-IN"/>
-              </w:rPr>
-              <w:t xml:space="preserve"> </w:t>
-            </w:r>
-            <w:r>
-              <w:rPr>
-                <w:rFonts w:eastAsia="Times New Roman" w:cs="Calibri"/>
-                <w:color w:val="000000"/>
-                <w:sz w:val="36"/>
-                <w:lang w:eastAsia="en-IN"/>
-              </w:rPr>
-              <w:t>83.91</w:t>
+                <w:rFonts w:ascii="Calibri" w:eastAsia="Times New Roman" w:hAnsi="Calibri" w:cs="Calibri"/>
+                <w:color w:val="000000"/>
+                <w:sz w:val="36"/>
+                <w:lang w:eastAsia="en-IN"/>
+              </w:rPr>
+            </w:pPr>
+            <w:r>
+              <w:rPr>
+                <w:rFonts w:eastAsia="Times New Roman" w:cs="Calibri"/>
+                <w:color w:val="000000"/>
+                <w:sz w:val="36"/>
+                <w:lang w:eastAsia="en-IN"/>
+              </w:rPr>
+              <w:t xml:space="preserve"> 83.91</w:t>
             </w:r>
           </w:p>
         </w:tc>
@@ -4037,19 +3567,16 @@
             <w:tcBorders>
               <w:bottom w:val="single" w:sz="4" w:space="0" w:color="000001"/>
               <w:right w:val="single" w:sz="4" w:space="0" w:color="000001"/>
-              <w:insideH w:val="single" w:sz="4" w:space="0" w:color="000001"/>
-              <w:insideV w:val="single" w:sz="4" w:space="0" w:color="000001"/>
-            </w:tcBorders>
-            <w:shd w:color="000000" w:fill="C6E0B4" w:val="clear"/>
-            <w:vAlign w:val="bottom"/>
-          </w:tcPr>
-          <w:p>
-            <w:pPr>
-              <w:pStyle w:val="Normal"/>
-              <w:spacing w:lineRule="auto" w:line="240" w:before="0" w:after="0"/>
+            </w:tcBorders>
+            <w:shd w:val="clear" w:color="000000" w:fill="C6E0B4"/>
+            <w:vAlign w:val="bottom"/>
+          </w:tcPr>
+          <w:p>
+            <w:pPr>
+              <w:spacing w:after="0" w:line="240" w:lineRule="auto"/>
               <w:jc w:val="right"/>
               <w:rPr>
-                <w:rFonts w:ascii="Calibri" w:hAnsi="Calibri" w:eastAsia="Times New Roman" w:cs="Calibri"/>
+                <w:rFonts w:ascii="Calibri" w:eastAsia="Times New Roman" w:hAnsi="Calibri" w:cs="Calibri"/>
                 <w:color w:val="000000"/>
                 <w:sz w:val="36"/>
                 <w:lang w:eastAsia="en-IN"/>
@@ -4072,19 +3599,16 @@
             <w:tcBorders>
               <w:bottom w:val="single" w:sz="4" w:space="0" w:color="000001"/>
               <w:right w:val="single" w:sz="4" w:space="0" w:color="000001"/>
-              <w:insideH w:val="single" w:sz="4" w:space="0" w:color="000001"/>
-              <w:insideV w:val="single" w:sz="4" w:space="0" w:color="000001"/>
-            </w:tcBorders>
-            <w:shd w:color="000000" w:fill="C6E0B4" w:val="clear"/>
-            <w:vAlign w:val="bottom"/>
-          </w:tcPr>
-          <w:p>
-            <w:pPr>
-              <w:pStyle w:val="Normal"/>
-              <w:spacing w:lineRule="auto" w:line="240" w:before="0" w:after="0"/>
+            </w:tcBorders>
+            <w:shd w:val="clear" w:color="000000" w:fill="C6E0B4"/>
+            <w:vAlign w:val="bottom"/>
+          </w:tcPr>
+          <w:p>
+            <w:pPr>
+              <w:spacing w:after="0" w:line="240" w:lineRule="auto"/>
               <w:jc w:val="right"/>
               <w:rPr>
-                <w:rFonts w:ascii="Calibri" w:hAnsi="Calibri" w:eastAsia="Times New Roman" w:cs="Calibri"/>
+                <w:rFonts w:ascii="Calibri" w:eastAsia="Times New Roman" w:hAnsi="Calibri" w:cs="Calibri"/>
                 <w:color w:val="000000"/>
                 <w:sz w:val="36"/>
                 <w:lang w:eastAsia="en-IN"/>
@@ -4103,102 +3627,70 @@
         </w:tc>
       </w:tr>
     </w:tbl>
+    <w:p/>
+    <w:p/>
+    <w:p/>
+    <w:p/>
+    <w:p/>
+    <w:p/>
     <w:p>
       <w:pPr>
-        <w:pStyle w:val="Normal"/>
-        <w:rPr/>
-      </w:pPr>
-      <w:r>
-        <w:rPr/>
+        <w:jc w:val="center"/>
+      </w:pPr>
+      <w:r>
+        <w:rPr>
+          <w:rFonts w:ascii="Arial" w:hAnsi="Arial" w:cs="Arial"/>
+          <w:b/>
+          <w:sz w:val="32"/>
+        </w:rPr>
+        <w:lastRenderedPageBreak/>
+        <w:t>UNDERSTANDING OF RESULTS</w:t>
       </w:r>
     </w:p>
     <w:p>
-      <w:pPr>
-        <w:pStyle w:val="Normal"/>
-        <w:rPr/>
-      </w:pPr>
-      <w:r>
-        <w:rPr/>
+      <w:r>
+        <w:rPr>
+          <w:rFonts w:ascii="Arial" w:hAnsi="Arial" w:cs="Arial"/>
+          <w:sz w:val="28"/>
+          <w:szCs w:val="28"/>
+        </w:rPr>
+        <w:t xml:space="preserve">It is observed </w:t>
+      </w:r>
+      <w:r>
+        <w:rPr>
+          <w:rFonts w:ascii="Arial" w:hAnsi="Arial" w:cs="Arial"/>
+          <w:sz w:val="28"/>
+          <w:szCs w:val="28"/>
+        </w:rPr>
+        <w:t>that: -</w:t>
       </w:r>
     </w:p>
     <w:p>
       <w:pPr>
-        <w:pStyle w:val="Normal"/>
-        <w:jc w:val="center"/>
-        <w:rPr/>
-      </w:pPr>
-      <w:r>
-        <w:rPr>
-          <w:rFonts w:cs="Arial" w:ascii="Arial" w:hAnsi="Arial"/>
-          <w:b/>
-          <w:sz w:val="32"/>
-        </w:rPr>
-        <w:t>UNDERSTANDING OF RESULTS</w:t>
-      </w:r>
-    </w:p>
-    <w:p>
-      <w:pPr>
-        <w:pStyle w:val="Normal"/>
-        <w:jc w:val="left"/>
-        <w:rPr/>
-      </w:pPr>
-      <w:r>
-        <w:rPr>
-          <w:rFonts w:cs="Arial" w:ascii="Arial" w:hAnsi="Arial"/>
-          <w:b w:val="false"/>
-          <w:bCs w:val="false"/>
-          <w:sz w:val="28"/>
-          <w:szCs w:val="28"/>
-        </w:rPr>
-        <w:t>It is observed that:-</w:t>
-      </w:r>
-    </w:p>
-    <w:p>
-      <w:pPr>
-        <w:pStyle w:val="Normal"/>
         <w:numPr>
           <w:ilvl w:val="0"/>
           <w:numId w:val="1"/>
         </w:numPr>
-        <w:jc w:val="left"/>
-        <w:rPr/>
-      </w:pPr>
-      <w:r>
-        <w:rPr>
-          <w:rFonts w:cs="Arial" w:ascii="Arial" w:hAnsi="Arial"/>
-          <w:b w:val="false"/>
-          <w:bCs w:val="false"/>
+      </w:pPr>
+      <w:r>
+        <w:rPr>
+          <w:rFonts w:ascii="Arial" w:hAnsi="Arial" w:cs="Arial"/>
           <w:sz w:val="28"/>
           <w:szCs w:val="28"/>
         </w:rPr>
-        <w:t xml:space="preserve"> </w:t>
-      </w:r>
-      <w:r>
-        <w:rPr>
-          <w:rFonts w:cs="Arial" w:ascii="Arial" w:hAnsi="Arial"/>
-          <w:b w:val="false"/>
-          <w:bCs w:val="false"/>
-          <w:sz w:val="28"/>
-          <w:szCs w:val="28"/>
-        </w:rPr>
-        <w:t>Accuracy is the same for both positive and negative sentiments</w:t>
+        <w:t xml:space="preserve"> Accuracy is the same for both positive and negative sentiments</w:t>
       </w:r>
     </w:p>
     <w:p>
       <w:pPr>
-        <w:pStyle w:val="Normal"/>
         <w:numPr>
           <w:ilvl w:val="0"/>
           <w:numId w:val="1"/>
         </w:numPr>
-        <w:jc w:val="left"/>
-        <w:rPr/>
-      </w:pPr>
-      <w:r>
-        <w:rPr>
-          <w:rFonts w:cs="Arial" w:ascii="Arial" w:hAnsi="Arial"/>
-          <w:b w:val="false"/>
-          <w:bCs w:val="false"/>
+      </w:pPr>
+      <w:r>
+        <w:rPr>
+          <w:rFonts w:ascii="Arial" w:hAnsi="Arial" w:cs="Arial"/>
           <w:sz w:val="28"/>
           <w:szCs w:val="28"/>
         </w:rPr>
@@ -4207,162 +3699,170 @@
     </w:p>
     <w:p>
       <w:pPr>
-        <w:pStyle w:val="Normal"/>
         <w:numPr>
           <w:ilvl w:val="0"/>
           <w:numId w:val="1"/>
         </w:numPr>
-        <w:jc w:val="left"/>
-        <w:rPr/>
-      </w:pPr>
-      <w:r>
-        <w:rPr>
-          <w:rFonts w:cs="Arial" w:ascii="Arial" w:hAnsi="Arial"/>
-          <w:b w:val="false"/>
-          <w:bCs w:val="false"/>
+      </w:pPr>
+      <w:r>
+        <w:rPr>
+          <w:rFonts w:ascii="Arial" w:hAnsi="Arial" w:cs="Arial"/>
           <w:sz w:val="28"/>
           <w:szCs w:val="28"/>
         </w:rPr>
-        <w:t>Removing few Stopwords (Short Stopwords) slightly optimizes the performance of the classifier as compared to not removing Stopwords at all.</w:t>
+        <w:t xml:space="preserve">Removing few Stopwords (Short Stopwords) slightly </w:t>
+      </w:r>
+      <w:r>
+        <w:rPr>
+          <w:rFonts w:ascii="Arial" w:hAnsi="Arial" w:cs="Arial"/>
+          <w:sz w:val="28"/>
+          <w:szCs w:val="28"/>
+        </w:rPr>
+        <w:t>optimizes the performance of the classifier as compared to not removing Stopwords at all.</w:t>
       </w:r>
     </w:p>
     <w:p>
       <w:pPr>
-        <w:pStyle w:val="Normal"/>
         <w:numPr>
           <w:ilvl w:val="0"/>
           <w:numId w:val="1"/>
         </w:numPr>
-        <w:jc w:val="left"/>
-        <w:rPr/>
-      </w:pPr>
-      <w:r>
-        <w:rPr>
-          <w:rFonts w:cs="Arial" w:ascii="Arial" w:hAnsi="Arial"/>
-          <w:b w:val="false"/>
-          <w:bCs w:val="false"/>
+      </w:pPr>
+      <w:r>
+        <w:rPr>
+          <w:rFonts w:ascii="Arial" w:hAnsi="Arial" w:cs="Arial"/>
           <w:sz w:val="28"/>
           <w:szCs w:val="28"/>
         </w:rPr>
-        <w:t>However, removing more Stopwords (Long Stopwords)  again starts to reduce the performance of the classifier as compared to removing just a few Stopwords.</w:t>
+        <w:t xml:space="preserve">However, removing more Stopwords (Long </w:t>
+      </w:r>
+      <w:r>
+        <w:rPr>
+          <w:rFonts w:ascii="Arial" w:hAnsi="Arial" w:cs="Arial"/>
+          <w:sz w:val="28"/>
+          <w:szCs w:val="28"/>
+        </w:rPr>
+        <w:t>Stopwords) again</w:t>
+      </w:r>
+      <w:r>
+        <w:rPr>
+          <w:rFonts w:ascii="Arial" w:hAnsi="Arial" w:cs="Arial"/>
+          <w:sz w:val="28"/>
+          <w:szCs w:val="28"/>
+        </w:rPr>
+        <w:t xml:space="preserve"> starts to reduce the performance of the classifier as compared to removing just a few Stopwords.</w:t>
       </w:r>
     </w:p>
     <w:p>
       <w:pPr>
-        <w:pStyle w:val="Normal"/>
-        <w:numPr>
-          <w:ilvl w:val="0"/>
-          <w:numId w:val="0"/>
-        </w:numPr>
-        <w:ind w:left="720" w:hanging="0"/>
+        <w:ind w:left="720"/>
         <w:jc w:val="center"/>
         <w:rPr>
           <w:rFonts w:ascii="Arial" w:hAnsi="Arial" w:cs="Arial"/>
-          <w:b w:val="false"/>
-          <w:b w:val="false"/>
-          <w:bCs w:val="false"/>
           <w:sz w:val="28"/>
           <w:szCs w:val="28"/>
         </w:rPr>
       </w:pPr>
-      <w:r>
-        <w:rPr/>
-      </w:r>
     </w:p>
     <w:p>
       <w:pPr>
-        <w:pStyle w:val="Normal"/>
-        <w:numPr>
-          <w:ilvl w:val="0"/>
-          <w:numId w:val="0"/>
-        </w:numPr>
-        <w:ind w:left="720" w:hanging="0"/>
+        <w:ind w:left="720"/>
         <w:jc w:val="center"/>
-        <w:rPr/>
-      </w:pPr>
-      <w:r>
-        <w:rPr>
-          <w:rFonts w:cs="Arial" w:ascii="Arial" w:hAnsi="Arial"/>
+      </w:pPr>
+      <w:r>
+        <w:rPr>
+          <w:rFonts w:ascii="Arial" w:hAnsi="Arial" w:cs="Arial"/>
           <w:b/>
           <w:sz w:val="32"/>
         </w:rPr>
-        <w:t>REASONING OF RESULT</w:t>
-      </w:r>
-      <w:r>
-        <w:rPr>
-          <w:rFonts w:cs="Arial" w:ascii="Arial" w:hAnsi="Arial"/>
+        <w:t xml:space="preserve">INTERPRETATION &amp; </w:t>
+      </w:r>
+      <w:bookmarkStart w:id="0" w:name="_GoBack"/>
+      <w:bookmarkEnd w:id="0"/>
+      <w:r>
+        <w:rPr>
+          <w:rFonts w:ascii="Arial" w:hAnsi="Arial" w:cs="Arial"/>
           <w:b/>
           <w:sz w:val="32"/>
         </w:rPr>
-        <w:t>S</w:t>
+        <w:t>REASONING O</w:t>
+      </w:r>
+      <w:r>
+        <w:rPr>
+          <w:rFonts w:ascii="Arial" w:hAnsi="Arial" w:cs="Arial"/>
+          <w:b/>
+          <w:sz w:val="32"/>
+        </w:rPr>
+        <w:t>F RESULTS</w:t>
       </w:r>
     </w:p>
     <w:p>
       <w:pPr>
-        <w:pStyle w:val="Normal"/>
         <w:numPr>
           <w:ilvl w:val="0"/>
           <w:numId w:val="3"/>
         </w:numPr>
-        <w:rPr/>
-      </w:pPr>
-      <w:r>
-        <w:rPr>
-          <w:rFonts w:cs="Arial" w:ascii="Arial" w:hAnsi="Arial"/>
+      </w:pPr>
+      <w:r>
+        <w:rPr>
+          <w:rFonts w:ascii="Arial" w:hAnsi="Arial" w:cs="Arial"/>
           <w:sz w:val="28"/>
           <w:szCs w:val="28"/>
         </w:rPr>
-        <w:t xml:space="preserve">The Accuracy is expected to be the same </w:t>
-      </w:r>
-      <w:r>
-        <w:rPr>
-          <w:rFonts w:cs="Arial" w:ascii="Arial" w:hAnsi="Arial"/>
+        <w:t>The Accuracy is expected to be the same since it is simply the ratio of the total number of correct classifications (</w:t>
+      </w:r>
+      <w:r>
+        <w:rPr>
+          <w:rFonts w:ascii="Arial" w:hAnsi="Arial" w:cs="Arial"/>
           <w:sz w:val="28"/>
           <w:szCs w:val="28"/>
         </w:rPr>
-        <w:t xml:space="preserve">since it is simply the ratio of the total number of correct classifications (true positives </w:t>
-      </w:r>
-      <w:r>
-        <w:rPr>
-          <w:rFonts w:cs="Arial" w:ascii="Arial" w:hAnsi="Arial"/>
-          <w:i/>
+        <w:t xml:space="preserve">true positives </w:t>
+      </w:r>
+      <w:r>
+        <w:rPr>
+          <w:rFonts w:ascii="Arial" w:hAnsi="Arial" w:cs="Arial"/>
           <w:iCs/>
           <w:sz w:val="28"/>
           <w:szCs w:val="28"/>
-          <w:u w:val="none"/>
-        </w:rPr>
-        <w:t>as</w:t>
-      </w:r>
-      <w:r>
-        <w:rPr>
-          <w:rFonts w:cs="Arial" w:ascii="Arial" w:hAnsi="Arial"/>
-          <w:i/>
-          <w:iCs/>
+        </w:rPr>
+        <w:t>as well as</w:t>
+      </w:r>
+      <w:r>
+        <w:rPr>
+          <w:rFonts w:ascii="Arial" w:hAnsi="Arial" w:cs="Arial"/>
           <w:sz w:val="28"/>
           <w:szCs w:val="28"/>
-          <w:u w:val="none"/>
-        </w:rPr>
-        <w:t xml:space="preserve"> well as</w:t>
-      </w:r>
-      <w:r>
-        <w:rPr>
-          <w:rFonts w:cs="Arial" w:ascii="Arial" w:hAnsi="Arial"/>
+        </w:rPr>
+        <w:t xml:space="preserve"> true negatives</w:t>
+      </w:r>
+      <w:r>
+        <w:rPr>
+          <w:rFonts w:ascii="Arial" w:hAnsi="Arial" w:cs="Arial"/>
           <w:sz w:val="28"/>
           <w:szCs w:val="28"/>
         </w:rPr>
-        <w:t xml:space="preserve"> true negatives) to the total number of samples </w:t>
-      </w:r>
-      <w:r>
-        <w:rPr>
-          <w:rFonts w:cs="Arial" w:ascii="Arial" w:hAnsi="Arial"/>
+        <w:t>) to the total number of samples which would not matter whether the sample was a true pos</w:t>
+      </w:r>
+      <w:r>
+        <w:rPr>
+          <w:rFonts w:ascii="Arial" w:hAnsi="Arial" w:cs="Arial"/>
           <w:sz w:val="28"/>
           <w:szCs w:val="28"/>
         </w:rPr>
-        <w:t>which would not matter whether the sample was a true positive/negative, as long as it is correct</w:t>
-      </w:r>
-      <w:r>
-        <w:rPr>
-          <w:rFonts w:cs="Arial" w:ascii="Arial" w:hAnsi="Arial"/>
+        <w:t>itive/negative, as long as it is</w:t>
+      </w:r>
+      <w:r>
+        <w:rPr>
+          <w:rFonts w:ascii="Arial" w:hAnsi="Arial" w:cs="Arial"/>
+          <w:sz w:val="28"/>
+          <w:szCs w:val="28"/>
+        </w:rPr>
+        <w:t xml:space="preserve"> correctly classified</w:t>
+      </w:r>
+      <w:r>
+        <w:rPr>
+          <w:rFonts w:ascii="Arial" w:hAnsi="Arial" w:cs="Arial"/>
           <w:sz w:val="28"/>
           <w:szCs w:val="28"/>
         </w:rPr>
@@ -4371,16 +3871,14 @@
     </w:p>
     <w:p>
       <w:pPr>
-        <w:pStyle w:val="Normal"/>
         <w:numPr>
           <w:ilvl w:val="0"/>
           <w:numId w:val="3"/>
         </w:numPr>
-        <w:rPr/>
-      </w:pPr>
-      <w:r>
-        <w:rPr>
-          <w:rFonts w:cs="Arial" w:ascii="Arial" w:hAnsi="Arial"/>
+      </w:pPr>
+      <w:r>
+        <w:rPr>
+          <w:rFonts w:ascii="Arial" w:hAnsi="Arial" w:cs="Arial"/>
           <w:sz w:val="28"/>
           <w:szCs w:val="28"/>
         </w:rPr>
@@ -4388,7 +3886,8 @@
       </w:r>
       <w:r>
         <w:rPr>
-          <w:rFonts w:cs="Arial" w:ascii="Arial" w:hAnsi="Arial"/>
+          <w:rFonts w:ascii="Arial" w:hAnsi="Arial" w:cs="Arial"/>
+          <w:b/>
           <w:i/>
           <w:sz w:val="28"/>
           <w:szCs w:val="28"/>
@@ -4397,7 +3896,8 @@
       </w:r>
       <w:r>
         <w:rPr>
-          <w:rFonts w:cs="Arial" w:ascii="Arial" w:hAnsi="Arial"/>
+          <w:rFonts w:ascii="Arial" w:hAnsi="Arial" w:cs="Arial"/>
+          <w:b/>
           <w:sz w:val="28"/>
           <w:szCs w:val="28"/>
         </w:rPr>
@@ -4406,44 +3906,54 @@
     </w:p>
     <w:p>
       <w:pPr>
-        <w:pStyle w:val="Normal"/>
         <w:numPr>
           <w:ilvl w:val="0"/>
           <w:numId w:val="3"/>
         </w:numPr>
-        <w:rPr/>
-      </w:pPr>
-      <w:r>
-        <w:rPr>
-          <w:rFonts w:cs="Arial" w:ascii="Arial" w:hAnsi="Arial"/>
+      </w:pPr>
+      <w:r>
+        <w:rPr>
+          <w:rFonts w:ascii="Arial" w:hAnsi="Arial" w:cs="Arial"/>
           <w:sz w:val="28"/>
           <w:szCs w:val="28"/>
         </w:rPr>
-        <w:t xml:space="preserve"> </w:t>
-      </w:r>
-      <w:r>
-        <w:rPr>
-          <w:rFonts w:cs="Arial" w:ascii="Arial" w:hAnsi="Arial"/>
-          <w:sz w:val="28"/>
-          <w:szCs w:val="28"/>
-        </w:rPr>
-        <w:t xml:space="preserve">Removing a few Stopwords actually helped in </w:t>
-      </w:r>
-      <w:r>
-        <w:rPr>
-          <w:rFonts w:cs="Arial" w:ascii="Arial" w:hAnsi="Arial"/>
-          <w:b w:val="false"/>
-          <w:bCs w:val="false"/>
+        <w:t xml:space="preserve"> Removing a few Stopwords actually helped in </w:t>
+      </w:r>
+      <w:r>
+        <w:rPr>
+          <w:rFonts w:ascii="Arial" w:hAnsi="Arial" w:cs="Arial"/>
+          <w:b/>
           <w:i/>
           <w:iCs/>
           <w:sz w:val="28"/>
           <w:szCs w:val="28"/>
         </w:rPr>
-        <w:t xml:space="preserve">removing some redundant highly occurring words which probably did not help in determining the sentiment </w:t>
-      </w:r>
-      <w:r>
-        <w:rPr>
-          <w:rFonts w:cs="Arial" w:ascii="Arial" w:hAnsi="Arial"/>
+        <w:t>removing some</w:t>
+      </w:r>
+      <w:r>
+        <w:rPr>
+          <w:rFonts w:ascii="Arial" w:hAnsi="Arial" w:cs="Arial"/>
+          <w:b/>
+          <w:i/>
+          <w:iCs/>
+          <w:sz w:val="28"/>
+          <w:szCs w:val="28"/>
+        </w:rPr>
+        <w:t xml:space="preserve"> redundant highly occurring words which probably did not help in determining the sentiment</w:t>
+      </w:r>
+      <w:r>
+        <w:rPr>
+          <w:rFonts w:ascii="Arial" w:hAnsi="Arial" w:cs="Arial"/>
+          <w:i/>
+          <w:iCs/>
+          <w:sz w:val="28"/>
+          <w:szCs w:val="28"/>
+        </w:rPr>
+        <w:t xml:space="preserve"> </w:t>
+      </w:r>
+      <w:r>
+        <w:rPr>
+          <w:rFonts w:ascii="Arial" w:hAnsi="Arial" w:cs="Arial"/>
           <w:sz w:val="28"/>
           <w:szCs w:val="28"/>
         </w:rPr>
@@ -4452,17 +3962,14 @@
     </w:p>
     <w:p>
       <w:pPr>
-        <w:pStyle w:val="Normal"/>
         <w:numPr>
           <w:ilvl w:val="0"/>
           <w:numId w:val="3"/>
         </w:numPr>
-        <w:spacing w:before="0" w:after="160"/>
-        <w:rPr/>
-      </w:pPr>
-      <w:r>
-        <w:rPr>
-          <w:rFonts w:cs="Arial" w:ascii="Arial" w:hAnsi="Arial"/>
+      </w:pPr>
+      <w:r>
+        <w:rPr>
+          <w:rFonts w:ascii="Arial" w:hAnsi="Arial" w:cs="Arial"/>
           <w:sz w:val="28"/>
           <w:szCs w:val="28"/>
         </w:rPr>
@@ -4470,41 +3977,61 @@
       </w:r>
       <w:r>
         <w:rPr>
-          <w:rFonts w:cs="Arial" w:ascii="Arial" w:hAnsi="Arial"/>
-          <w:b w:val="false"/>
-          <w:bCs w:val="false"/>
+          <w:rFonts w:ascii="Arial" w:hAnsi="Arial" w:cs="Arial"/>
+          <w:b/>
           <w:i/>
           <w:iCs/>
           <w:sz w:val="28"/>
           <w:szCs w:val="28"/>
         </w:rPr>
-        <w:t>important words/ informative words having been removed from the document (movie review), thus skewing the prior probability distribution wrongly</w:t>
-      </w:r>
-      <w:r>
-        <w:rPr>
-          <w:rFonts w:cs="Arial" w:ascii="Arial" w:hAnsi="Arial"/>
+        <w:t>important words/ informative words having been removed from the document (movi</w:t>
+      </w:r>
+      <w:r>
+        <w:rPr>
+          <w:rFonts w:ascii="Arial" w:hAnsi="Arial" w:cs="Arial"/>
+          <w:b/>
+          <w:i/>
+          <w:iCs/>
           <w:sz w:val="28"/>
           <w:szCs w:val="28"/>
         </w:rPr>
-        <w:t xml:space="preserve"> and hence, leading to slightly lower performance.</w:t>
+        <w:t>e review), thus skewing the prior probability distribution wrongly</w:t>
+      </w:r>
+      <w:r>
+        <w:rPr>
+          <w:rFonts w:ascii="Arial" w:hAnsi="Arial" w:cs="Arial"/>
+          <w:b/>
+          <w:sz w:val="28"/>
+          <w:szCs w:val="28"/>
+        </w:rPr>
+        <w:t xml:space="preserve"> </w:t>
+      </w:r>
+      <w:r>
+        <w:rPr>
+          <w:rFonts w:ascii="Arial" w:hAnsi="Arial" w:cs="Arial"/>
+          <w:sz w:val="28"/>
+          <w:szCs w:val="28"/>
+        </w:rPr>
+        <w:t>and hence, leading to slightly lower performance.</w:t>
       </w:r>
     </w:p>
     <w:sectPr>
-      <w:type w:val="nextPage"/>
       <w:pgSz w:w="11906" w:h="16838"/>
-      <w:pgMar w:left="1440" w:right="1440" w:header="0" w:top="1440" w:footer="0" w:bottom="1440" w:gutter="0"/>
-      <w:pgNumType w:fmt="decimal"/>
-      <w:formProt w:val="false"/>
-      <w:textDirection w:val="lrTb"/>
-      <w:docGrid w:type="default" w:linePitch="360" w:charSpace="4294965247"/>
+      <w:pgMar w:top="1440" w:right="1440" w:bottom="1440" w:left="1440" w:header="0" w:footer="0" w:gutter="0"/>
+      <w:cols w:space="720"/>
+      <w:formProt w:val="0"/>
+      <w:docGrid w:linePitch="360" w:charSpace="-2049"/>
     </w:sectPr>
   </w:body>
 </w:document>
 </file>
 
 <file path=word/numbering.xml><?xml version="1.0" encoding="utf-8"?>
-<w:numbering xmlns:w="http://schemas.openxmlformats.org/wordprocessingml/2006/main" xmlns:o="urn:schemas-microsoft-com:office:office" xmlns:r="http://schemas.openxmlformats.org/officeDocument/2006/relationships" xmlns:v="urn:schemas-microsoft-com:vml">
-  <w:abstractNum w:abstractNumId="1">
+<w:numbering xmlns:wpc="http://schemas.microsoft.com/office/word/2010/wordprocessingCanvas" xmlns:cx="http://schemas.microsoft.com/office/drawing/2014/chartex" xmlns:cx1="http://schemas.microsoft.com/office/drawing/2015/9/8/chartex" xmlns:cx2="http://schemas.microsoft.com/office/drawing/2015/10/21/chartex" xmlns:cx3="http://schemas.microsoft.com/office/drawing/2016/5/9/chartex" xmlns:cx4="http://schemas.microsoft.com/office/drawing/2016/5/10/chartex" xmlns:cx5="http://schemas.microsoft.com/office/drawing/2016/5/11/chartex" xmlns:cx6="http://schemas.microsoft.com/office/drawing/2016/5/12/chartex" xmlns:cx7="http://schemas.microsoft.com/office/drawing/2016/5/13/chartex" xmlns:cx8="http://schemas.microsoft.com/office/drawing/2016/5/14/chartex" xmlns:mc="http://schemas.openxmlformats.org/markup-compatibility/2006" xmlns:aink="http://schemas.microsoft.com/office/drawing/2016/ink" xmlns:am3d="http://schemas.microsoft.com/office/drawing/2017/model3d" xmlns:o="urn:schemas-microsoft-com:office:office" xmlns:r="http://schemas.openxmlformats.org/officeDocument/2006/relationships" xmlns:m="http://schemas.openxmlformats.org/officeDocument/2006/math" xmlns:v="urn:schemas-microsoft-com:vml" xmlns:wp14="http://schemas.microsoft.com/office/word/2010/wordprocessingDrawing" xmlns:wp="http://schemas.openxmlformats.org/drawingml/2006/wordprocessingDrawing" xmlns:w10="urn:schemas-microsoft-com:office:word" xmlns:w="http://schemas.openxmlformats.org/wordprocessingml/2006/main" xmlns:w14="http://schemas.microsoft.com/office/word/2010/wordml" xmlns:w15="http://schemas.microsoft.com/office/word/2012/wordml" xmlns:w16cid="http://schemas.microsoft.com/office/word/2016/wordml/cid" xmlns:w16se="http://schemas.microsoft.com/office/word/2015/wordml/symex" xmlns:wpg="http://schemas.microsoft.com/office/word/2010/wordprocessingGroup" xmlns:wpi="http://schemas.microsoft.com/office/word/2010/wordprocessingInk" xmlns:wne="http://schemas.microsoft.com/office/word/2006/wordml" xmlns:wps="http://schemas.microsoft.com/office/word/2010/wordprocessingShape" mc:Ignorable="w14 w15 w16se w16cid wp14">
+  <w:abstractNum w:abstractNumId="0" w15:restartNumberingAfterBreak="0">
+    <w:nsid w:val="210751EE"/>
+    <w:multiLevelType w:val="multilevel"/>
+    <w:tmpl w:val="A86E1F50"/>
     <w:lvl w:ilvl="0">
       <w:start w:val="1"/>
       <w:numFmt w:val="bullet"/>
@@ -4641,7 +4168,10 @@
       </w:rPr>
     </w:lvl>
   </w:abstractNum>
-  <w:abstractNum w:abstractNumId="2">
+  <w:abstractNum w:abstractNumId="1" w15:restartNumberingAfterBreak="0">
+    <w:nsid w:val="4370674D"/>
+    <w:multiLevelType w:val="multilevel"/>
+    <w:tmpl w:val="5F92CC54"/>
     <w:lvl w:ilvl="0">
       <w:start w:val="1"/>
       <w:numFmt w:val="bullet"/>
@@ -4778,7 +4308,10 @@
       </w:rPr>
     </w:lvl>
   </w:abstractNum>
-  <w:abstractNum w:abstractNumId="3">
+  <w:abstractNum w:abstractNumId="2" w15:restartNumberingAfterBreak="0">
+    <w:nsid w:val="4DCF4782"/>
+    <w:multiLevelType w:val="multilevel"/>
+    <w:tmpl w:val="FB6AA55E"/>
     <w:lvl w:ilvl="0">
       <w:start w:val="1"/>
       <w:numFmt w:val="bullet"/>
@@ -4915,7 +4448,10 @@
       </w:rPr>
     </w:lvl>
   </w:abstractNum>
-  <w:abstractNum w:abstractNumId="4">
+  <w:abstractNum w:abstractNumId="3" w15:restartNumberingAfterBreak="0">
+    <w:nsid w:val="55D642E9"/>
+    <w:multiLevelType w:val="multilevel"/>
+    <w:tmpl w:val="42FC2434"/>
     <w:lvl w:ilvl="0">
       <w:start w:val="1"/>
       <w:numFmt w:val="none"/>
@@ -5035,46 +4571,44 @@
     </w:lvl>
   </w:abstractNum>
   <w:num w:numId="1">
+    <w:abstractNumId w:val="2"/>
+  </w:num>
+  <w:num w:numId="2">
     <w:abstractNumId w:val="1"/>
   </w:num>
-  <w:num w:numId="2">
-    <w:abstractNumId w:val="2"/>
-  </w:num>
   <w:num w:numId="3">
-    <w:abstractNumId w:val="3"/>
+    <w:abstractNumId w:val="0"/>
   </w:num>
   <w:num w:numId="4">
-    <w:abstractNumId w:val="4"/>
+    <w:abstractNumId w:val="3"/>
   </w:num>
 </w:numbering>
 </file>
 
 <file path=word/styles.xml><?xml version="1.0" encoding="utf-8"?>
-<w:styles xmlns:w="http://schemas.openxmlformats.org/wordprocessingml/2006/main" xmlns:w14="http://schemas.microsoft.com/office/word/2010/wordml" xmlns:mc="http://schemas.openxmlformats.org/markup-compatibility/2006" mc:Ignorable="w14">
+<w:styles xmlns:mc="http://schemas.openxmlformats.org/markup-compatibility/2006" xmlns:r="http://schemas.openxmlformats.org/officeDocument/2006/relationships" xmlns:w="http://schemas.openxmlformats.org/wordprocessingml/2006/main" xmlns:w14="http://schemas.microsoft.com/office/word/2010/wordml" xmlns:w15="http://schemas.microsoft.com/office/word/2012/wordml" xmlns:w16cid="http://schemas.microsoft.com/office/word/2016/wordml/cid" xmlns:w16se="http://schemas.microsoft.com/office/word/2015/wordml/symex" mc:Ignorable="w14 w15 w16se w16cid">
   <w:docDefaults>
     <w:rPrDefault>
       <w:rPr>
-        <w:rFonts w:ascii="Calibri" w:hAnsi="Calibri" w:eastAsia="Calibri" w:cs="" w:asciiTheme="minorHAnsi" w:cstheme="minorBidi" w:eastAsiaTheme="minorHAnsi" w:hAnsiTheme="minorHAnsi"/>
+        <w:rFonts w:asciiTheme="minorHAnsi" w:eastAsiaTheme="minorHAnsi" w:hAnsiTheme="minorHAnsi" w:cstheme="minorBidi"/>
         <w:sz w:val="22"/>
         <w:szCs w:val="22"/>
         <w:lang w:val="en-IN" w:eastAsia="en-US" w:bidi="ar-SA"/>
       </w:rPr>
     </w:rPrDefault>
-    <w:pPrDefault>
-      <w:pPr/>
-    </w:pPrDefault>
+    <w:pPrDefault/>
   </w:docDefaults>
   <w:latentStyles w:defLockedState="0" w:defUIPriority="99" w:defSemiHidden="0" w:defUnhideWhenUsed="0" w:defQFormat="0" w:count="375">
     <w:lsdException w:name="Normal" w:uiPriority="0" w:qFormat="1"/>
     <w:lsdException w:name="heading 1" w:uiPriority="9" w:qFormat="1"/>
-    <w:lsdException w:name="heading 2" w:uiPriority="9" w:semiHidden="1" w:unhideWhenUsed="1" w:qFormat="1"/>
-    <w:lsdException w:name="heading 3" w:uiPriority="9" w:semiHidden="1" w:unhideWhenUsed="1" w:qFormat="1"/>
-    <w:lsdException w:name="heading 4" w:uiPriority="9" w:semiHidden="1" w:unhideWhenUsed="1" w:qFormat="1"/>
-    <w:lsdException w:name="heading 5" w:uiPriority="9" w:semiHidden="1" w:unhideWhenUsed="1" w:qFormat="1"/>
-    <w:lsdException w:name="heading 6" w:uiPriority="9" w:semiHidden="1" w:unhideWhenUsed="1" w:qFormat="1"/>
-    <w:lsdException w:name="heading 7" w:uiPriority="9" w:semiHidden="1" w:unhideWhenUsed="1" w:qFormat="1"/>
-    <w:lsdException w:name="heading 8" w:uiPriority="9" w:semiHidden="1" w:unhideWhenUsed="1" w:qFormat="1"/>
-    <w:lsdException w:name="heading 9" w:uiPriority="9" w:semiHidden="1" w:unhideWhenUsed="1" w:qFormat="1"/>
+    <w:lsdException w:name="heading 2" w:semiHidden="1" w:uiPriority="9" w:unhideWhenUsed="1" w:qFormat="1"/>
+    <w:lsdException w:name="heading 3" w:semiHidden="1" w:uiPriority="9" w:unhideWhenUsed="1" w:qFormat="1"/>
+    <w:lsdException w:name="heading 4" w:semiHidden="1" w:uiPriority="9" w:unhideWhenUsed="1" w:qFormat="1"/>
+    <w:lsdException w:name="heading 5" w:semiHidden="1" w:uiPriority="9" w:unhideWhenUsed="1" w:qFormat="1"/>
+    <w:lsdException w:name="heading 6" w:semiHidden="1" w:uiPriority="9" w:unhideWhenUsed="1" w:qFormat="1"/>
+    <w:lsdException w:name="heading 7" w:semiHidden="1" w:uiPriority="9" w:unhideWhenUsed="1" w:qFormat="1"/>
+    <w:lsdException w:name="heading 8" w:semiHidden="1" w:uiPriority="9" w:unhideWhenUsed="1" w:qFormat="1"/>
+    <w:lsdException w:name="heading 9" w:semiHidden="1" w:uiPriority="9" w:unhideWhenUsed="1" w:qFormat="1"/>
     <w:lsdException w:name="index 1" w:semiHidden="1" w:unhideWhenUsed="1"/>
     <w:lsdException w:name="index 2" w:semiHidden="1" w:unhideWhenUsed="1"/>
     <w:lsdException w:name="index 3" w:semiHidden="1" w:unhideWhenUsed="1"/>
@@ -5084,22 +4618,22 @@
     <w:lsdException w:name="index 7" w:semiHidden="1" w:unhideWhenUsed="1"/>
     <w:lsdException w:name="index 8" w:semiHidden="1" w:unhideWhenUsed="1"/>
     <w:lsdException w:name="index 9" w:semiHidden="1" w:unhideWhenUsed="1"/>
-    <w:lsdException w:name="toc 1" w:uiPriority="39" w:semiHidden="1" w:unhideWhenUsed="1"/>
-    <w:lsdException w:name="toc 2" w:uiPriority="39" w:semiHidden="1" w:unhideWhenUsed="1"/>
-    <w:lsdException w:name="toc 3" w:uiPriority="39" w:semiHidden="1" w:unhideWhenUsed="1"/>
-    <w:lsdException w:name="toc 4" w:uiPriority="39" w:semiHidden="1" w:unhideWhenUsed="1"/>
-    <w:lsdException w:name="toc 5" w:uiPriority="39" w:semiHidden="1" w:unhideWhenUsed="1"/>
-    <w:lsdException w:name="toc 6" w:uiPriority="39" w:semiHidden="1" w:unhideWhenUsed="1"/>
-    <w:lsdException w:name="toc 7" w:uiPriority="39" w:semiHidden="1" w:unhideWhenUsed="1"/>
-    <w:lsdException w:name="toc 8" w:uiPriority="39" w:semiHidden="1" w:unhideWhenUsed="1"/>
-    <w:lsdException w:name="toc 9" w:uiPriority="39" w:semiHidden="1" w:unhideWhenUsed="1"/>
+    <w:lsdException w:name="toc 1" w:semiHidden="1" w:uiPriority="39" w:unhideWhenUsed="1"/>
+    <w:lsdException w:name="toc 2" w:semiHidden="1" w:uiPriority="39" w:unhideWhenUsed="1"/>
+    <w:lsdException w:name="toc 3" w:semiHidden="1" w:uiPriority="39" w:unhideWhenUsed="1"/>
+    <w:lsdException w:name="toc 4" w:semiHidden="1" w:uiPriority="39" w:unhideWhenUsed="1"/>
+    <w:lsdException w:name="toc 5" w:semiHidden="1" w:uiPriority="39" w:unhideWhenUsed="1"/>
+    <w:lsdException w:name="toc 6" w:semiHidden="1" w:uiPriority="39" w:unhideWhenUsed="1"/>
+    <w:lsdException w:name="toc 7" w:semiHidden="1" w:uiPriority="39" w:unhideWhenUsed="1"/>
+    <w:lsdException w:name="toc 8" w:semiHidden="1" w:uiPriority="39" w:unhideWhenUsed="1"/>
+    <w:lsdException w:name="toc 9" w:semiHidden="1" w:uiPriority="39" w:unhideWhenUsed="1"/>
     <w:lsdException w:name="Normal Indent" w:semiHidden="1" w:unhideWhenUsed="1"/>
     <w:lsdException w:name="footnote text" w:semiHidden="1" w:unhideWhenUsed="1"/>
     <w:lsdException w:name="annotation text" w:semiHidden="1" w:unhideWhenUsed="1"/>
     <w:lsdException w:name="header" w:semiHidden="1" w:unhideWhenUsed="1"/>
     <w:lsdException w:name="footer" w:semiHidden="1" w:unhideWhenUsed="1"/>
     <w:lsdException w:name="index heading" w:semiHidden="1" w:unhideWhenUsed="1"/>
-    <w:lsdException w:name="caption" w:uiPriority="35" w:semiHidden="1" w:unhideWhenUsed="1" w:qFormat="1"/>
+    <w:lsdException w:name="caption" w:semiHidden="1" w:uiPriority="35" w:unhideWhenUsed="1" w:qFormat="1"/>
     <w:lsdException w:name="table of figures" w:semiHidden="1" w:unhideWhenUsed="1"/>
     <w:lsdException w:name="envelope address" w:semiHidden="1" w:unhideWhenUsed="1"/>
     <w:lsdException w:name="envelope return" w:semiHidden="1" w:unhideWhenUsed="1"/>
@@ -5130,7 +4664,7 @@
     <w:lsdException w:name="Title" w:uiPriority="10" w:qFormat="1"/>
     <w:lsdException w:name="Closing" w:semiHidden="1" w:unhideWhenUsed="1"/>
     <w:lsdException w:name="Signature" w:semiHidden="1" w:unhideWhenUsed="1"/>
-    <w:lsdException w:name="Default Paragraph Font" w:uiPriority="1" w:semiHidden="1" w:unhideWhenUsed="1"/>
+    <w:lsdException w:name="Default Paragraph Font" w:semiHidden="1" w:uiPriority="1" w:unhideWhenUsed="1"/>
     <w:lsdException w:name="Body Text" w:semiHidden="1" w:unhideWhenUsed="1"/>
     <w:lsdException w:name="Body Text Indent" w:semiHidden="1" w:unhideWhenUsed="1"/>
     <w:lsdException w:name="List Continue" w:semiHidden="1" w:unhideWhenUsed="1"/>
@@ -5330,8 +4864,8 @@
     <w:lsdException w:name="Subtle Reference" w:uiPriority="31" w:qFormat="1"/>
     <w:lsdException w:name="Intense Reference" w:uiPriority="32" w:qFormat="1"/>
     <w:lsdException w:name="Book Title" w:uiPriority="33" w:qFormat="1"/>
-    <w:lsdException w:name="Bibliography" w:uiPriority="37" w:semiHidden="1" w:unhideWhenUsed="1"/>
-    <w:lsdException w:name="TOC Heading" w:uiPriority="39" w:semiHidden="1" w:unhideWhenUsed="1" w:qFormat="1"/>
+    <w:lsdException w:name="Bibliography" w:semiHidden="1" w:uiPriority="37" w:unhideWhenUsed="1"/>
+    <w:lsdException w:name="TOC Heading" w:semiHidden="1" w:uiPriority="39" w:unhideWhenUsed="1" w:qFormat="1"/>
     <w:lsdException w:name="Plain Table 1" w:uiPriority="41"/>
     <w:lsdException w:name="Plain Table 2" w:uiPriority="42"/>
     <w:lsdException w:name="Plain Table 3" w:uiPriority="43"/>
@@ -5441,145 +4975,18 @@
     <w:lsdException w:name="Hashtag" w:semiHidden="1" w:unhideWhenUsed="1"/>
     <w:lsdException w:name="Unresolved Mention" w:semiHidden="1" w:unhideWhenUsed="1"/>
   </w:latentStyles>
-  <w:style w:type="paragraph" w:styleId="Normal" w:default="1">
+  <w:style w:type="paragraph" w:default="1" w:styleId="Normal">
     <w:name w:val="Normal"/>
     <w:qFormat/>
     <w:pPr>
-      <w:widowControl/>
-      <w:bidi w:val="0"/>
-      <w:spacing w:lineRule="auto" w:line="259" w:before="0" w:after="160"/>
-      <w:jc w:val="left"/>
+      <w:spacing w:after="160" w:line="259" w:lineRule="auto"/>
     </w:pPr>
-    <w:rPr>
-      <w:rFonts w:ascii="Calibri" w:hAnsi="Calibri" w:eastAsia="Calibri" w:cs="" w:asciiTheme="minorHAnsi" w:cstheme="minorBidi" w:eastAsiaTheme="minorHAnsi" w:hAnsiTheme="minorHAnsi"/>
-      <w:color w:val="auto"/>
-      <w:sz w:val="22"/>
-      <w:szCs w:val="22"/>
-      <w:lang w:val="en-IN" w:eastAsia="en-US" w:bidi="ar-SA"/>
-    </w:rPr>
   </w:style>
-  <w:style w:type="character" w:styleId="DefaultParagraphFont" w:default="1">
+  <w:style w:type="character" w:default="1" w:styleId="DefaultParagraphFont">
     <w:name w:val="Default Paragraph Font"/>
     <w:uiPriority w:val="1"/>
     <w:semiHidden/>
     <w:unhideWhenUsed/>
-    <w:qFormat/>
-    <w:rPr/>
-  </w:style>
-  <w:style w:type="character" w:styleId="HeaderChar" w:customStyle="1">
-    <w:name w:val="Header Char"/>
-    <w:basedOn w:val="DefaultParagraphFont"/>
-    <w:link w:val="Header"/>
-    <w:uiPriority w:val="99"/>
-    <w:qFormat/>
-    <w:rsid w:val="008138f8"/>
-    <w:rPr/>
-  </w:style>
-  <w:style w:type="character" w:styleId="FooterChar" w:customStyle="1">
-    <w:name w:val="Footer Char"/>
-    <w:basedOn w:val="DefaultParagraphFont"/>
-    <w:link w:val="Footer"/>
-    <w:uiPriority w:val="99"/>
-    <w:qFormat/>
-    <w:rsid w:val="008138f8"/>
-    <w:rPr/>
-  </w:style>
-  <w:style w:type="paragraph" w:styleId="Heading">
-    <w:name w:val="Heading"/>
-    <w:basedOn w:val="Normal"/>
-    <w:next w:val="TextBody"/>
-    <w:qFormat/>
-    <w:pPr>
-      <w:keepNext/>
-      <w:spacing w:before="240" w:after="120"/>
-    </w:pPr>
-    <w:rPr>
-      <w:rFonts w:ascii="Liberation Sans" w:hAnsi="Liberation Sans" w:eastAsia="Noto Sans CJK SC Regular" w:cs="FreeSans"/>
-      <w:sz w:val="28"/>
-      <w:szCs w:val="28"/>
-    </w:rPr>
-  </w:style>
-  <w:style w:type="paragraph" w:styleId="TextBody">
-    <w:name w:val="Body Text"/>
-    <w:basedOn w:val="Normal"/>
-    <w:pPr>
-      <w:spacing w:lineRule="auto" w:line="288" w:before="0" w:after="140"/>
-    </w:pPr>
-    <w:rPr/>
-  </w:style>
-  <w:style w:type="paragraph" w:styleId="List">
-    <w:name w:val="List"/>
-    <w:basedOn w:val="TextBody"/>
-    <w:pPr/>
-    <w:rPr>
-      <w:rFonts w:cs="FreeSans"/>
-    </w:rPr>
-  </w:style>
-  <w:style w:type="paragraph" w:styleId="Caption">
-    <w:name w:val="Caption"/>
-    <w:basedOn w:val="Normal"/>
-    <w:qFormat/>
-    <w:pPr>
-      <w:suppressLineNumbers/>
-      <w:spacing w:before="120" w:after="120"/>
-    </w:pPr>
-    <w:rPr>
-      <w:rFonts w:cs="FreeSans"/>
-      <w:i/>
-      <w:iCs/>
-      <w:sz w:val="24"/>
-      <w:szCs w:val="24"/>
-    </w:rPr>
-  </w:style>
-  <w:style w:type="paragraph" w:styleId="Index">
-    <w:name w:val="Index"/>
-    <w:basedOn w:val="Normal"/>
-    <w:qFormat/>
-    <w:pPr>
-      <w:suppressLineNumbers/>
-    </w:pPr>
-    <w:rPr>
-      <w:rFonts w:cs="FreeSans"/>
-    </w:rPr>
-  </w:style>
-  <w:style w:type="paragraph" w:styleId="Header">
-    <w:name w:val="Header"/>
-    <w:basedOn w:val="Normal"/>
-    <w:link w:val="HeaderChar"/>
-    <w:uiPriority w:val="99"/>
-    <w:unhideWhenUsed/>
-    <w:rsid w:val="008138f8"/>
-    <w:pPr>
-      <w:tabs>
-        <w:tab w:val="center" w:pos="4513" w:leader="none"/>
-        <w:tab w:val="right" w:pos="9026" w:leader="none"/>
-      </w:tabs>
-      <w:spacing w:lineRule="auto" w:line="240" w:before="0" w:after="0"/>
-    </w:pPr>
-    <w:rPr/>
-  </w:style>
-  <w:style w:type="paragraph" w:styleId="Footer">
-    <w:name w:val="Footer"/>
-    <w:basedOn w:val="Normal"/>
-    <w:link w:val="FooterChar"/>
-    <w:uiPriority w:val="99"/>
-    <w:unhideWhenUsed/>
-    <w:rsid w:val="008138f8"/>
-    <w:pPr>
-      <w:tabs>
-        <w:tab w:val="center" w:pos="4513" w:leader="none"/>
-        <w:tab w:val="right" w:pos="9026" w:leader="none"/>
-      </w:tabs>
-      <w:spacing w:lineRule="auto" w:line="240" w:before="0" w:after="0"/>
-    </w:pPr>
-    <w:rPr/>
-  </w:style>
-  <w:style w:type="numbering" w:styleId="NoList" w:default="1">
-    <w:name w:val="No List"/>
-    <w:uiPriority w:val="99"/>
-    <w:semiHidden/>
-    <w:unhideWhenUsed/>
-    <w:qFormat/>
   </w:style>
   <w:style w:type="table" w:default="1" w:styleId="TableNormal">
     <w:name w:val="Normal Table"/>
@@ -5595,6 +5002,114 @@
         <w:right w:w="108" w:type="dxa"/>
       </w:tblCellMar>
     </w:tblPr>
+  </w:style>
+  <w:style w:type="numbering" w:default="1" w:styleId="NoList">
+    <w:name w:val="No List"/>
+    <w:uiPriority w:val="99"/>
+    <w:semiHidden/>
+    <w:unhideWhenUsed/>
+  </w:style>
+  <w:style w:type="character" w:customStyle="1" w:styleId="HeaderChar">
+    <w:name w:val="Header Char"/>
+    <w:basedOn w:val="DefaultParagraphFont"/>
+    <w:link w:val="Header"/>
+    <w:uiPriority w:val="99"/>
+    <w:qFormat/>
+    <w:rsid w:val="008138F8"/>
+  </w:style>
+  <w:style w:type="character" w:customStyle="1" w:styleId="FooterChar">
+    <w:name w:val="Footer Char"/>
+    <w:basedOn w:val="DefaultParagraphFont"/>
+    <w:link w:val="Footer"/>
+    <w:uiPriority w:val="99"/>
+    <w:qFormat/>
+    <w:rsid w:val="008138F8"/>
+  </w:style>
+  <w:style w:type="paragraph" w:customStyle="1" w:styleId="Heading">
+    <w:name w:val="Heading"/>
+    <w:basedOn w:val="Normal"/>
+    <w:next w:val="BodyText"/>
+    <w:qFormat/>
+    <w:pPr>
+      <w:keepNext/>
+      <w:spacing w:before="240" w:after="120"/>
+    </w:pPr>
+    <w:rPr>
+      <w:rFonts w:ascii="Liberation Sans" w:eastAsia="Noto Sans CJK SC Regular" w:hAnsi="Liberation Sans" w:cs="FreeSans"/>
+      <w:sz w:val="28"/>
+      <w:szCs w:val="28"/>
+    </w:rPr>
+  </w:style>
+  <w:style w:type="paragraph" w:styleId="BodyText">
+    <w:name w:val="Body Text"/>
+    <w:basedOn w:val="Normal"/>
+    <w:pPr>
+      <w:spacing w:after="140" w:line="288" w:lineRule="auto"/>
+    </w:pPr>
+  </w:style>
+  <w:style w:type="paragraph" w:styleId="List">
+    <w:name w:val="List"/>
+    <w:basedOn w:val="BodyText"/>
+    <w:rPr>
+      <w:rFonts w:cs="FreeSans"/>
+    </w:rPr>
+  </w:style>
+  <w:style w:type="paragraph" w:styleId="Caption">
+    <w:name w:val="caption"/>
+    <w:basedOn w:val="Normal"/>
+    <w:qFormat/>
+    <w:pPr>
+      <w:suppressLineNumbers/>
+      <w:spacing w:before="120" w:after="120"/>
+    </w:pPr>
+    <w:rPr>
+      <w:rFonts w:cs="FreeSans"/>
+      <w:i/>
+      <w:iCs/>
+      <w:sz w:val="24"/>
+      <w:szCs w:val="24"/>
+    </w:rPr>
+  </w:style>
+  <w:style w:type="paragraph" w:customStyle="1" w:styleId="Index">
+    <w:name w:val="Index"/>
+    <w:basedOn w:val="Normal"/>
+    <w:qFormat/>
+    <w:pPr>
+      <w:suppressLineNumbers/>
+    </w:pPr>
+    <w:rPr>
+      <w:rFonts w:cs="FreeSans"/>
+    </w:rPr>
+  </w:style>
+  <w:style w:type="paragraph" w:styleId="Header">
+    <w:name w:val="header"/>
+    <w:basedOn w:val="Normal"/>
+    <w:link w:val="HeaderChar"/>
+    <w:uiPriority w:val="99"/>
+    <w:unhideWhenUsed/>
+    <w:rsid w:val="008138F8"/>
+    <w:pPr>
+      <w:tabs>
+        <w:tab w:val="center" w:pos="4513"/>
+        <w:tab w:val="right" w:pos="9026"/>
+      </w:tabs>
+      <w:spacing w:after="0" w:line="240" w:lineRule="auto"/>
+    </w:pPr>
+  </w:style>
+  <w:style w:type="paragraph" w:styleId="Footer">
+    <w:name w:val="footer"/>
+    <w:basedOn w:val="Normal"/>
+    <w:link w:val="FooterChar"/>
+    <w:uiPriority w:val="99"/>
+    <w:unhideWhenUsed/>
+    <w:rsid w:val="008138F8"/>
+    <w:pPr>
+      <w:tabs>
+        <w:tab w:val="center" w:pos="4513"/>
+        <w:tab w:val="right" w:pos="9026"/>
+      </w:tabs>
+      <w:spacing w:after="0" w:line="240" w:lineRule="auto"/>
+    </w:pPr>
   </w:style>
 </w:styles>
 </file>

</xml_diff>

<commit_message>
Added PDF format of the Assignment's Final Report
</commit_message>
<xml_diff>
--- a/SentimentAnalysis/ML Assignment Report.docx
+++ b/SentimentAnalysis/ML Assignment Report.docx
@@ -62,14 +62,7 @@
           <w:rFonts w:ascii="Arial" w:hAnsi="Arial" w:cs="Arial"/>
           <w:sz w:val="28"/>
         </w:rPr>
-        <w:t>The dataset given was a corpus of movie reviews split into tra</w:t>
-      </w:r>
-      <w:r>
-        <w:rPr>
-          <w:rFonts w:ascii="Arial" w:hAnsi="Arial" w:cs="Arial"/>
-          <w:sz w:val="28"/>
-        </w:rPr>
-        <w:t xml:space="preserve">ining and test set files respectively, in which the training test files were used only for the purposes of calculating all the required </w:t>
+        <w:t xml:space="preserve">The dataset given was a corpus of movie reviews split into training and test set files respectively, in which the training test files were used only for the purposes of calculating all the required </w:t>
       </w:r>
       <w:r>
         <w:rPr>
@@ -151,14 +144,7 @@
           <w:rFonts w:ascii="Arial" w:hAnsi="Arial" w:cs="Arial"/>
           <w:sz w:val="28"/>
         </w:rPr>
-        <w:t>), since the Bayesian approach to classi</w:t>
-      </w:r>
-      <w:r>
-        <w:rPr>
-          <w:rFonts w:ascii="Arial" w:hAnsi="Arial" w:cs="Arial"/>
-          <w:sz w:val="28"/>
-        </w:rPr>
-        <w:t xml:space="preserve">fying the new instance aims to assign the most probable target value, </w:t>
+        <w:t xml:space="preserve">), since the Bayesian approach to classifying the new instance aims to assign the most probable target value, </w:t>
       </w:r>
       <w:r>
         <w:rPr>
@@ -504,14 +490,7 @@
           <w:rFonts w:ascii="Arial" w:hAnsi="Arial" w:cs="Arial"/>
           <w:sz w:val="28"/>
         </w:rPr>
-        <w:t>In this case, a small o</w:t>
-      </w:r>
-      <w:r>
-        <w:rPr>
-          <w:rFonts w:ascii="Arial" w:hAnsi="Arial" w:cs="Arial"/>
-          <w:sz w:val="28"/>
-        </w:rPr>
-        <w:t xml:space="preserve">ptimization can be made by considering each word in the corpus to have simply occurred or not occurred (i.e. we </w:t>
+        <w:t xml:space="preserve">In this case, a small optimization can be made by considering each word in the corpus to have simply occurred or not occurred (i.e. we </w:t>
       </w:r>
       <w:r>
         <w:rPr>
@@ -526,14 +505,7 @@
           <w:rFonts w:ascii="Arial" w:hAnsi="Arial" w:cs="Arial"/>
           <w:sz w:val="28"/>
         </w:rPr>
-        <w:t xml:space="preserve"> the occurrences of the words as occurred/not occurred) since we only need to predict whether there is a positive sentiment or not and</w:t>
-      </w:r>
-      <w:r>
-        <w:rPr>
-          <w:rFonts w:ascii="Arial" w:hAnsi="Arial" w:cs="Arial"/>
-          <w:sz w:val="28"/>
-        </w:rPr>
-        <w:t xml:space="preserve"> this was how the Binary Naive Bayes was implemented.</w:t>
+        <w:t xml:space="preserve"> the occurrences of the words as occurred/not occurred) since we only need to predict whether there is a positive sentiment or not and this was how the Binary Naive Bayes was implemented.</w:t>
       </w:r>
     </w:p>
     <w:p>
@@ -550,15 +522,7 @@
           <w:b/>
           <w:sz w:val="28"/>
         </w:rPr>
-        <w:t>stopwords</w:t>
-      </w:r>
-      <w:r>
-        <w:rPr>
-          <w:rFonts w:ascii="Arial" w:hAnsi="Arial" w:cs="Arial"/>
-          <w:b/>
-          <w:sz w:val="28"/>
-        </w:rPr>
-        <w:t xml:space="preserve"> </w:t>
+        <w:t xml:space="preserve">stopwords </w:t>
       </w:r>
       <w:r>
         <w:rPr>
@@ -3710,15 +3674,7 @@
           <w:sz w:val="28"/>
           <w:szCs w:val="28"/>
         </w:rPr>
-        <w:t xml:space="preserve">Removing few Stopwords (Short Stopwords) slightly </w:t>
-      </w:r>
-      <w:r>
-        <w:rPr>
-          <w:rFonts w:ascii="Arial" w:hAnsi="Arial" w:cs="Arial"/>
-          <w:sz w:val="28"/>
-          <w:szCs w:val="28"/>
-        </w:rPr>
-        <w:t>optimizes the performance of the classifier as compared to not removing Stopwords at all.</w:t>
+        <w:t>Removing few Stopwords (Short Stopwords) slightly optimizes the performance of the classifier as compared to not removing Stopwords at all.</w:t>
       </w:r>
     </w:p>
     <w:p>
@@ -3775,25 +3731,7 @@
           <w:b/>
           <w:sz w:val="32"/>
         </w:rPr>
-        <w:t xml:space="preserve">INTERPRETATION &amp; </w:t>
-      </w:r>
-      <w:bookmarkStart w:id="0" w:name="_GoBack"/>
-      <w:bookmarkEnd w:id="0"/>
-      <w:r>
-        <w:rPr>
-          <w:rFonts w:ascii="Arial" w:hAnsi="Arial" w:cs="Arial"/>
-          <w:b/>
-          <w:sz w:val="32"/>
-        </w:rPr>
-        <w:t>REASONING O</w:t>
-      </w:r>
-      <w:r>
-        <w:rPr>
-          <w:rFonts w:ascii="Arial" w:hAnsi="Arial" w:cs="Arial"/>
-          <w:b/>
-          <w:sz w:val="32"/>
-        </w:rPr>
-        <w:t>F RESULTS</w:t>
+        <w:t>INTERPRETATION &amp; REASONING OF RESULTS</w:t>
       </w:r>
     </w:p>
     <w:p>
@@ -3842,15 +3780,7 @@
           <w:sz w:val="28"/>
           <w:szCs w:val="28"/>
         </w:rPr>
-        <w:t>) to the total number of samples which would not matter whether the sample was a true pos</w:t>
-      </w:r>
-      <w:r>
-        <w:rPr>
-          <w:rFonts w:ascii="Arial" w:hAnsi="Arial" w:cs="Arial"/>
-          <w:sz w:val="28"/>
-          <w:szCs w:val="28"/>
-        </w:rPr>
-        <w:t>itive/negative, as long as it is</w:t>
+        <w:t>) to the total number of samples which would not matter whether the sample was a true positive/negative, as long as it is</w:t>
       </w:r>
       <w:r>
         <w:rPr>
@@ -3928,18 +3858,7 @@
           <w:sz w:val="28"/>
           <w:szCs w:val="28"/>
         </w:rPr>
-        <w:t>removing some</w:t>
-      </w:r>
-      <w:r>
-        <w:rPr>
-          <w:rFonts w:ascii="Arial" w:hAnsi="Arial" w:cs="Arial"/>
-          <w:b/>
-          <w:i/>
-          <w:iCs/>
-          <w:sz w:val="28"/>
-          <w:szCs w:val="28"/>
-        </w:rPr>
-        <w:t xml:space="preserve"> redundant highly occurring words which probably did not help in determining the sentiment</w:t>
+        <w:t>removing some redundant highly occurring words which probably did not help in determining the sentiment</w:t>
       </w:r>
       <w:r>
         <w:rPr>
@@ -3984,35 +3903,69 @@
           <w:sz w:val="28"/>
           <w:szCs w:val="28"/>
         </w:rPr>
-        <w:t>important words/ informative words having been removed from the document (movi</w:t>
+        <w:t>important words/ informative words having been removed from the document (movie review), thus skewing the prior probability distribution wrongly</w:t>
       </w:r>
       <w:r>
         <w:rPr>
           <w:rFonts w:ascii="Arial" w:hAnsi="Arial" w:cs="Arial"/>
           <w:b/>
-          <w:i/>
-          <w:iCs/>
           <w:sz w:val="28"/>
           <w:szCs w:val="28"/>
         </w:rPr>
-        <w:t>e review), thus skewing the prior probability distribution wrongly</w:t>
-      </w:r>
-      <w:r>
+        <w:t xml:space="preserve"> </w:t>
+      </w:r>
+      <w:r>
+        <w:rPr>
+          <w:rFonts w:ascii="Arial" w:hAnsi="Arial" w:cs="Arial"/>
+          <w:sz w:val="28"/>
+          <w:szCs w:val="28"/>
+        </w:rPr>
+        <w:t>and hence, leading to slightly lower performance.</w:t>
+      </w:r>
+    </w:p>
+    <w:p>
+      <w:pPr>
+        <w:ind w:left="720"/>
+      </w:pPr>
+      <w:bookmarkStart w:id="0" w:name="_GoBack"/>
+      <w:bookmarkEnd w:id="0"/>
+    </w:p>
+    <w:p>
+      <w:pPr>
+        <w:ind w:left="360"/>
+        <w:jc w:val="center"/>
         <w:rPr>
           <w:rFonts w:ascii="Arial" w:hAnsi="Arial" w:cs="Arial"/>
           <w:b/>
+          <w:sz w:val="32"/>
+        </w:rPr>
+      </w:pPr>
+      <w:r>
+        <w:rPr>
+          <w:rFonts w:ascii="Arial" w:hAnsi="Arial" w:cs="Arial"/>
+          <w:b/>
+          <w:sz w:val="32"/>
+        </w:rPr>
+        <w:t>CODE DOCUMENTATION</w:t>
+      </w:r>
+    </w:p>
+    <w:p>
+      <w:pPr>
+        <w:ind w:left="360"/>
+        <w:jc w:val="center"/>
+        <w:rPr>
+          <w:rFonts w:ascii="Arial" w:hAnsi="Arial" w:cs="Arial"/>
           <w:sz w:val="28"/>
           <w:szCs w:val="28"/>
         </w:rPr>
-        <w:t xml:space="preserve"> </w:t>
-      </w:r>
+      </w:pPr>
       <w:r>
         <w:rPr>
           <w:rFonts w:ascii="Arial" w:hAnsi="Arial" w:cs="Arial"/>
           <w:sz w:val="28"/>
           <w:szCs w:val="28"/>
         </w:rPr>
-        <w:t>and hence, leading to slightly lower performance.</w:t>
+        <w:t>Code documentation is done at SentimentAnalysis/Docs/htmlDocs/MainDocsAnnotated.html</w:t>
       </w:r>
     </w:p>
     <w:sectPr>

</xml_diff>